<commit_message>
31/12 vr1 by KieuOanh
</commit_message>
<xml_diff>
--- a/Reports/Báo Cáo BTL Web.docx
+++ b/Reports/Báo Cáo BTL Web.docx
@@ -1268,6 +1268,14 @@
           <w:sz w:val="26"/>
           <w:szCs w:val="26"/>
         </w:rPr>
+        <w:t xml:space="preserve"> </w:t>
+      </w:r>
+      <w:r>
+        <w:rPr>
+          <w:rFonts w:ascii="Times New Roman" w:hAnsi="Times New Roman" w:cs="Times New Roman"/>
+          <w:sz w:val="26"/>
+          <w:szCs w:val="26"/>
+        </w:rPr>
         <w:t>(thành viên)</w:t>
       </w:r>
       <w:r>
@@ -1649,7 +1657,25 @@
           <w:szCs w:val="26"/>
           <w:lang w:val="vi-VN" w:eastAsia="ja-JP"/>
         </w:rPr>
-        <w:t>Quản lý các tài khỏan của người dùng (Thêm, Xóa, Cập nhật). Lưu ý không xóa tài khoản Admin hiện đang sử dụng.</w:t>
+        <w:t xml:space="preserve">Quản lý các tài khỏan của người dùng (Thêm, Xóa, Cập nhật). Lưu ý </w:t>
+      </w:r>
+      <w:r>
+        <w:rPr>
+          <w:rFonts w:ascii="Times New Roman" w:eastAsia="Times New Roman" w:hAnsi="Times New Roman" w:cs="Times New Roman"/>
+          <w:sz w:val="26"/>
+          <w:szCs w:val="26"/>
+          <w:lang w:eastAsia="ja-JP"/>
+        </w:rPr>
+        <w:t>k</w:t>
+      </w:r>
+      <w:r>
+        <w:rPr>
+          <w:rFonts w:ascii="Times New Roman" w:eastAsia="Times New Roman" w:hAnsi="Times New Roman" w:cs="Times New Roman"/>
+          <w:sz w:val="26"/>
+          <w:szCs w:val="26"/>
+          <w:lang w:val="vi-VN" w:eastAsia="ja-JP"/>
+        </w:rPr>
+        <w:t>không xóa tài khoản Admin hiện đang sử dụng.</w:t>
       </w:r>
     </w:p>
     <w:p>
@@ -1674,7 +1700,25 @@
           <w:szCs w:val="26"/>
           <w:lang w:val="vi-VN" w:eastAsia="ja-JP"/>
         </w:rPr>
-        <w:t>Quản lý hệ thống (Thêm, Xóa, Cập nhật)</w:t>
+        <w:t>Quản lý hệ thống (Thêm, Xóa, Cập nhật</w:t>
+      </w:r>
+      <w:r>
+        <w:rPr>
+          <w:rFonts w:ascii="Times New Roman" w:eastAsia="Times New Roman" w:hAnsi="Times New Roman" w:cs="Times New Roman"/>
+          <w:sz w:val="26"/>
+          <w:szCs w:val="26"/>
+          <w:lang w:eastAsia="ja-JP"/>
+        </w:rPr>
+        <w:t>, tìm kiếm và show thông tin</w:t>
+      </w:r>
+      <w:r>
+        <w:rPr>
+          <w:rFonts w:ascii="Times New Roman" w:eastAsia="Times New Roman" w:hAnsi="Times New Roman" w:cs="Times New Roman"/>
+          <w:sz w:val="26"/>
+          <w:szCs w:val="26"/>
+          <w:lang w:val="vi-VN" w:eastAsia="ja-JP"/>
+        </w:rPr>
+        <w:t>)</w:t>
       </w:r>
       <w:r>
         <w:rPr>
@@ -1899,6 +1943,28 @@
     <w:p>
       <w:pPr>
         <w:pStyle w:val="ListParagraph"/>
+        <w:ind w:left="1430"/>
+        <w:rPr>
+          <w:rFonts w:ascii="Times New Roman" w:hAnsi="Times New Roman" w:cs="Times New Roman"/>
+          <w:sz w:val="26"/>
+          <w:szCs w:val="26"/>
+        </w:rPr>
+      </w:pPr>
+    </w:p>
+    <w:p>
+      <w:pPr>
+        <w:pStyle w:val="ListParagraph"/>
+        <w:ind w:left="1430"/>
+        <w:rPr>
+          <w:rFonts w:ascii="Times New Roman" w:hAnsi="Times New Roman" w:cs="Times New Roman"/>
+          <w:sz w:val="26"/>
+          <w:szCs w:val="26"/>
+        </w:rPr>
+      </w:pPr>
+    </w:p>
+    <w:p>
+      <w:pPr>
+        <w:pStyle w:val="ListParagraph"/>
         <w:numPr>
           <w:ilvl w:val="0"/>
           <w:numId w:val="13"/>
@@ -1928,8 +1994,6 @@
           <w:szCs w:val="26"/>
         </w:rPr>
       </w:pPr>
-      <w:bookmarkStart w:id="0" w:name="_GoBack"/>
-      <w:bookmarkEnd w:id="0"/>
     </w:p>
     <w:p>
       <w:pPr>
@@ -1946,10 +2010,10 @@
           <w:noProof/>
         </w:rPr>
         <w:drawing>
-          <wp:inline distT="0" distB="0" distL="0" distR="0" wp14:anchorId="76B65983" wp14:editId="3A99B0FD">
-            <wp:extent cx="5791835" cy="3257907"/>
-            <wp:effectExtent l="0" t="0" r="0" b="0"/>
-            <wp:docPr id="5" name="Picture 5"/>
+          <wp:inline distT="0" distB="0" distL="0" distR="0" wp14:anchorId="43CDB77A" wp14:editId="3C97A257">
+            <wp:extent cx="5791835" cy="3213973"/>
+            <wp:effectExtent l="0" t="0" r="0" b="5715"/>
+            <wp:docPr id="8" name="Picture 8"/>
             <wp:cNvGraphicFramePr>
               <a:graphicFrameLocks xmlns:a="http://schemas.openxmlformats.org/drawingml/2006/main" noChangeAspect="1"/>
             </wp:cNvGraphicFramePr>
@@ -1969,7 +2033,7 @@
                   <pic:spPr>
                     <a:xfrm>
                       <a:off x="0" y="0"/>
-                      <a:ext cx="5791835" cy="3257907"/>
+                      <a:ext cx="5791835" cy="3213973"/>
                     </a:xfrm>
                     <a:prstGeom prst="rect">
                       <a:avLst/>
@@ -1985,7 +2049,1726 @@
     <w:p>
       <w:pPr>
         <w:pStyle w:val="ListParagraph"/>
-        <w:ind w:left="1430"/>
+        <w:numPr>
+          <w:ilvl w:val="0"/>
+          <w:numId w:val="12"/>
+        </w:numPr>
+        <w:rPr>
+          <w:rFonts w:ascii="Times New Roman" w:hAnsi="Times New Roman" w:cs="Times New Roman"/>
+          <w:sz w:val="26"/>
+          <w:szCs w:val="26"/>
+        </w:rPr>
+      </w:pPr>
+      <w:r>
+        <w:rPr>
+          <w:rFonts w:ascii="Times New Roman" w:eastAsia="Times New Roman" w:hAnsi="Times New Roman" w:cs="Times New Roman"/>
+          <w:b/>
+          <w:bCs/>
+          <w:sz w:val="26"/>
+          <w:szCs w:val="26"/>
+          <w:lang w:val="vi-VN" w:eastAsia="ja-JP"/>
+        </w:rPr>
+        <w:br w:type="page"/>
+      </w:r>
+      <w:r>
+        <w:rPr>
+          <w:rFonts w:ascii="Times New Roman" w:eastAsia="Times New Roman" w:hAnsi="Times New Roman" w:cs="Times New Roman"/>
+          <w:b/>
+          <w:bCs/>
+          <w:sz w:val="26"/>
+          <w:szCs w:val="26"/>
+          <w:lang w:val="vi-VN" w:eastAsia="ja-JP"/>
+        </w:rPr>
+        <w:lastRenderedPageBreak/>
+        <w:t>Cơ sở dữ liệu</w:t>
+      </w:r>
+    </w:p>
+    <w:p>
+      <w:pPr>
+        <w:pStyle w:val="ListParagraph"/>
+        <w:numPr>
+          <w:ilvl w:val="0"/>
+          <w:numId w:val="15"/>
+        </w:numPr>
+        <w:jc w:val="both"/>
+        <w:rPr>
+          <w:rFonts w:ascii="Times New Roman" w:eastAsia="Times New Roman" w:hAnsi="Times New Roman" w:cs="Times New Roman"/>
+          <w:b/>
+          <w:bCs/>
+          <w:sz w:val="26"/>
+          <w:szCs w:val="26"/>
+          <w:lang w:eastAsia="ja-JP"/>
+        </w:rPr>
+      </w:pPr>
+      <w:r>
+        <w:rPr>
+          <w:rFonts w:ascii="Times New Roman" w:eastAsia="Times New Roman" w:hAnsi="Times New Roman" w:cs="Times New Roman"/>
+          <w:b/>
+          <w:bCs/>
+          <w:sz w:val="26"/>
+          <w:szCs w:val="26"/>
+          <w:lang w:eastAsia="ja-JP"/>
+        </w:rPr>
+        <w:t>Các thành phần</w:t>
+      </w:r>
+      <w:r>
+        <w:rPr>
+          <w:rFonts w:ascii="Times New Roman" w:eastAsia="Times New Roman" w:hAnsi="Times New Roman" w:cs="Times New Roman"/>
+          <w:b/>
+          <w:bCs/>
+          <w:sz w:val="26"/>
+          <w:szCs w:val="26"/>
+          <w:lang w:eastAsia="ja-JP"/>
+        </w:rPr>
+        <w:t>:</w:t>
+      </w:r>
+      <w:r>
+        <w:rPr>
+          <w:rFonts w:ascii="Times New Roman" w:hAnsi="Times New Roman" w:cs="Times New Roman"/>
+          <w:b/>
+          <w:sz w:val="26"/>
+          <w:szCs w:val="26"/>
+        </w:rPr>
+        <w:t xml:space="preserve"> thực thể và các thuộc tính của</w:t>
+      </w:r>
+      <w:r>
+        <w:rPr>
+          <w:rFonts w:ascii="Times New Roman" w:hAnsi="Times New Roman" w:cs="Times New Roman"/>
+          <w:b/>
+          <w:sz w:val="26"/>
+          <w:szCs w:val="26"/>
+        </w:rPr>
+        <w:t xml:space="preserve"> thực  thể</w:t>
+      </w:r>
+    </w:p>
+    <w:p>
+      <w:pPr>
+        <w:pStyle w:val="ListParagraph"/>
+        <w:numPr>
+          <w:ilvl w:val="0"/>
+          <w:numId w:val="17"/>
+        </w:numPr>
+        <w:jc w:val="both"/>
+        <w:rPr>
+          <w:rFonts w:ascii="Times New Roman" w:eastAsia="Times New Roman" w:hAnsi="Times New Roman" w:cs="Times New Roman"/>
+          <w:bCs/>
+          <w:sz w:val="26"/>
+          <w:szCs w:val="26"/>
+          <w:lang w:eastAsia="ja-JP"/>
+        </w:rPr>
+      </w:pPr>
+      <w:r>
+        <w:rPr>
+          <w:rFonts w:ascii="Times New Roman" w:eastAsia="Times New Roman" w:hAnsi="Times New Roman" w:cs="Times New Roman"/>
+          <w:bCs/>
+          <w:sz w:val="26"/>
+          <w:szCs w:val="26"/>
+          <w:lang w:eastAsia="ja-JP"/>
+        </w:rPr>
+        <w:t>tai_khoan</w:t>
+      </w:r>
+      <w:r>
+        <w:rPr>
+          <w:rFonts w:ascii="Times New Roman" w:eastAsia="Times New Roman" w:hAnsi="Times New Roman" w:cs="Times New Roman"/>
+          <w:bCs/>
+          <w:sz w:val="26"/>
+          <w:szCs w:val="26"/>
+          <w:lang w:eastAsia="ja-JP"/>
+        </w:rPr>
+        <w:t xml:space="preserve"> (id_tk, ten_dang_nhap, mat_khau, cap_do)</w:t>
+      </w:r>
+    </w:p>
+    <w:p>
+      <w:pPr>
+        <w:pStyle w:val="ListParagraph"/>
+        <w:ind w:left="1710"/>
+        <w:jc w:val="both"/>
+        <w:rPr>
+          <w:rFonts w:ascii="Times New Roman" w:eastAsia="Times New Roman" w:hAnsi="Times New Roman" w:cs="Times New Roman"/>
+          <w:bCs/>
+          <w:sz w:val="26"/>
+          <w:szCs w:val="26"/>
+          <w:lang w:eastAsia="ja-JP"/>
+        </w:rPr>
+      </w:pPr>
+      <w:r>
+        <w:rPr>
+          <w:rFonts w:ascii="Times New Roman" w:eastAsia="Times New Roman" w:hAnsi="Times New Roman" w:cs="Times New Roman"/>
+          <w:bCs/>
+          <w:sz w:val="26"/>
+          <w:szCs w:val="26"/>
+          <w:lang w:eastAsia="ja-JP"/>
+        </w:rPr>
+        <w:t>Bảng tài khoản gồm</w:t>
+      </w:r>
+      <w:r>
+        <w:rPr>
+          <w:rFonts w:ascii="Times New Roman" w:eastAsia="Times New Roman" w:hAnsi="Times New Roman" w:cs="Times New Roman"/>
+          <w:bCs/>
+          <w:sz w:val="26"/>
+          <w:szCs w:val="26"/>
+          <w:lang w:eastAsia="ja-JP"/>
+        </w:rPr>
+        <w:t>:</w:t>
+      </w:r>
+      <w:r>
+        <w:rPr>
+          <w:rFonts w:ascii="Times New Roman" w:eastAsia="Times New Roman" w:hAnsi="Times New Roman" w:cs="Times New Roman"/>
+          <w:bCs/>
+          <w:sz w:val="26"/>
+          <w:szCs w:val="26"/>
+          <w:lang w:eastAsia="ja-JP"/>
+        </w:rPr>
+        <w:t xml:space="preserve">  </w:t>
+      </w:r>
+      <w:r>
+        <w:rPr>
+          <w:rFonts w:ascii="Times New Roman" w:eastAsia="Times New Roman" w:hAnsi="Times New Roman" w:cs="Times New Roman"/>
+          <w:bCs/>
+          <w:sz w:val="26"/>
+          <w:szCs w:val="26"/>
+          <w:lang w:eastAsia="ja-JP"/>
+        </w:rPr>
+        <w:t xml:space="preserve">Mỗi tài khoản có một </w:t>
+      </w:r>
+      <w:r>
+        <w:rPr>
+          <w:rFonts w:ascii="Times New Roman" w:eastAsia="Times New Roman" w:hAnsi="Times New Roman" w:cs="Times New Roman"/>
+          <w:bCs/>
+          <w:sz w:val="26"/>
+          <w:szCs w:val="26"/>
+          <w:lang w:eastAsia="ja-JP"/>
+        </w:rPr>
+        <w:t>id tài khoản</w:t>
+      </w:r>
+      <w:r>
+        <w:rPr>
+          <w:rFonts w:ascii="Times New Roman" w:eastAsia="Times New Roman" w:hAnsi="Times New Roman" w:cs="Times New Roman"/>
+          <w:bCs/>
+          <w:sz w:val="26"/>
+          <w:szCs w:val="26"/>
+          <w:lang w:eastAsia="ja-JP"/>
+        </w:rPr>
+        <w:t xml:space="preserve"> ( là số tự động tăng theo thứ tự khi khách hàng đăng ký tài khoản)</w:t>
+      </w:r>
+      <w:r>
+        <w:rPr>
+          <w:rFonts w:ascii="Times New Roman" w:eastAsia="Times New Roman" w:hAnsi="Times New Roman" w:cs="Times New Roman"/>
+          <w:bCs/>
+          <w:sz w:val="26"/>
+          <w:szCs w:val="26"/>
+          <w:lang w:eastAsia="ja-JP"/>
+        </w:rPr>
+        <w:t xml:space="preserve"> để phân biệt với các tài khoản khác và gồm các thông tin </w:t>
+      </w:r>
+      <w:r>
+        <w:rPr>
+          <w:rFonts w:ascii="Times New Roman" w:eastAsia="Times New Roman" w:hAnsi="Times New Roman" w:cs="Times New Roman"/>
+          <w:bCs/>
+          <w:sz w:val="26"/>
+          <w:szCs w:val="26"/>
+          <w:lang w:eastAsia="ja-JP"/>
+        </w:rPr>
+        <w:t xml:space="preserve"> </w:t>
+      </w:r>
+      <w:r>
+        <w:rPr>
+          <w:rFonts w:ascii="Times New Roman" w:eastAsia="Times New Roman" w:hAnsi="Times New Roman" w:cs="Times New Roman"/>
+          <w:bCs/>
+          <w:sz w:val="26"/>
+          <w:szCs w:val="26"/>
+          <w:lang w:eastAsia="ja-JP"/>
+        </w:rPr>
+        <w:t>:</w:t>
+      </w:r>
+      <w:r>
+        <w:rPr>
+          <w:rFonts w:ascii="Times New Roman" w:eastAsia="Times New Roman" w:hAnsi="Times New Roman" w:cs="Times New Roman"/>
+          <w:bCs/>
+          <w:sz w:val="26"/>
+          <w:szCs w:val="26"/>
+          <w:lang w:eastAsia="ja-JP"/>
+        </w:rPr>
+        <w:t xml:space="preserve"> tên  đăng  nhập, mật khẩu và cấp độ (</w:t>
+      </w:r>
+      <w:r>
+        <w:rPr>
+          <w:rFonts w:ascii="Times New Roman" w:eastAsia="Times New Roman" w:hAnsi="Times New Roman" w:cs="Times New Roman"/>
+          <w:bCs/>
+          <w:sz w:val="26"/>
+          <w:szCs w:val="26"/>
+          <w:lang w:eastAsia="ja-JP"/>
+        </w:rPr>
+        <w:t xml:space="preserve">đối với khách hàng </w:t>
+      </w:r>
+      <w:r>
+        <w:rPr>
+          <w:rFonts w:ascii="Times New Roman" w:eastAsia="Times New Roman" w:hAnsi="Times New Roman" w:cs="Times New Roman"/>
+          <w:bCs/>
+          <w:sz w:val="26"/>
+          <w:szCs w:val="26"/>
+          <w:lang w:eastAsia="ja-JP"/>
+        </w:rPr>
+        <w:t>thông thường sẽ để mặc định là 1, đối với amin là 2</w:t>
+      </w:r>
+      <w:r>
+        <w:rPr>
+          <w:rFonts w:ascii="Times New Roman" w:eastAsia="Times New Roman" w:hAnsi="Times New Roman" w:cs="Times New Roman"/>
+          <w:bCs/>
+          <w:sz w:val="26"/>
+          <w:szCs w:val="26"/>
+          <w:lang w:eastAsia="ja-JP"/>
+        </w:rPr>
+        <w:t xml:space="preserve"> </w:t>
+      </w:r>
+      <w:r>
+        <w:rPr>
+          <w:rFonts w:ascii="Times New Roman" w:eastAsia="Times New Roman" w:hAnsi="Times New Roman" w:cs="Times New Roman"/>
+          <w:bCs/>
+          <w:sz w:val="26"/>
+          <w:szCs w:val="26"/>
+          <w:lang w:eastAsia="ja-JP"/>
+        </w:rPr>
+        <w:t>)</w:t>
+      </w:r>
+      <w:r>
+        <w:rPr>
+          <w:rFonts w:ascii="Times New Roman" w:eastAsia="Times New Roman" w:hAnsi="Times New Roman" w:cs="Times New Roman"/>
+          <w:bCs/>
+          <w:sz w:val="26"/>
+          <w:szCs w:val="26"/>
+          <w:lang w:eastAsia="ja-JP"/>
+        </w:rPr>
+        <w:t xml:space="preserve"> : tên  đăng nhập và mật khẩu dùng để đăng nhập vào website khi khách hàng đã đăng ký.</w:t>
+      </w:r>
+    </w:p>
+    <w:p>
+      <w:pPr>
+        <w:pStyle w:val="ListParagraph"/>
+        <w:numPr>
+          <w:ilvl w:val="0"/>
+          <w:numId w:val="17"/>
+        </w:numPr>
+        <w:jc w:val="both"/>
+        <w:rPr>
+          <w:rFonts w:ascii="Times New Roman" w:eastAsia="Times New Roman" w:hAnsi="Times New Roman" w:cs="Times New Roman"/>
+          <w:bCs/>
+          <w:sz w:val="26"/>
+          <w:szCs w:val="26"/>
+          <w:lang w:eastAsia="ja-JP"/>
+        </w:rPr>
+      </w:pPr>
+      <w:r>
+        <w:rPr>
+          <w:rFonts w:ascii="Times New Roman" w:eastAsia="Times New Roman" w:hAnsi="Times New Roman" w:cs="Times New Roman"/>
+          <w:bCs/>
+          <w:sz w:val="26"/>
+          <w:szCs w:val="26"/>
+          <w:lang w:eastAsia="ja-JP"/>
+        </w:rPr>
+        <w:t>thong_tin_tai_khoan</w:t>
+      </w:r>
+      <w:r>
+        <w:rPr>
+          <w:rFonts w:ascii="Times New Roman" w:eastAsia="Times New Roman" w:hAnsi="Times New Roman" w:cs="Times New Roman"/>
+          <w:bCs/>
+          <w:sz w:val="26"/>
+          <w:szCs w:val="26"/>
+          <w:lang w:eastAsia="ja-JP"/>
+        </w:rPr>
+        <w:t xml:space="preserve"> (id_tk, ho_ten, email, ngay_sinh, gioi_tinh, dia_chi, sđt)</w:t>
+      </w:r>
+    </w:p>
+    <w:p>
+      <w:pPr>
+        <w:pStyle w:val="ListParagraph"/>
+        <w:ind w:left="1710"/>
+        <w:jc w:val="both"/>
+        <w:rPr>
+          <w:rFonts w:ascii="Times New Roman" w:eastAsia="Times New Roman" w:hAnsi="Times New Roman" w:cs="Times New Roman"/>
+          <w:bCs/>
+          <w:sz w:val="26"/>
+          <w:szCs w:val="26"/>
+          <w:lang w:eastAsia="ja-JP"/>
+        </w:rPr>
+      </w:pPr>
+      <w:r>
+        <w:rPr>
+          <w:rFonts w:ascii="Times New Roman" w:eastAsia="Times New Roman" w:hAnsi="Times New Roman" w:cs="Times New Roman"/>
+          <w:bCs/>
+          <w:sz w:val="26"/>
+          <w:szCs w:val="26"/>
+          <w:lang w:eastAsia="ja-JP"/>
+        </w:rPr>
+        <w:t>Bảng thông tin tài khoản gồm : id của tài khoản, họ tên, email, ngày sinh, giới tính, địa chỉ và số điện thoại. Đây là các thông tin của khách hàng dùng để đăng ký tài khoản.</w:t>
+      </w:r>
+    </w:p>
+    <w:p>
+      <w:pPr>
+        <w:pStyle w:val="ListParagraph"/>
+        <w:numPr>
+          <w:ilvl w:val="0"/>
+          <w:numId w:val="17"/>
+        </w:numPr>
+        <w:jc w:val="both"/>
+        <w:rPr>
+          <w:rFonts w:ascii="Times New Roman" w:eastAsia="Times New Roman" w:hAnsi="Times New Roman" w:cs="Times New Roman"/>
+          <w:bCs/>
+          <w:sz w:val="26"/>
+          <w:szCs w:val="26"/>
+          <w:lang w:eastAsia="ja-JP"/>
+        </w:rPr>
+      </w:pPr>
+      <w:r>
+        <w:rPr>
+          <w:rFonts w:ascii="Times New Roman" w:eastAsia="Times New Roman" w:hAnsi="Times New Roman" w:cs="Times New Roman"/>
+          <w:bCs/>
+          <w:sz w:val="26"/>
+          <w:szCs w:val="26"/>
+          <w:lang w:eastAsia="ja-JP"/>
+        </w:rPr>
+        <w:t>dd_du_lich</w:t>
+      </w:r>
+      <w:r>
+        <w:rPr>
+          <w:rFonts w:ascii="Times New Roman" w:eastAsia="Times New Roman" w:hAnsi="Times New Roman" w:cs="Times New Roman"/>
+          <w:bCs/>
+          <w:sz w:val="26"/>
+          <w:szCs w:val="26"/>
+          <w:lang w:eastAsia="ja-JP"/>
+        </w:rPr>
+        <w:t xml:space="preserve"> (</w:t>
+      </w:r>
+      <w:r>
+        <w:rPr>
+          <w:rFonts w:ascii="Times New Roman" w:eastAsia="Times New Roman" w:hAnsi="Times New Roman" w:cs="Times New Roman"/>
+          <w:bCs/>
+          <w:sz w:val="26"/>
+          <w:szCs w:val="26"/>
+          <w:lang w:eastAsia="ja-JP"/>
+        </w:rPr>
+        <w:t>id_dddl, ten_dddl, link_dddl)</w:t>
+      </w:r>
+    </w:p>
+    <w:p>
+      <w:pPr>
+        <w:pStyle w:val="ListParagraph"/>
+        <w:ind w:left="1710"/>
+        <w:jc w:val="both"/>
+        <w:rPr>
+          <w:rFonts w:ascii="Times New Roman" w:eastAsia="Times New Roman" w:hAnsi="Times New Roman" w:cs="Times New Roman"/>
+          <w:bCs/>
+          <w:sz w:val="26"/>
+          <w:szCs w:val="26"/>
+          <w:lang w:eastAsia="ja-JP"/>
+        </w:rPr>
+      </w:pPr>
+      <w:r>
+        <w:rPr>
+          <w:rFonts w:ascii="Times New Roman" w:eastAsia="Times New Roman" w:hAnsi="Times New Roman" w:cs="Times New Roman"/>
+          <w:bCs/>
+          <w:sz w:val="26"/>
+          <w:szCs w:val="26"/>
+          <w:lang w:eastAsia="ja-JP"/>
+        </w:rPr>
+        <w:t>Bảng địa điểm</w:t>
+      </w:r>
+      <w:r>
+        <w:rPr>
+          <w:rFonts w:ascii="Times New Roman" w:eastAsia="Times New Roman" w:hAnsi="Times New Roman" w:cs="Times New Roman"/>
+          <w:bCs/>
+          <w:sz w:val="26"/>
+          <w:szCs w:val="26"/>
+          <w:lang w:eastAsia="ja-JP"/>
+        </w:rPr>
+        <w:t xml:space="preserve"> du lịch gồm : </w:t>
+      </w:r>
+      <w:r>
+        <w:rPr>
+          <w:rFonts w:ascii="Times New Roman" w:eastAsia="Times New Roman" w:hAnsi="Times New Roman" w:cs="Times New Roman"/>
+          <w:bCs/>
+          <w:sz w:val="26"/>
+          <w:szCs w:val="26"/>
+          <w:lang w:eastAsia="ja-JP"/>
+        </w:rPr>
+        <w:t xml:space="preserve">mỗi </w:t>
+      </w:r>
+      <w:r>
+        <w:rPr>
+          <w:rFonts w:ascii="Times New Roman" w:eastAsia="Times New Roman" w:hAnsi="Times New Roman" w:cs="Times New Roman"/>
+          <w:bCs/>
+          <w:sz w:val="26"/>
+          <w:szCs w:val="26"/>
+          <w:lang w:eastAsia="ja-JP"/>
+        </w:rPr>
+        <w:t xml:space="preserve"> địa điểm du lịch</w:t>
+      </w:r>
+      <w:r>
+        <w:rPr>
+          <w:rFonts w:ascii="Times New Roman" w:eastAsia="Times New Roman" w:hAnsi="Times New Roman" w:cs="Times New Roman"/>
+          <w:bCs/>
+          <w:sz w:val="26"/>
+          <w:szCs w:val="26"/>
+          <w:lang w:eastAsia="ja-JP"/>
+        </w:rPr>
+        <w:t xml:space="preserve"> có một id riêng </w:t>
+      </w:r>
+      <w:r>
+        <w:rPr>
+          <w:rFonts w:ascii="Times New Roman" w:eastAsia="Times New Roman" w:hAnsi="Times New Roman" w:cs="Times New Roman"/>
+          <w:bCs/>
+          <w:sz w:val="26"/>
+          <w:szCs w:val="26"/>
+          <w:lang w:eastAsia="ja-JP"/>
+        </w:rPr>
+        <w:t>(là số tự động tăng theo danh sách được thêm mới )</w:t>
+      </w:r>
+      <w:r>
+        <w:rPr>
+          <w:rFonts w:ascii="Times New Roman" w:eastAsia="Times New Roman" w:hAnsi="Times New Roman" w:cs="Times New Roman"/>
+          <w:bCs/>
+          <w:sz w:val="26"/>
+          <w:szCs w:val="26"/>
+          <w:lang w:eastAsia="ja-JP"/>
+        </w:rPr>
+        <w:t xml:space="preserve"> để phân biệt với các địa điểm du lịch khác</w:t>
+      </w:r>
+      <w:r>
+        <w:rPr>
+          <w:rFonts w:ascii="Times New Roman" w:eastAsia="Times New Roman" w:hAnsi="Times New Roman" w:cs="Times New Roman"/>
+          <w:bCs/>
+          <w:sz w:val="26"/>
+          <w:szCs w:val="26"/>
+          <w:lang w:eastAsia="ja-JP"/>
+        </w:rPr>
+        <w:t>, tên địa điểm du lịch, link ảnh gắn với từng địa điểm du lịch.</w:t>
+      </w:r>
+    </w:p>
+    <w:p>
+      <w:pPr>
+        <w:pStyle w:val="ListParagraph"/>
+        <w:numPr>
+          <w:ilvl w:val="0"/>
+          <w:numId w:val="17"/>
+        </w:numPr>
+        <w:jc w:val="both"/>
+        <w:rPr>
+          <w:rFonts w:ascii="Times New Roman" w:eastAsia="Times New Roman" w:hAnsi="Times New Roman" w:cs="Times New Roman"/>
+          <w:bCs/>
+          <w:sz w:val="26"/>
+          <w:szCs w:val="26"/>
+          <w:lang w:eastAsia="ja-JP"/>
+        </w:rPr>
+      </w:pPr>
+      <w:r>
+        <w:rPr>
+          <w:rFonts w:ascii="Times New Roman" w:eastAsia="Times New Roman" w:hAnsi="Times New Roman" w:cs="Times New Roman"/>
+          <w:bCs/>
+          <w:sz w:val="26"/>
+          <w:szCs w:val="26"/>
+          <w:lang w:eastAsia="ja-JP"/>
+        </w:rPr>
+        <w:t>ctdddl</w:t>
+      </w:r>
+      <w:r>
+        <w:rPr>
+          <w:rFonts w:ascii="Times New Roman" w:eastAsia="Times New Roman" w:hAnsi="Times New Roman" w:cs="Times New Roman"/>
+          <w:bCs/>
+          <w:sz w:val="26"/>
+          <w:szCs w:val="26"/>
+          <w:lang w:eastAsia="ja-JP"/>
+        </w:rPr>
+        <w:t>(id_dddl, tieu_de_dddl, noi_dung_dddl, chu_de)</w:t>
+      </w:r>
+    </w:p>
+    <w:p>
+      <w:pPr>
+        <w:pStyle w:val="ListParagraph"/>
+        <w:ind w:left="1710"/>
+        <w:jc w:val="both"/>
+        <w:rPr>
+          <w:rFonts w:ascii="Times New Roman" w:eastAsia="Times New Roman" w:hAnsi="Times New Roman" w:cs="Times New Roman"/>
+          <w:bCs/>
+          <w:sz w:val="26"/>
+          <w:szCs w:val="26"/>
+          <w:lang w:eastAsia="ja-JP"/>
+        </w:rPr>
+      </w:pPr>
+      <w:r>
+        <w:rPr>
+          <w:rFonts w:ascii="Times New Roman" w:eastAsia="Times New Roman" w:hAnsi="Times New Roman" w:cs="Times New Roman"/>
+          <w:bCs/>
+          <w:sz w:val="26"/>
+          <w:szCs w:val="26"/>
+          <w:lang w:eastAsia="ja-JP"/>
+        </w:rPr>
+        <w:t>Bảng chi tiết địa điểm du lịch</w:t>
+      </w:r>
+      <w:r>
+        <w:rPr>
+          <w:rFonts w:ascii="Times New Roman" w:eastAsia="Times New Roman" w:hAnsi="Times New Roman" w:cs="Times New Roman"/>
+          <w:bCs/>
+          <w:sz w:val="26"/>
+          <w:szCs w:val="26"/>
+          <w:lang w:eastAsia="ja-JP"/>
+        </w:rPr>
+        <w:t xml:space="preserve"> gồm :id của địa điểm du lịch, tiêu đề</w:t>
+      </w:r>
+      <w:r>
+        <w:rPr>
+          <w:rFonts w:ascii="Times New Roman" w:eastAsia="Times New Roman" w:hAnsi="Times New Roman" w:cs="Times New Roman"/>
+          <w:bCs/>
+          <w:sz w:val="26"/>
+          <w:szCs w:val="26"/>
+          <w:lang w:eastAsia="ja-JP"/>
+        </w:rPr>
+        <w:t xml:space="preserve"> của</w:t>
+      </w:r>
+      <w:r>
+        <w:rPr>
+          <w:rFonts w:ascii="Times New Roman" w:eastAsia="Times New Roman" w:hAnsi="Times New Roman" w:cs="Times New Roman"/>
+          <w:bCs/>
+          <w:sz w:val="26"/>
+          <w:szCs w:val="26"/>
+          <w:lang w:eastAsia="ja-JP"/>
+        </w:rPr>
+        <w:t xml:space="preserve"> địa điểm du lịch, nội dung chi tiết của địa điểm du lịch, chủ đề ( vd: du lịch mới, du lịch trong nước, du lịch ngoài nước).</w:t>
+      </w:r>
+    </w:p>
+    <w:p>
+      <w:pPr>
+        <w:pStyle w:val="ListParagraph"/>
+        <w:numPr>
+          <w:ilvl w:val="0"/>
+          <w:numId w:val="17"/>
+        </w:numPr>
+        <w:jc w:val="both"/>
+        <w:rPr>
+          <w:rFonts w:ascii="Times New Roman" w:eastAsia="Times New Roman" w:hAnsi="Times New Roman" w:cs="Times New Roman"/>
+          <w:bCs/>
+          <w:sz w:val="26"/>
+          <w:szCs w:val="26"/>
+          <w:lang w:eastAsia="ja-JP"/>
+        </w:rPr>
+      </w:pPr>
+      <w:r>
+        <w:rPr>
+          <w:rFonts w:ascii="Times New Roman" w:eastAsia="Times New Roman" w:hAnsi="Times New Roman" w:cs="Times New Roman"/>
+          <w:bCs/>
+          <w:sz w:val="26"/>
+          <w:szCs w:val="26"/>
+          <w:lang w:eastAsia="ja-JP"/>
+        </w:rPr>
+        <w:t>ctdgdddl</w:t>
+      </w:r>
+      <w:r>
+        <w:rPr>
+          <w:rFonts w:ascii="Times New Roman" w:eastAsia="Times New Roman" w:hAnsi="Times New Roman" w:cs="Times New Roman"/>
+          <w:bCs/>
+          <w:sz w:val="26"/>
+          <w:szCs w:val="26"/>
+          <w:lang w:eastAsia="ja-JP"/>
+        </w:rPr>
+        <w:t>(id_dddl, id_tk, so_sao_dddl, binh_luan_dddl)</w:t>
+      </w:r>
+    </w:p>
+    <w:p>
+      <w:pPr>
+        <w:pStyle w:val="ListParagraph"/>
+        <w:ind w:left="1710"/>
+        <w:jc w:val="both"/>
+        <w:rPr>
+          <w:rFonts w:ascii="Times New Roman" w:eastAsia="Times New Roman" w:hAnsi="Times New Roman" w:cs="Times New Roman"/>
+          <w:bCs/>
+          <w:sz w:val="26"/>
+          <w:szCs w:val="26"/>
+          <w:lang w:eastAsia="ja-JP"/>
+        </w:rPr>
+      </w:pPr>
+      <w:r>
+        <w:rPr>
+          <w:rFonts w:ascii="Times New Roman" w:eastAsia="Times New Roman" w:hAnsi="Times New Roman" w:cs="Times New Roman"/>
+          <w:bCs/>
+          <w:sz w:val="26"/>
+          <w:szCs w:val="26"/>
+          <w:lang w:eastAsia="ja-JP"/>
+        </w:rPr>
+        <w:t>Bảng chi tiết đánh giá địa điểm du lịch gồm: id của địa điểm du lịch, id của khách hàng , số sao của khách hàng dành cho địa điểm du lịch đó,  bình luận của khách hàng về địa điểm du lịch.</w:t>
+      </w:r>
+    </w:p>
+    <w:p>
+      <w:pPr>
+        <w:pStyle w:val="ListParagraph"/>
+        <w:numPr>
+          <w:ilvl w:val="0"/>
+          <w:numId w:val="17"/>
+        </w:numPr>
+        <w:jc w:val="both"/>
+        <w:rPr>
+          <w:rFonts w:ascii="Times New Roman" w:eastAsia="Times New Roman" w:hAnsi="Times New Roman" w:cs="Times New Roman"/>
+          <w:bCs/>
+          <w:sz w:val="26"/>
+          <w:szCs w:val="26"/>
+          <w:lang w:eastAsia="ja-JP"/>
+        </w:rPr>
+      </w:pPr>
+      <w:r>
+        <w:rPr>
+          <w:rFonts w:ascii="Times New Roman" w:eastAsia="Times New Roman" w:hAnsi="Times New Roman" w:cs="Times New Roman"/>
+          <w:bCs/>
+          <w:sz w:val="26"/>
+          <w:szCs w:val="26"/>
+          <w:lang w:eastAsia="ja-JP"/>
+        </w:rPr>
+        <w:t>dich_vu</w:t>
+      </w:r>
+      <w:r>
+        <w:rPr>
+          <w:rFonts w:ascii="Times New Roman" w:eastAsia="Times New Roman" w:hAnsi="Times New Roman" w:cs="Times New Roman"/>
+          <w:bCs/>
+          <w:sz w:val="26"/>
+          <w:szCs w:val="26"/>
+          <w:lang w:eastAsia="ja-JP"/>
+        </w:rPr>
+        <w:t xml:space="preserve"> (id_dv, ten_dv, link_dv)</w:t>
+      </w:r>
+    </w:p>
+    <w:p>
+      <w:pPr>
+        <w:pStyle w:val="ListParagraph"/>
+        <w:ind w:left="1710"/>
+        <w:jc w:val="both"/>
+        <w:rPr>
+          <w:rFonts w:ascii="Times New Roman" w:eastAsia="Times New Roman" w:hAnsi="Times New Roman" w:cs="Times New Roman"/>
+          <w:bCs/>
+          <w:sz w:val="26"/>
+          <w:szCs w:val="26"/>
+          <w:lang w:eastAsia="ja-JP"/>
+        </w:rPr>
+      </w:pPr>
+      <w:r>
+        <w:rPr>
+          <w:rFonts w:ascii="Times New Roman" w:eastAsia="Times New Roman" w:hAnsi="Times New Roman" w:cs="Times New Roman"/>
+          <w:bCs/>
+          <w:sz w:val="26"/>
+          <w:szCs w:val="26"/>
+          <w:lang w:eastAsia="ja-JP"/>
+        </w:rPr>
+        <w:t xml:space="preserve">Bảng </w:t>
+      </w:r>
+      <w:r>
+        <w:rPr>
+          <w:rFonts w:ascii="Times New Roman" w:eastAsia="Times New Roman" w:hAnsi="Times New Roman" w:cs="Times New Roman"/>
+          <w:bCs/>
+          <w:sz w:val="26"/>
+          <w:szCs w:val="26"/>
+          <w:lang w:eastAsia="ja-JP"/>
+        </w:rPr>
+        <w:t>dịch vụ</w:t>
+      </w:r>
+      <w:r>
+        <w:rPr>
+          <w:rFonts w:ascii="Times New Roman" w:eastAsia="Times New Roman" w:hAnsi="Times New Roman" w:cs="Times New Roman"/>
+          <w:bCs/>
+          <w:sz w:val="26"/>
+          <w:szCs w:val="26"/>
+          <w:lang w:eastAsia="ja-JP"/>
+        </w:rPr>
+        <w:t xml:space="preserve"> gồm : </w:t>
+      </w:r>
+      <w:r>
+        <w:rPr>
+          <w:rFonts w:ascii="Times New Roman" w:eastAsia="Times New Roman" w:hAnsi="Times New Roman" w:cs="Times New Roman"/>
+          <w:bCs/>
+          <w:sz w:val="26"/>
+          <w:szCs w:val="26"/>
+          <w:lang w:eastAsia="ja-JP"/>
+        </w:rPr>
+        <w:t>Mỗi</w:t>
+      </w:r>
+      <w:r>
+        <w:rPr>
+          <w:rFonts w:ascii="Times New Roman" w:eastAsia="Times New Roman" w:hAnsi="Times New Roman" w:cs="Times New Roman"/>
+          <w:bCs/>
+          <w:sz w:val="26"/>
+          <w:szCs w:val="26"/>
+          <w:lang w:eastAsia="ja-JP"/>
+        </w:rPr>
+        <w:t xml:space="preserve"> </w:t>
+      </w:r>
+      <w:r>
+        <w:rPr>
+          <w:rFonts w:ascii="Times New Roman" w:eastAsia="Times New Roman" w:hAnsi="Times New Roman" w:cs="Times New Roman"/>
+          <w:bCs/>
+          <w:sz w:val="26"/>
+          <w:szCs w:val="26"/>
+          <w:lang w:eastAsia="ja-JP"/>
+        </w:rPr>
+        <w:t>dịch vụ</w:t>
+      </w:r>
+      <w:r>
+        <w:rPr>
+          <w:rFonts w:ascii="Times New Roman" w:eastAsia="Times New Roman" w:hAnsi="Times New Roman" w:cs="Times New Roman"/>
+          <w:bCs/>
+          <w:sz w:val="26"/>
+          <w:szCs w:val="26"/>
+          <w:lang w:eastAsia="ja-JP"/>
+        </w:rPr>
+        <w:t xml:space="preserve"> có 1 id riêng </w:t>
+      </w:r>
+      <w:r>
+        <w:rPr>
+          <w:rFonts w:ascii="Times New Roman" w:eastAsia="Times New Roman" w:hAnsi="Times New Roman" w:cs="Times New Roman"/>
+          <w:bCs/>
+          <w:sz w:val="26"/>
+          <w:szCs w:val="26"/>
+          <w:lang w:eastAsia="ja-JP"/>
+        </w:rPr>
+        <w:t>(là số tự động tăng theo danh sách được thêm mới )</w:t>
+      </w:r>
+      <w:r>
+        <w:rPr>
+          <w:rFonts w:ascii="Times New Roman" w:eastAsia="Times New Roman" w:hAnsi="Times New Roman" w:cs="Times New Roman"/>
+          <w:bCs/>
+          <w:sz w:val="26"/>
+          <w:szCs w:val="26"/>
+          <w:lang w:eastAsia="ja-JP"/>
+        </w:rPr>
+        <w:t xml:space="preserve"> để phân biệt với các dịch vụ khác</w:t>
+      </w:r>
+      <w:r>
+        <w:rPr>
+          <w:rFonts w:ascii="Times New Roman" w:eastAsia="Times New Roman" w:hAnsi="Times New Roman" w:cs="Times New Roman"/>
+          <w:bCs/>
+          <w:sz w:val="26"/>
+          <w:szCs w:val="26"/>
+          <w:lang w:eastAsia="ja-JP"/>
+        </w:rPr>
+        <w:t xml:space="preserve">, </w:t>
+      </w:r>
+      <w:r>
+        <w:rPr>
+          <w:rFonts w:ascii="Times New Roman" w:eastAsia="Times New Roman" w:hAnsi="Times New Roman" w:cs="Times New Roman"/>
+          <w:bCs/>
+          <w:sz w:val="26"/>
+          <w:szCs w:val="26"/>
+          <w:lang w:eastAsia="ja-JP"/>
+        </w:rPr>
+        <w:t>tên dịch vụ</w:t>
+      </w:r>
+      <w:r>
+        <w:rPr>
+          <w:rFonts w:ascii="Times New Roman" w:eastAsia="Times New Roman" w:hAnsi="Times New Roman" w:cs="Times New Roman"/>
+          <w:bCs/>
+          <w:sz w:val="26"/>
+          <w:szCs w:val="26"/>
+          <w:lang w:eastAsia="ja-JP"/>
+        </w:rPr>
+        <w:t>, link ảnh gắn với từng</w:t>
+      </w:r>
+      <w:r>
+        <w:rPr>
+          <w:rFonts w:ascii="Times New Roman" w:eastAsia="Times New Roman" w:hAnsi="Times New Roman" w:cs="Times New Roman"/>
+          <w:bCs/>
+          <w:sz w:val="26"/>
+          <w:szCs w:val="26"/>
+          <w:lang w:eastAsia="ja-JP"/>
+        </w:rPr>
+        <w:t xml:space="preserve"> dịch vụ.</w:t>
+      </w:r>
+    </w:p>
+    <w:p>
+      <w:pPr>
+        <w:pStyle w:val="ListParagraph"/>
+        <w:numPr>
+          <w:ilvl w:val="0"/>
+          <w:numId w:val="17"/>
+        </w:numPr>
+        <w:jc w:val="both"/>
+        <w:rPr>
+          <w:rFonts w:ascii="Times New Roman" w:eastAsia="Times New Roman" w:hAnsi="Times New Roman" w:cs="Times New Roman"/>
+          <w:bCs/>
+          <w:sz w:val="26"/>
+          <w:szCs w:val="26"/>
+          <w:lang w:eastAsia="ja-JP"/>
+        </w:rPr>
+      </w:pPr>
+      <w:r>
+        <w:rPr>
+          <w:rFonts w:ascii="Times New Roman" w:eastAsia="Times New Roman" w:hAnsi="Times New Roman" w:cs="Times New Roman"/>
+          <w:bCs/>
+          <w:sz w:val="26"/>
+          <w:szCs w:val="26"/>
+          <w:lang w:eastAsia="ja-JP"/>
+        </w:rPr>
+        <w:t>ctdv</w:t>
+      </w:r>
+      <w:r>
+        <w:rPr>
+          <w:rFonts w:ascii="Times New Roman" w:eastAsia="Times New Roman" w:hAnsi="Times New Roman" w:cs="Times New Roman"/>
+          <w:bCs/>
+          <w:sz w:val="26"/>
+          <w:szCs w:val="26"/>
+          <w:lang w:eastAsia="ja-JP"/>
+        </w:rPr>
+        <w:t>(id_dv, tieu_de_dv, noi_dung_dv, loai)</w:t>
+      </w:r>
+    </w:p>
+    <w:p>
+      <w:pPr>
+        <w:ind w:left="1440"/>
+        <w:jc w:val="both"/>
+        <w:rPr>
+          <w:rFonts w:ascii="Times New Roman" w:eastAsia="Times New Roman" w:hAnsi="Times New Roman" w:cs="Times New Roman"/>
+          <w:bCs/>
+          <w:sz w:val="26"/>
+          <w:szCs w:val="26"/>
+          <w:lang w:eastAsia="ja-JP"/>
+        </w:rPr>
+      </w:pPr>
+      <w:r>
+        <w:rPr>
+          <w:rFonts w:ascii="Times New Roman" w:eastAsia="Times New Roman" w:hAnsi="Times New Roman" w:cs="Times New Roman"/>
+          <w:bCs/>
+          <w:sz w:val="26"/>
+          <w:szCs w:val="26"/>
+          <w:lang w:eastAsia="ja-JP"/>
+        </w:rPr>
+        <w:t xml:space="preserve"> </w:t>
+      </w:r>
+      <w:r>
+        <w:rPr>
+          <w:rFonts w:ascii="Times New Roman" w:eastAsia="Times New Roman" w:hAnsi="Times New Roman" w:cs="Times New Roman"/>
+          <w:bCs/>
+          <w:sz w:val="26"/>
+          <w:szCs w:val="26"/>
+          <w:lang w:eastAsia="ja-JP"/>
+        </w:rPr>
+        <w:t xml:space="preserve">Bảng chi tiết </w:t>
+      </w:r>
+      <w:r>
+        <w:rPr>
+          <w:rFonts w:ascii="Times New Roman" w:eastAsia="Times New Roman" w:hAnsi="Times New Roman" w:cs="Times New Roman"/>
+          <w:bCs/>
+          <w:sz w:val="26"/>
+          <w:szCs w:val="26"/>
+          <w:lang w:eastAsia="ja-JP"/>
+        </w:rPr>
+        <w:t>dịch vụ</w:t>
+      </w:r>
+      <w:r>
+        <w:rPr>
+          <w:rFonts w:ascii="Times New Roman" w:eastAsia="Times New Roman" w:hAnsi="Times New Roman" w:cs="Times New Roman"/>
+          <w:bCs/>
+          <w:sz w:val="26"/>
+          <w:szCs w:val="26"/>
+          <w:lang w:eastAsia="ja-JP"/>
+        </w:rPr>
+        <w:t xml:space="preserve"> gồm :id của </w:t>
+      </w:r>
+      <w:r>
+        <w:rPr>
+          <w:rFonts w:ascii="Times New Roman" w:eastAsia="Times New Roman" w:hAnsi="Times New Roman" w:cs="Times New Roman"/>
+          <w:bCs/>
+          <w:sz w:val="26"/>
+          <w:szCs w:val="26"/>
+          <w:lang w:eastAsia="ja-JP"/>
+        </w:rPr>
+        <w:t>dịch vụ</w:t>
+      </w:r>
+      <w:r>
+        <w:rPr>
+          <w:rFonts w:ascii="Times New Roman" w:eastAsia="Times New Roman" w:hAnsi="Times New Roman" w:cs="Times New Roman"/>
+          <w:bCs/>
+          <w:sz w:val="26"/>
+          <w:szCs w:val="26"/>
+          <w:lang w:eastAsia="ja-JP"/>
+        </w:rPr>
+        <w:t xml:space="preserve">, tiêu đề </w:t>
+      </w:r>
+      <w:r>
+        <w:rPr>
+          <w:rFonts w:ascii="Times New Roman" w:eastAsia="Times New Roman" w:hAnsi="Times New Roman" w:cs="Times New Roman"/>
+          <w:bCs/>
+          <w:sz w:val="26"/>
+          <w:szCs w:val="26"/>
+          <w:lang w:eastAsia="ja-JP"/>
+        </w:rPr>
+        <w:t>của dịch vụ</w:t>
+      </w:r>
+      <w:r>
+        <w:rPr>
+          <w:rFonts w:ascii="Times New Roman" w:eastAsia="Times New Roman" w:hAnsi="Times New Roman" w:cs="Times New Roman"/>
+          <w:bCs/>
+          <w:sz w:val="26"/>
+          <w:szCs w:val="26"/>
+          <w:lang w:eastAsia="ja-JP"/>
+        </w:rPr>
+        <w:t xml:space="preserve">, nội dung chi tiết của </w:t>
+      </w:r>
+      <w:r>
+        <w:rPr>
+          <w:rFonts w:ascii="Times New Roman" w:eastAsia="Times New Roman" w:hAnsi="Times New Roman" w:cs="Times New Roman"/>
+          <w:bCs/>
+          <w:sz w:val="26"/>
+          <w:szCs w:val="26"/>
+          <w:lang w:eastAsia="ja-JP"/>
+        </w:rPr>
+        <w:t>từng dịch vụ</w:t>
+      </w:r>
+      <w:r>
+        <w:rPr>
+          <w:rFonts w:ascii="Times New Roman" w:eastAsia="Times New Roman" w:hAnsi="Times New Roman" w:cs="Times New Roman"/>
+          <w:bCs/>
+          <w:sz w:val="26"/>
+          <w:szCs w:val="26"/>
+          <w:lang w:eastAsia="ja-JP"/>
+        </w:rPr>
+        <w:t xml:space="preserve">, </w:t>
+      </w:r>
+      <w:r>
+        <w:rPr>
+          <w:rFonts w:ascii="Times New Roman" w:eastAsia="Times New Roman" w:hAnsi="Times New Roman" w:cs="Times New Roman"/>
+          <w:bCs/>
+          <w:sz w:val="26"/>
+          <w:szCs w:val="26"/>
+          <w:lang w:eastAsia="ja-JP"/>
+        </w:rPr>
+        <w:t>loại dịch vụ</w:t>
+      </w:r>
+      <w:r>
+        <w:rPr>
+          <w:rFonts w:ascii="Times New Roman" w:eastAsia="Times New Roman" w:hAnsi="Times New Roman" w:cs="Times New Roman"/>
+          <w:bCs/>
+          <w:sz w:val="26"/>
+          <w:szCs w:val="26"/>
+          <w:lang w:eastAsia="ja-JP"/>
+        </w:rPr>
+        <w:t xml:space="preserve"> ( vd:</w:t>
+      </w:r>
+      <w:r>
+        <w:rPr>
+          <w:rFonts w:ascii="Times New Roman" w:eastAsia="Times New Roman" w:hAnsi="Times New Roman" w:cs="Times New Roman"/>
+          <w:bCs/>
+          <w:sz w:val="26"/>
+          <w:szCs w:val="26"/>
+          <w:lang w:eastAsia="ja-JP"/>
+        </w:rPr>
+        <w:t xml:space="preserve"> phương tiện, khách sạn</w:t>
+      </w:r>
+      <w:r>
+        <w:rPr>
+          <w:rFonts w:ascii="Times New Roman" w:eastAsia="Times New Roman" w:hAnsi="Times New Roman" w:cs="Times New Roman"/>
+          <w:bCs/>
+          <w:sz w:val="26"/>
+          <w:szCs w:val="26"/>
+          <w:lang w:eastAsia="ja-JP"/>
+        </w:rPr>
+        <w:t>).</w:t>
+      </w:r>
+    </w:p>
+    <w:p>
+      <w:pPr>
+        <w:pStyle w:val="ListParagraph"/>
+        <w:numPr>
+          <w:ilvl w:val="0"/>
+          <w:numId w:val="17"/>
+        </w:numPr>
+        <w:jc w:val="both"/>
+        <w:rPr>
+          <w:rFonts w:ascii="Times New Roman" w:eastAsia="Times New Roman" w:hAnsi="Times New Roman" w:cs="Times New Roman"/>
+          <w:bCs/>
+          <w:sz w:val="26"/>
+          <w:szCs w:val="26"/>
+          <w:lang w:eastAsia="ja-JP"/>
+        </w:rPr>
+      </w:pPr>
+      <w:r>
+        <w:rPr>
+          <w:rFonts w:ascii="Times New Roman" w:eastAsia="Times New Roman" w:hAnsi="Times New Roman" w:cs="Times New Roman"/>
+          <w:bCs/>
+          <w:sz w:val="26"/>
+          <w:szCs w:val="26"/>
+          <w:lang w:eastAsia="ja-JP"/>
+        </w:rPr>
+        <w:t>ctdgdv</w:t>
+      </w:r>
+      <w:r>
+        <w:rPr>
+          <w:rFonts w:ascii="Times New Roman" w:eastAsia="Times New Roman" w:hAnsi="Times New Roman" w:cs="Times New Roman"/>
+          <w:bCs/>
+          <w:sz w:val="26"/>
+          <w:szCs w:val="26"/>
+          <w:lang w:eastAsia="ja-JP"/>
+        </w:rPr>
+        <w:t>(id_dv, id_tk, so_sao_dv, binh_luan_dv)</w:t>
+      </w:r>
+    </w:p>
+    <w:p>
+      <w:pPr>
+        <w:pStyle w:val="ListParagraph"/>
+        <w:ind w:left="1710"/>
+        <w:jc w:val="both"/>
+        <w:rPr>
+          <w:rFonts w:ascii="Times New Roman" w:eastAsia="Times New Roman" w:hAnsi="Times New Roman" w:cs="Times New Roman"/>
+          <w:bCs/>
+          <w:sz w:val="26"/>
+          <w:szCs w:val="26"/>
+          <w:lang w:eastAsia="ja-JP"/>
+        </w:rPr>
+      </w:pPr>
+      <w:r>
+        <w:rPr>
+          <w:rFonts w:ascii="Times New Roman" w:eastAsia="Times New Roman" w:hAnsi="Times New Roman" w:cs="Times New Roman"/>
+          <w:bCs/>
+          <w:sz w:val="26"/>
+          <w:szCs w:val="26"/>
+          <w:lang w:eastAsia="ja-JP"/>
+        </w:rPr>
+        <w:t xml:space="preserve">Bảng chi tiết đánh giá </w:t>
+      </w:r>
+      <w:r>
+        <w:rPr>
+          <w:rFonts w:ascii="Times New Roman" w:eastAsia="Times New Roman" w:hAnsi="Times New Roman" w:cs="Times New Roman"/>
+          <w:bCs/>
+          <w:sz w:val="26"/>
+          <w:szCs w:val="26"/>
+          <w:lang w:eastAsia="ja-JP"/>
+        </w:rPr>
+        <w:t>dịch vụ</w:t>
+      </w:r>
+      <w:r>
+        <w:rPr>
+          <w:rFonts w:ascii="Times New Roman" w:eastAsia="Times New Roman" w:hAnsi="Times New Roman" w:cs="Times New Roman"/>
+          <w:bCs/>
+          <w:sz w:val="26"/>
+          <w:szCs w:val="26"/>
+          <w:lang w:eastAsia="ja-JP"/>
+        </w:rPr>
+        <w:t xml:space="preserve"> gồm: id của </w:t>
+      </w:r>
+      <w:r>
+        <w:rPr>
+          <w:rFonts w:ascii="Times New Roman" w:eastAsia="Times New Roman" w:hAnsi="Times New Roman" w:cs="Times New Roman"/>
+          <w:bCs/>
+          <w:sz w:val="26"/>
+          <w:szCs w:val="26"/>
+          <w:lang w:eastAsia="ja-JP"/>
+        </w:rPr>
+        <w:t>dịch vụ</w:t>
+      </w:r>
+      <w:r>
+        <w:rPr>
+          <w:rFonts w:ascii="Times New Roman" w:eastAsia="Times New Roman" w:hAnsi="Times New Roman" w:cs="Times New Roman"/>
+          <w:bCs/>
+          <w:sz w:val="26"/>
+          <w:szCs w:val="26"/>
+          <w:lang w:eastAsia="ja-JP"/>
+        </w:rPr>
+        <w:t xml:space="preserve">, id của khách hàng , số sao của khách hàng dành cho </w:t>
+      </w:r>
+      <w:r>
+        <w:rPr>
+          <w:rFonts w:ascii="Times New Roman" w:eastAsia="Times New Roman" w:hAnsi="Times New Roman" w:cs="Times New Roman"/>
+          <w:bCs/>
+          <w:sz w:val="26"/>
+          <w:szCs w:val="26"/>
+          <w:lang w:eastAsia="ja-JP"/>
+        </w:rPr>
+        <w:t>dịch vụ</w:t>
+      </w:r>
+      <w:r>
+        <w:rPr>
+          <w:rFonts w:ascii="Times New Roman" w:eastAsia="Times New Roman" w:hAnsi="Times New Roman" w:cs="Times New Roman"/>
+          <w:bCs/>
+          <w:sz w:val="26"/>
+          <w:szCs w:val="26"/>
+          <w:lang w:eastAsia="ja-JP"/>
+        </w:rPr>
+        <w:t xml:space="preserve"> đó,  bình luận của khách hàng về </w:t>
+      </w:r>
+      <w:r>
+        <w:rPr>
+          <w:rFonts w:ascii="Times New Roman" w:eastAsia="Times New Roman" w:hAnsi="Times New Roman" w:cs="Times New Roman"/>
+          <w:bCs/>
+          <w:sz w:val="26"/>
+          <w:szCs w:val="26"/>
+          <w:lang w:eastAsia="ja-JP"/>
+        </w:rPr>
+        <w:t>dịch vụ .</w:t>
+      </w:r>
+    </w:p>
+    <w:p>
+      <w:pPr>
+        <w:pStyle w:val="ListParagraph"/>
+        <w:numPr>
+          <w:ilvl w:val="0"/>
+          <w:numId w:val="17"/>
+        </w:numPr>
+        <w:jc w:val="both"/>
+        <w:rPr>
+          <w:rFonts w:ascii="Times New Roman" w:eastAsia="Times New Roman" w:hAnsi="Times New Roman" w:cs="Times New Roman"/>
+          <w:bCs/>
+          <w:sz w:val="26"/>
+          <w:szCs w:val="26"/>
+          <w:lang w:eastAsia="ja-JP"/>
+        </w:rPr>
+      </w:pPr>
+      <w:r>
+        <w:rPr>
+          <w:rFonts w:ascii="Times New Roman" w:eastAsia="Times New Roman" w:hAnsi="Times New Roman" w:cs="Times New Roman"/>
+          <w:bCs/>
+          <w:sz w:val="26"/>
+          <w:szCs w:val="26"/>
+          <w:lang w:eastAsia="ja-JP"/>
+        </w:rPr>
+        <w:t>cam_nang</w:t>
+      </w:r>
+      <w:r>
+        <w:rPr>
+          <w:rFonts w:ascii="Times New Roman" w:eastAsia="Times New Roman" w:hAnsi="Times New Roman" w:cs="Times New Roman"/>
+          <w:bCs/>
+          <w:sz w:val="26"/>
+          <w:szCs w:val="26"/>
+          <w:lang w:eastAsia="ja-JP"/>
+        </w:rPr>
+        <w:t xml:space="preserve"> ( id_cn, id_tk, tieu_de_cn, noi_dung_cn, linh_cn)</w:t>
+      </w:r>
+    </w:p>
+    <w:p>
+      <w:pPr>
+        <w:pStyle w:val="ListParagraph"/>
+        <w:ind w:left="1710"/>
+        <w:jc w:val="both"/>
+        <w:rPr>
+          <w:rFonts w:ascii="Times New Roman" w:eastAsia="Times New Roman" w:hAnsi="Times New Roman" w:cs="Times New Roman"/>
+          <w:bCs/>
+          <w:sz w:val="26"/>
+          <w:szCs w:val="26"/>
+          <w:lang w:eastAsia="ja-JP"/>
+        </w:rPr>
+      </w:pPr>
+      <w:r>
+        <w:rPr>
+          <w:rFonts w:ascii="Times New Roman" w:eastAsia="Times New Roman" w:hAnsi="Times New Roman" w:cs="Times New Roman"/>
+          <w:bCs/>
+          <w:sz w:val="26"/>
+          <w:szCs w:val="26"/>
+          <w:lang w:eastAsia="ja-JP"/>
+        </w:rPr>
+        <w:lastRenderedPageBreak/>
+        <w:t>B</w:t>
+      </w:r>
+      <w:r>
+        <w:rPr>
+          <w:rFonts w:ascii="Times New Roman" w:eastAsia="Times New Roman" w:hAnsi="Times New Roman" w:cs="Times New Roman"/>
+          <w:bCs/>
+          <w:sz w:val="26"/>
+          <w:szCs w:val="26"/>
+          <w:lang w:eastAsia="ja-JP"/>
+        </w:rPr>
+        <w:t>ảng cẩm nang</w:t>
+      </w:r>
+      <w:r>
+        <w:rPr>
+          <w:rFonts w:ascii="Times New Roman" w:eastAsia="Times New Roman" w:hAnsi="Times New Roman" w:cs="Times New Roman"/>
+          <w:bCs/>
+          <w:sz w:val="26"/>
+          <w:szCs w:val="26"/>
+          <w:lang w:eastAsia="ja-JP"/>
+        </w:rPr>
+        <w:t xml:space="preserve">: </w:t>
+      </w:r>
+      <w:r>
+        <w:rPr>
+          <w:rFonts w:ascii="Times New Roman" w:eastAsia="Times New Roman" w:hAnsi="Times New Roman" w:cs="Times New Roman"/>
+          <w:bCs/>
+          <w:sz w:val="26"/>
+          <w:szCs w:val="26"/>
+          <w:lang w:eastAsia="ja-JP"/>
+        </w:rPr>
+        <w:t>Mỗi</w:t>
+      </w:r>
+      <w:r>
+        <w:rPr>
+          <w:rFonts w:ascii="Times New Roman" w:eastAsia="Times New Roman" w:hAnsi="Times New Roman" w:cs="Times New Roman"/>
+          <w:bCs/>
+          <w:sz w:val="26"/>
+          <w:szCs w:val="26"/>
+          <w:lang w:eastAsia="ja-JP"/>
+        </w:rPr>
+        <w:t xml:space="preserve"> cẩm nang</w:t>
+      </w:r>
+      <w:r>
+        <w:rPr>
+          <w:rFonts w:ascii="Times New Roman" w:eastAsia="Times New Roman" w:hAnsi="Times New Roman" w:cs="Times New Roman"/>
+          <w:bCs/>
+          <w:sz w:val="26"/>
+          <w:szCs w:val="26"/>
+          <w:lang w:eastAsia="ja-JP"/>
+        </w:rPr>
+        <w:t xml:space="preserve"> có một id cẩm nang riêng</w:t>
+      </w:r>
+      <w:r>
+        <w:rPr>
+          <w:rFonts w:ascii="Times New Roman" w:eastAsia="Times New Roman" w:hAnsi="Times New Roman" w:cs="Times New Roman"/>
+          <w:bCs/>
+          <w:sz w:val="26"/>
+          <w:szCs w:val="26"/>
+          <w:lang w:eastAsia="ja-JP"/>
+        </w:rPr>
+        <w:t xml:space="preserve"> (là số tự động tăng theo danh sách được thêm mới )</w:t>
+      </w:r>
+      <w:r>
+        <w:rPr>
+          <w:rFonts w:ascii="Times New Roman" w:eastAsia="Times New Roman" w:hAnsi="Times New Roman" w:cs="Times New Roman"/>
+          <w:bCs/>
+          <w:sz w:val="26"/>
+          <w:szCs w:val="26"/>
+          <w:lang w:eastAsia="ja-JP"/>
+        </w:rPr>
+        <w:t xml:space="preserve"> để phân biệt với các cẩm nang khác</w:t>
+      </w:r>
+      <w:r>
+        <w:rPr>
+          <w:rFonts w:ascii="Times New Roman" w:eastAsia="Times New Roman" w:hAnsi="Times New Roman" w:cs="Times New Roman"/>
+          <w:bCs/>
+          <w:sz w:val="26"/>
+          <w:szCs w:val="26"/>
+          <w:lang w:eastAsia="ja-JP"/>
+        </w:rPr>
+        <w:t>, tiêu đề của phần cẩm nang du lịch đó, nội dung chi tiết của cẩm nang, link ảnh gắn với từng cẩm nang</w:t>
+      </w:r>
+    </w:p>
+    <w:p>
+      <w:pPr>
+        <w:pStyle w:val="ListParagraph"/>
+        <w:numPr>
+          <w:ilvl w:val="0"/>
+          <w:numId w:val="15"/>
+        </w:numPr>
+        <w:jc w:val="both"/>
+        <w:rPr>
+          <w:rFonts w:ascii="Times New Roman" w:eastAsia="Times New Roman" w:hAnsi="Times New Roman" w:cs="Times New Roman"/>
+          <w:b/>
+          <w:bCs/>
+          <w:sz w:val="26"/>
+          <w:szCs w:val="26"/>
+          <w:lang w:eastAsia="ja-JP"/>
+        </w:rPr>
+      </w:pPr>
+      <w:r>
+        <w:rPr>
+          <w:rFonts w:ascii="Times New Roman" w:eastAsia="Times New Roman" w:hAnsi="Times New Roman" w:cs="Times New Roman"/>
+          <w:b/>
+          <w:bCs/>
+          <w:sz w:val="26"/>
+          <w:szCs w:val="26"/>
+          <w:lang w:eastAsia="ja-JP"/>
+        </w:rPr>
+        <w:t>Diagram</w:t>
+      </w:r>
+      <w:r>
+        <w:rPr>
+          <w:rFonts w:ascii="Times New Roman" w:eastAsia="Times New Roman" w:hAnsi="Times New Roman" w:cs="Times New Roman"/>
+          <w:b/>
+          <w:bCs/>
+          <w:sz w:val="26"/>
+          <w:szCs w:val="26"/>
+          <w:lang w:eastAsia="ja-JP"/>
+        </w:rPr>
+        <w:t xml:space="preserve"> và </w:t>
+      </w:r>
+      <w:r>
+        <w:rPr>
+          <w:rFonts w:ascii="Times New Roman" w:eastAsia="Times New Roman" w:hAnsi="Times New Roman" w:cs="Times New Roman"/>
+          <w:b/>
+          <w:sz w:val="26"/>
+          <w:szCs w:val="26"/>
+          <w:lang w:val="vi-VN" w:eastAsia="ja-JP"/>
+        </w:rPr>
+        <w:t>mối liên kết giữa các thành phần trong cơ sở dữ liệu</w:t>
+      </w:r>
+    </w:p>
+    <w:p>
+      <w:pPr>
+        <w:pStyle w:val="ListParagraph"/>
+        <w:numPr>
+          <w:ilvl w:val="0"/>
+          <w:numId w:val="18"/>
+        </w:numPr>
+        <w:jc w:val="both"/>
+        <w:rPr>
+          <w:rFonts w:ascii="Times New Roman" w:eastAsia="Times New Roman" w:hAnsi="Times New Roman" w:cs="Times New Roman"/>
+          <w:b/>
+          <w:bCs/>
+          <w:sz w:val="26"/>
+          <w:szCs w:val="26"/>
+          <w:lang w:eastAsia="ja-JP"/>
+        </w:rPr>
+      </w:pPr>
+      <w:r>
+        <w:rPr>
+          <w:rFonts w:ascii="Times New Roman" w:eastAsia="Times New Roman" w:hAnsi="Times New Roman" w:cs="Times New Roman"/>
+          <w:b/>
+          <w:sz w:val="26"/>
+          <w:szCs w:val="26"/>
+          <w:lang w:eastAsia="ja-JP"/>
+        </w:rPr>
+        <w:t>Diagram</w:t>
+      </w:r>
+    </w:p>
+    <w:p>
+      <w:pPr>
+        <w:pStyle w:val="ListParagraph"/>
+        <w:ind w:left="1080"/>
+        <w:jc w:val="both"/>
+        <w:rPr>
+          <w:rFonts w:ascii="Times New Roman" w:hAnsi="Times New Roman" w:cs="Times New Roman"/>
+          <w:sz w:val="26"/>
+          <w:szCs w:val="26"/>
+        </w:rPr>
+      </w:pPr>
+    </w:p>
+    <w:p>
+      <w:pPr>
+        <w:pStyle w:val="ListParagraph"/>
+        <w:ind w:left="1080"/>
+        <w:jc w:val="both"/>
+        <w:rPr>
+          <w:rFonts w:ascii="Times New Roman" w:hAnsi="Times New Roman" w:cs="Times New Roman"/>
+          <w:sz w:val="26"/>
+          <w:szCs w:val="26"/>
+        </w:rPr>
+      </w:pPr>
+      <w:r>
+        <w:rPr>
+          <w:noProof/>
+        </w:rPr>
+        <w:drawing>
+          <wp:inline distT="0" distB="0" distL="0" distR="0" wp14:anchorId="305EC3EC" wp14:editId="0D189E27">
+            <wp:extent cx="4105275" cy="5172075"/>
+            <wp:effectExtent l="0" t="0" r="9525" b="9525"/>
+            <wp:docPr id="7" name="Picture 7"/>
+            <wp:cNvGraphicFramePr>
+              <a:graphicFrameLocks xmlns:a="http://schemas.openxmlformats.org/drawingml/2006/main" noChangeAspect="1"/>
+            </wp:cNvGraphicFramePr>
+            <a:graphic xmlns:a="http://schemas.openxmlformats.org/drawingml/2006/main">
+              <a:graphicData uri="http://schemas.openxmlformats.org/drawingml/2006/picture">
+                <pic:pic xmlns:pic="http://schemas.openxmlformats.org/drawingml/2006/picture">
+                  <pic:nvPicPr>
+                    <pic:cNvPr id="0" name=""/>
+                    <pic:cNvPicPr/>
+                  </pic:nvPicPr>
+                  <pic:blipFill>
+                    <a:blip r:embed="rId12"/>
+                    <a:stretch>
+                      <a:fillRect/>
+                    </a:stretch>
+                  </pic:blipFill>
+                  <pic:spPr>
+                    <a:xfrm>
+                      <a:off x="0" y="0"/>
+                      <a:ext cx="4105275" cy="5172075"/>
+                    </a:xfrm>
+                    <a:prstGeom prst="rect">
+                      <a:avLst/>
+                    </a:prstGeom>
+                  </pic:spPr>
+                </pic:pic>
+              </a:graphicData>
+            </a:graphic>
+          </wp:inline>
+        </w:drawing>
+      </w:r>
+    </w:p>
+    <w:p>
+      <w:pPr>
+        <w:pStyle w:val="ListParagraph"/>
+        <w:numPr>
+          <w:ilvl w:val="0"/>
+          <w:numId w:val="18"/>
+        </w:numPr>
+        <w:jc w:val="both"/>
+        <w:rPr>
+          <w:rFonts w:ascii="Times New Roman" w:hAnsi="Times New Roman" w:cs="Times New Roman"/>
+          <w:b/>
+          <w:sz w:val="26"/>
+          <w:szCs w:val="26"/>
+        </w:rPr>
+      </w:pPr>
+      <w:r>
+        <w:rPr>
+          <w:rFonts w:ascii="Times New Roman" w:eastAsia="Times New Roman" w:hAnsi="Times New Roman" w:cs="Times New Roman"/>
+          <w:b/>
+          <w:sz w:val="26"/>
+          <w:szCs w:val="26"/>
+          <w:lang w:eastAsia="ja-JP"/>
+        </w:rPr>
+        <w:t>M</w:t>
+      </w:r>
+      <w:r>
+        <w:rPr>
+          <w:rFonts w:ascii="Times New Roman" w:eastAsia="Times New Roman" w:hAnsi="Times New Roman" w:cs="Times New Roman"/>
+          <w:b/>
+          <w:sz w:val="26"/>
+          <w:szCs w:val="26"/>
+          <w:lang w:val="vi-VN" w:eastAsia="ja-JP"/>
+        </w:rPr>
+        <w:t>ối liên kết giữa các thành phần trong cơ sở dữ liệu</w:t>
+      </w:r>
+    </w:p>
+    <w:p>
+      <w:pPr>
+        <w:pStyle w:val="ListParagraph"/>
+        <w:numPr>
+          <w:ilvl w:val="0"/>
+          <w:numId w:val="9"/>
+        </w:numPr>
+        <w:jc w:val="both"/>
+        <w:rPr>
+          <w:rFonts w:ascii="Times New Roman" w:hAnsi="Times New Roman" w:cs="Times New Roman"/>
+          <w:sz w:val="26"/>
+          <w:szCs w:val="26"/>
+        </w:rPr>
+      </w:pPr>
+      <w:r>
+        <w:rPr>
+          <w:rFonts w:ascii="Times New Roman" w:hAnsi="Times New Roman" w:cs="Times New Roman"/>
+          <w:sz w:val="26"/>
+          <w:szCs w:val="26"/>
+        </w:rPr>
+        <w:t xml:space="preserve"> M</w:t>
+      </w:r>
+      <w:r>
+        <w:rPr>
+          <w:rFonts w:ascii="Times New Roman" w:hAnsi="Times New Roman" w:cs="Times New Roman"/>
+          <w:sz w:val="26"/>
+          <w:szCs w:val="26"/>
+        </w:rPr>
+        <w:t>ỗi tài khoản có một thông tin tài khoản riêng , và mỗi thông tin tài khoản chỉ thuộc về một tài khoản duy nhất</w:t>
+      </w:r>
+      <w:r>
+        <w:rPr>
+          <w:rFonts w:ascii="Times New Roman" w:hAnsi="Times New Roman" w:cs="Times New Roman"/>
+          <w:sz w:val="26"/>
+          <w:szCs w:val="26"/>
+        </w:rPr>
+        <w:t>.</w:t>
+      </w:r>
+    </w:p>
+    <w:p>
+      <w:pPr>
+        <w:pStyle w:val="ListParagraph"/>
+        <w:numPr>
+          <w:ilvl w:val="0"/>
+          <w:numId w:val="9"/>
+        </w:numPr>
+        <w:jc w:val="both"/>
+        <w:rPr>
+          <w:rFonts w:ascii="Times New Roman" w:hAnsi="Times New Roman" w:cs="Times New Roman"/>
+          <w:sz w:val="26"/>
+          <w:szCs w:val="26"/>
+        </w:rPr>
+      </w:pPr>
+      <w:r>
+        <w:rPr>
+          <w:rFonts w:ascii="Times New Roman" w:hAnsi="Times New Roman" w:cs="Times New Roman"/>
+          <w:sz w:val="26"/>
+          <w:szCs w:val="26"/>
+        </w:rPr>
+        <w:t>Mỗi địa điểm du lịch có một chi tiết địa điểm du lịch</w:t>
+      </w:r>
+      <w:r>
+        <w:rPr>
+          <w:rFonts w:ascii="Times New Roman" w:hAnsi="Times New Roman" w:cs="Times New Roman"/>
+          <w:sz w:val="26"/>
+          <w:szCs w:val="26"/>
+        </w:rPr>
+        <w:t>, mỗi chi tiết địa điểm du lịch chỉ thuộc về 1 địa điểm du lịch duy nhất.</w:t>
+      </w:r>
+    </w:p>
+    <w:p>
+      <w:pPr>
+        <w:pStyle w:val="ListParagraph"/>
+        <w:numPr>
+          <w:ilvl w:val="0"/>
+          <w:numId w:val="9"/>
+        </w:numPr>
+        <w:jc w:val="both"/>
+        <w:rPr>
+          <w:rFonts w:ascii="Times New Roman" w:hAnsi="Times New Roman" w:cs="Times New Roman"/>
+          <w:sz w:val="26"/>
+          <w:szCs w:val="26"/>
+        </w:rPr>
+      </w:pPr>
+      <w:r>
+        <w:rPr>
+          <w:rFonts w:ascii="Times New Roman" w:hAnsi="Times New Roman" w:cs="Times New Roman"/>
+          <w:sz w:val="26"/>
+          <w:szCs w:val="26"/>
+        </w:rPr>
+        <w:t>Mỗi tài khoản được phép đánh giá các địa điểm du lịch nhiều lần theo số sao ( mỗi lần số sao phải khác nhau)</w:t>
+      </w:r>
+    </w:p>
+    <w:p>
+      <w:pPr>
+        <w:pStyle w:val="ListParagraph"/>
+        <w:numPr>
+          <w:ilvl w:val="0"/>
+          <w:numId w:val="9"/>
+        </w:numPr>
+        <w:jc w:val="both"/>
+        <w:rPr>
+          <w:rFonts w:ascii="Times New Roman" w:hAnsi="Times New Roman" w:cs="Times New Roman"/>
+          <w:sz w:val="26"/>
+          <w:szCs w:val="26"/>
+        </w:rPr>
+      </w:pPr>
+      <w:r>
+        <w:rPr>
+          <w:rFonts w:ascii="Times New Roman" w:hAnsi="Times New Roman" w:cs="Times New Roman"/>
+          <w:sz w:val="26"/>
+          <w:szCs w:val="26"/>
+        </w:rPr>
+        <w:lastRenderedPageBreak/>
+        <w:t xml:space="preserve"> </w:t>
+      </w:r>
+      <w:r>
+        <w:rPr>
+          <w:rFonts w:ascii="Times New Roman" w:hAnsi="Times New Roman" w:cs="Times New Roman"/>
+          <w:sz w:val="26"/>
+          <w:szCs w:val="26"/>
+        </w:rPr>
+        <w:t xml:space="preserve">Mỗi </w:t>
+      </w:r>
+      <w:r>
+        <w:rPr>
+          <w:rFonts w:ascii="Times New Roman" w:hAnsi="Times New Roman" w:cs="Times New Roman"/>
+          <w:sz w:val="26"/>
+          <w:szCs w:val="26"/>
+        </w:rPr>
+        <w:t>dịch vụ</w:t>
+      </w:r>
+      <w:r>
+        <w:rPr>
+          <w:rFonts w:ascii="Times New Roman" w:hAnsi="Times New Roman" w:cs="Times New Roman"/>
+          <w:sz w:val="26"/>
+          <w:szCs w:val="26"/>
+        </w:rPr>
+        <w:t xml:space="preserve"> có một chi tiết </w:t>
+      </w:r>
+      <w:r>
+        <w:rPr>
+          <w:rFonts w:ascii="Times New Roman" w:hAnsi="Times New Roman" w:cs="Times New Roman"/>
+          <w:sz w:val="26"/>
+          <w:szCs w:val="26"/>
+        </w:rPr>
+        <w:t>dịch vụ</w:t>
+      </w:r>
+      <w:r>
+        <w:rPr>
+          <w:rFonts w:ascii="Times New Roman" w:hAnsi="Times New Roman" w:cs="Times New Roman"/>
+          <w:sz w:val="26"/>
+          <w:szCs w:val="26"/>
+        </w:rPr>
+        <w:t xml:space="preserve">, mỗi chi tiết </w:t>
+      </w:r>
+      <w:r>
+        <w:rPr>
+          <w:rFonts w:ascii="Times New Roman" w:hAnsi="Times New Roman" w:cs="Times New Roman"/>
+          <w:sz w:val="26"/>
+          <w:szCs w:val="26"/>
+        </w:rPr>
+        <w:t>dịch vụ</w:t>
+      </w:r>
+      <w:r>
+        <w:rPr>
+          <w:rFonts w:ascii="Times New Roman" w:hAnsi="Times New Roman" w:cs="Times New Roman"/>
+          <w:sz w:val="26"/>
+          <w:szCs w:val="26"/>
+        </w:rPr>
+        <w:t xml:space="preserve"> chỉ thuộc về </w:t>
+      </w:r>
+      <w:r>
+        <w:rPr>
+          <w:rFonts w:ascii="Times New Roman" w:hAnsi="Times New Roman" w:cs="Times New Roman"/>
+          <w:sz w:val="26"/>
+          <w:szCs w:val="26"/>
+        </w:rPr>
+        <w:t>1 dịch vụ</w:t>
+      </w:r>
+      <w:r>
+        <w:rPr>
+          <w:rFonts w:ascii="Times New Roman" w:hAnsi="Times New Roman" w:cs="Times New Roman"/>
+          <w:sz w:val="26"/>
+          <w:szCs w:val="26"/>
+        </w:rPr>
+        <w:t xml:space="preserve"> duy nhất.</w:t>
+      </w:r>
+    </w:p>
+    <w:p>
+      <w:pPr>
+        <w:pStyle w:val="ListParagraph"/>
+        <w:numPr>
+          <w:ilvl w:val="0"/>
+          <w:numId w:val="9"/>
+        </w:numPr>
+        <w:jc w:val="both"/>
+        <w:rPr>
+          <w:rFonts w:ascii="Times New Roman" w:hAnsi="Times New Roman" w:cs="Times New Roman"/>
+          <w:sz w:val="26"/>
+          <w:szCs w:val="26"/>
+        </w:rPr>
+      </w:pPr>
+      <w:r>
+        <w:rPr>
+          <w:rFonts w:ascii="Times New Roman" w:hAnsi="Times New Roman" w:cs="Times New Roman"/>
+          <w:sz w:val="26"/>
+          <w:szCs w:val="26"/>
+        </w:rPr>
+        <w:t xml:space="preserve">Mỗi tài khoản được phép đánh giá các </w:t>
+      </w:r>
+      <w:r>
+        <w:rPr>
+          <w:rFonts w:ascii="Times New Roman" w:hAnsi="Times New Roman" w:cs="Times New Roman"/>
+          <w:sz w:val="26"/>
+          <w:szCs w:val="26"/>
+        </w:rPr>
+        <w:t>dịch vụ</w:t>
+      </w:r>
+      <w:r>
+        <w:rPr>
+          <w:rFonts w:ascii="Times New Roman" w:hAnsi="Times New Roman" w:cs="Times New Roman"/>
+          <w:sz w:val="26"/>
+          <w:szCs w:val="26"/>
+        </w:rPr>
+        <w:t xml:space="preserve"> nhiều lần theo số sao ( mỗi lần số sao phải khác nhau)</w:t>
+      </w:r>
+      <w:r>
+        <w:rPr>
+          <w:rFonts w:ascii="Times New Roman" w:hAnsi="Times New Roman" w:cs="Times New Roman"/>
+          <w:sz w:val="26"/>
+          <w:szCs w:val="26"/>
+        </w:rPr>
+        <w:t>.</w:t>
+      </w:r>
+    </w:p>
+    <w:p>
+      <w:pPr>
+        <w:pStyle w:val="ListParagraph"/>
+        <w:ind w:left="1070"/>
+        <w:jc w:val="both"/>
+        <w:rPr>
+          <w:rFonts w:ascii="Times New Roman" w:hAnsi="Times New Roman" w:cs="Times New Roman"/>
+          <w:sz w:val="26"/>
+          <w:szCs w:val="26"/>
+        </w:rPr>
+      </w:pPr>
+    </w:p>
+    <w:p>
+      <w:pPr>
+        <w:jc w:val="both"/>
         <w:rPr>
           <w:rFonts w:ascii="Times New Roman" w:hAnsi="Times New Roman" w:cs="Times New Roman"/>
           <w:sz w:val="26"/>
@@ -2003,20 +3786,19 @@
         <w:jc w:val="both"/>
         <w:rPr>
           <w:rFonts w:ascii="Times New Roman" w:hAnsi="Times New Roman" w:cs="Times New Roman"/>
-          <w:sz w:val="26"/>
-          <w:szCs w:val="26"/>
-        </w:rPr>
-      </w:pPr>
-      <w:r>
-        <w:rPr>
-          <w:rFonts w:ascii="Times New Roman" w:eastAsia="Times New Roman" w:hAnsi="Times New Roman" w:cs="Times New Roman"/>
           <w:b/>
-          <w:bCs/>
-          <w:sz w:val="26"/>
-          <w:szCs w:val="26"/>
-          <w:lang w:val="vi-VN" w:eastAsia="ja-JP"/>
-        </w:rPr>
-        <w:t>Cơ sở dữ liệu</w:t>
+          <w:sz w:val="26"/>
+          <w:szCs w:val="26"/>
+        </w:rPr>
+      </w:pPr>
+      <w:r>
+        <w:rPr>
+          <w:rFonts w:ascii="Times New Roman" w:hAnsi="Times New Roman" w:cs="Times New Roman"/>
+          <w:b/>
+          <w:sz w:val="26"/>
+          <w:szCs w:val="26"/>
+        </w:rPr>
+        <w:t>Phân tích</w:t>
       </w:r>
     </w:p>
     <w:p>
@@ -2024,20 +3806,165 @@
         <w:pStyle w:val="ListParagraph"/>
         <w:numPr>
           <w:ilvl w:val="0"/>
-          <w:numId w:val="12"/>
+          <w:numId w:val="20"/>
         </w:numPr>
-        <w:jc w:val="both"/>
-        <w:rPr>
-          <w:rFonts w:ascii="Times New Roman" w:hAnsi="Times New Roman" w:cs="Times New Roman"/>
-          <w:b/>
-          <w:sz w:val="26"/>
-          <w:szCs w:val="26"/>
-        </w:rPr>
-      </w:pPr>
-      <w:r>
-        <w:rPr>
-          <w:rFonts w:ascii="Times New Roman" w:hAnsi="Times New Roman" w:cs="Times New Roman"/>
-          <w:b/>
+        <w:tabs>
+          <w:tab w:val="left" w:pos="1187"/>
+        </w:tabs>
+        <w:rPr>
+          <w:rFonts w:ascii="Times New Roman" w:hAnsi="Times New Roman" w:cs="Times New Roman"/>
+          <w:sz w:val="26"/>
+          <w:szCs w:val="26"/>
+        </w:rPr>
+      </w:pPr>
+      <w:r>
+        <w:rPr>
+          <w:rFonts w:ascii="Times New Roman" w:hAnsi="Times New Roman" w:cs="Times New Roman"/>
+          <w:sz w:val="26"/>
+          <w:szCs w:val="26"/>
+        </w:rPr>
+        <w:t>Phần  người dùng</w:t>
+      </w:r>
+    </w:p>
+    <w:p>
+      <w:pPr>
+        <w:pStyle w:val="ListParagraph"/>
+        <w:numPr>
+          <w:ilvl w:val="0"/>
+          <w:numId w:val="21"/>
+        </w:numPr>
+        <w:tabs>
+          <w:tab w:val="left" w:pos="1187"/>
+        </w:tabs>
+        <w:rPr>
+          <w:rFonts w:ascii="Times New Roman" w:hAnsi="Times New Roman" w:cs="Times New Roman"/>
+          <w:sz w:val="26"/>
+          <w:szCs w:val="26"/>
+        </w:rPr>
+      </w:pPr>
+      <w:r>
+        <w:rPr>
+          <w:rFonts w:ascii="Times New Roman" w:hAnsi="Times New Roman" w:cs="Times New Roman"/>
+          <w:sz w:val="26"/>
+          <w:szCs w:val="26"/>
+        </w:rPr>
+        <w:t>Trang chủ</w:t>
+      </w:r>
+    </w:p>
+    <w:p>
+      <w:pPr>
+        <w:pStyle w:val="ListParagraph"/>
+        <w:numPr>
+          <w:ilvl w:val="0"/>
+          <w:numId w:val="22"/>
+        </w:numPr>
+        <w:tabs>
+          <w:tab w:val="left" w:pos="1187"/>
+        </w:tabs>
+        <w:rPr>
+          <w:rFonts w:ascii="Times New Roman" w:hAnsi="Times New Roman" w:cs="Times New Roman"/>
+          <w:sz w:val="26"/>
+          <w:szCs w:val="26"/>
+        </w:rPr>
+      </w:pPr>
+      <w:r>
+        <w:rPr>
+          <w:rFonts w:ascii="Times New Roman" w:hAnsi="Times New Roman" w:cs="Times New Roman"/>
+          <w:sz w:val="26"/>
+          <w:szCs w:val="26"/>
+        </w:rPr>
+        <w:t>Giao diện</w:t>
+      </w:r>
+    </w:p>
+    <w:p>
+      <w:pPr>
+        <w:pStyle w:val="ListParagraph"/>
+        <w:tabs>
+          <w:tab w:val="left" w:pos="1187"/>
+        </w:tabs>
+        <w:ind w:left="2520"/>
+        <w:rPr>
+          <w:rFonts w:ascii="Times New Roman" w:hAnsi="Times New Roman" w:cs="Times New Roman"/>
+          <w:sz w:val="26"/>
+          <w:szCs w:val="26"/>
+        </w:rPr>
+      </w:pPr>
+      <w:bookmarkStart w:id="0" w:name="_GoBack"/>
+      <w:r>
+        <w:rPr>
+          <w:noProof/>
+        </w:rPr>
+        <w:drawing>
+          <wp:inline distT="0" distB="0" distL="0" distR="0" wp14:anchorId="148DA7CD" wp14:editId="3C5C39F3">
+            <wp:extent cx="3990975" cy="5715000"/>
+            <wp:effectExtent l="0" t="0" r="9525" b="0"/>
+            <wp:docPr id="9" name="Picture 9"/>
+            <wp:cNvGraphicFramePr>
+              <a:graphicFrameLocks xmlns:a="http://schemas.openxmlformats.org/drawingml/2006/main" noChangeAspect="1"/>
+            </wp:cNvGraphicFramePr>
+            <a:graphic xmlns:a="http://schemas.openxmlformats.org/drawingml/2006/main">
+              <a:graphicData uri="http://schemas.openxmlformats.org/drawingml/2006/picture">
+                <pic:pic xmlns:pic="http://schemas.openxmlformats.org/drawingml/2006/picture">
+                  <pic:nvPicPr>
+                    <pic:cNvPr id="0" name=""/>
+                    <pic:cNvPicPr/>
+                  </pic:nvPicPr>
+                  <pic:blipFill>
+                    <a:blip r:embed="rId13"/>
+                    <a:stretch>
+                      <a:fillRect/>
+                    </a:stretch>
+                  </pic:blipFill>
+                  <pic:spPr>
+                    <a:xfrm>
+                      <a:off x="0" y="0"/>
+                      <a:ext cx="3990975" cy="5715000"/>
+                    </a:xfrm>
+                    <a:prstGeom prst="rect">
+                      <a:avLst/>
+                    </a:prstGeom>
+                  </pic:spPr>
+                </pic:pic>
+              </a:graphicData>
+            </a:graphic>
+          </wp:inline>
+        </w:drawing>
+      </w:r>
+    </w:p>
+    <w:bookmarkEnd w:id="0"/>
+    <w:p>
+      <w:pPr>
+        <w:pStyle w:val="ListParagraph"/>
+        <w:tabs>
+          <w:tab w:val="left" w:pos="1187"/>
+        </w:tabs>
+        <w:ind w:left="2520"/>
+        <w:rPr>
+          <w:rFonts w:ascii="Times New Roman" w:hAnsi="Times New Roman" w:cs="Times New Roman"/>
+          <w:sz w:val="26"/>
+          <w:szCs w:val="26"/>
+        </w:rPr>
+      </w:pPr>
+    </w:p>
+    <w:p>
+      <w:pPr>
+        <w:pStyle w:val="ListParagraph"/>
+        <w:numPr>
+          <w:ilvl w:val="0"/>
+          <w:numId w:val="22"/>
+        </w:numPr>
+        <w:tabs>
+          <w:tab w:val="left" w:pos="1187"/>
+        </w:tabs>
+        <w:rPr>
+          <w:rFonts w:ascii="Times New Roman" w:hAnsi="Times New Roman" w:cs="Times New Roman"/>
+          <w:sz w:val="26"/>
+          <w:szCs w:val="26"/>
+        </w:rPr>
+      </w:pPr>
+      <w:r>
+        <w:rPr>
+          <w:rFonts w:ascii="Times New Roman" w:hAnsi="Times New Roman" w:cs="Times New Roman"/>
           <w:sz w:val="26"/>
           <w:szCs w:val="26"/>
         </w:rPr>
@@ -2045,8 +3972,80 @@
         <w:t>Phân tích</w:t>
       </w:r>
     </w:p>
+    <w:p>
+      <w:pPr>
+        <w:pStyle w:val="ListParagraph"/>
+        <w:numPr>
+          <w:ilvl w:val="0"/>
+          <w:numId w:val="23"/>
+        </w:numPr>
+        <w:tabs>
+          <w:tab w:val="left" w:pos="1187"/>
+        </w:tabs>
+        <w:rPr>
+          <w:rFonts w:ascii="Times New Roman" w:hAnsi="Times New Roman" w:cs="Times New Roman"/>
+          <w:sz w:val="26"/>
+          <w:szCs w:val="26"/>
+        </w:rPr>
+      </w:pPr>
+      <w:r>
+        <w:rPr>
+          <w:rFonts w:ascii="Times New Roman" w:hAnsi="Times New Roman" w:cs="Times New Roman"/>
+          <w:sz w:val="26"/>
+          <w:szCs w:val="26"/>
+        </w:rPr>
+        <w:t>Tổng quan:</w:t>
+      </w:r>
+    </w:p>
+    <w:p>
+      <w:pPr>
+        <w:pStyle w:val="ListParagraph"/>
+        <w:numPr>
+          <w:ilvl w:val="0"/>
+          <w:numId w:val="23"/>
+        </w:numPr>
+        <w:tabs>
+          <w:tab w:val="left" w:pos="1187"/>
+        </w:tabs>
+        <w:rPr>
+          <w:rFonts w:ascii="Times New Roman" w:hAnsi="Times New Roman" w:cs="Times New Roman"/>
+          <w:sz w:val="26"/>
+          <w:szCs w:val="26"/>
+        </w:rPr>
+      </w:pPr>
+      <w:r>
+        <w:rPr>
+          <w:rFonts w:ascii="Times New Roman" w:hAnsi="Times New Roman" w:cs="Times New Roman"/>
+          <w:sz w:val="26"/>
+          <w:szCs w:val="26"/>
+        </w:rPr>
+        <w:t>Dữ liệu :</w:t>
+      </w:r>
+    </w:p>
+    <w:p>
+      <w:pPr>
+        <w:pStyle w:val="ListParagraph"/>
+        <w:tabs>
+          <w:tab w:val="left" w:pos="1187"/>
+        </w:tabs>
+        <w:ind w:left="2520"/>
+        <w:rPr>
+          <w:rFonts w:ascii="Times New Roman" w:hAnsi="Times New Roman" w:cs="Times New Roman"/>
+          <w:sz w:val="26"/>
+          <w:szCs w:val="26"/>
+        </w:rPr>
+      </w:pPr>
+      <w:r>
+        <w:rPr>
+          <w:rFonts w:ascii="Times New Roman" w:hAnsi="Times New Roman" w:cs="Times New Roman"/>
+          <w:sz w:val="26"/>
+          <w:szCs w:val="26"/>
+        </w:rPr>
+        <w:t>2</w:t>
+      </w:r>
+    </w:p>
     <w:sectPr>
-      <w:footerReference w:type="default" r:id="rId12"/>
+      <w:footerReference w:type="default" r:id="rId14"/>
       <w:pgSz w:w="12240" w:h="15840"/>
       <w:pgMar w:top="1134" w:right="1134" w:bottom="1134" w:left="1985" w:header="720" w:footer="720" w:gutter="0"/>
       <w:cols w:space="720"/>
@@ -2350,6 +4349,95 @@
     </w:lvl>
   </w:abstractNum>
   <w:abstractNum w:abstractNumId="2">
+    <w:nsid w:val="0A0E7ED9"/>
+    <w:multiLevelType w:val="hybridMultilevel"/>
+    <w:tmpl w:val="7C02D0B4"/>
+    <w:lvl w:ilvl="0" w:tplc="A0427B44">
+      <w:start w:val="1"/>
+      <w:numFmt w:val="lowerLetter"/>
+      <w:lvlText w:val="%1."/>
+      <w:lvlJc w:val="left"/>
+      <w:pPr>
+        <w:ind w:left="1710" w:hanging="360"/>
+      </w:pPr>
+      <w:rPr>
+        <w:rFonts w:hint="default"/>
+      </w:rPr>
+    </w:lvl>
+    <w:lvl w:ilvl="1" w:tplc="04090019" w:tentative="1">
+      <w:start w:val="1"/>
+      <w:numFmt w:val="lowerLetter"/>
+      <w:lvlText w:val="%2."/>
+      <w:lvlJc w:val="left"/>
+      <w:pPr>
+        <w:ind w:left="2430" w:hanging="360"/>
+      </w:pPr>
+    </w:lvl>
+    <w:lvl w:ilvl="2" w:tplc="0409001B" w:tentative="1">
+      <w:start w:val="1"/>
+      <w:numFmt w:val="lowerRoman"/>
+      <w:lvlText w:val="%3."/>
+      <w:lvlJc w:val="right"/>
+      <w:pPr>
+        <w:ind w:left="3150" w:hanging="180"/>
+      </w:pPr>
+    </w:lvl>
+    <w:lvl w:ilvl="3" w:tplc="0409000F" w:tentative="1">
+      <w:start w:val="1"/>
+      <w:numFmt w:val="decimal"/>
+      <w:lvlText w:val="%4."/>
+      <w:lvlJc w:val="left"/>
+      <w:pPr>
+        <w:ind w:left="3870" w:hanging="360"/>
+      </w:pPr>
+    </w:lvl>
+    <w:lvl w:ilvl="4" w:tplc="04090019" w:tentative="1">
+      <w:start w:val="1"/>
+      <w:numFmt w:val="lowerLetter"/>
+      <w:lvlText w:val="%5."/>
+      <w:lvlJc w:val="left"/>
+      <w:pPr>
+        <w:ind w:left="4590" w:hanging="360"/>
+      </w:pPr>
+    </w:lvl>
+    <w:lvl w:ilvl="5" w:tplc="0409001B" w:tentative="1">
+      <w:start w:val="1"/>
+      <w:numFmt w:val="lowerRoman"/>
+      <w:lvlText w:val="%6."/>
+      <w:lvlJc w:val="right"/>
+      <w:pPr>
+        <w:ind w:left="5310" w:hanging="180"/>
+      </w:pPr>
+    </w:lvl>
+    <w:lvl w:ilvl="6" w:tplc="0409000F" w:tentative="1">
+      <w:start w:val="1"/>
+      <w:numFmt w:val="decimal"/>
+      <w:lvlText w:val="%7."/>
+      <w:lvlJc w:val="left"/>
+      <w:pPr>
+        <w:ind w:left="6030" w:hanging="360"/>
+      </w:pPr>
+    </w:lvl>
+    <w:lvl w:ilvl="7" w:tplc="04090019" w:tentative="1">
+      <w:start w:val="1"/>
+      <w:numFmt w:val="lowerLetter"/>
+      <w:lvlText w:val="%8."/>
+      <w:lvlJc w:val="left"/>
+      <w:pPr>
+        <w:ind w:left="6750" w:hanging="360"/>
+      </w:pPr>
+    </w:lvl>
+    <w:lvl w:ilvl="8" w:tplc="0409001B" w:tentative="1">
+      <w:start w:val="1"/>
+      <w:numFmt w:val="lowerRoman"/>
+      <w:lvlText w:val="%9."/>
+      <w:lvlJc w:val="right"/>
+      <w:pPr>
+        <w:ind w:left="7470" w:hanging="180"/>
+      </w:pPr>
+    </w:lvl>
+  </w:abstractNum>
+  <w:abstractNum w:abstractNumId="3">
     <w:nsid w:val="0BE208B2"/>
     <w:multiLevelType w:val="hybridMultilevel"/>
     <w:tmpl w:val="8F4CBA08"/>
@@ -2461,7 +4549,96 @@
       </w:rPr>
     </w:lvl>
   </w:abstractNum>
-  <w:abstractNum w:abstractNumId="3">
+  <w:abstractNum w:abstractNumId="4">
+    <w:nsid w:val="113B2F35"/>
+    <w:multiLevelType w:val="hybridMultilevel"/>
+    <w:tmpl w:val="F6640F9C"/>
+    <w:lvl w:ilvl="0" w:tplc="C080A5EC">
+      <w:start w:val="1"/>
+      <w:numFmt w:val="decimal"/>
+      <w:lvlText w:val="%1."/>
+      <w:lvlJc w:val="left"/>
+      <w:pPr>
+        <w:ind w:left="990" w:hanging="360"/>
+      </w:pPr>
+      <w:rPr>
+        <w:rFonts w:hint="default"/>
+      </w:rPr>
+    </w:lvl>
+    <w:lvl w:ilvl="1" w:tplc="04090019" w:tentative="1">
+      <w:start w:val="1"/>
+      <w:numFmt w:val="lowerLetter"/>
+      <w:lvlText w:val="%2."/>
+      <w:lvlJc w:val="left"/>
+      <w:pPr>
+        <w:ind w:left="1710" w:hanging="360"/>
+      </w:pPr>
+    </w:lvl>
+    <w:lvl w:ilvl="2" w:tplc="0409001B" w:tentative="1">
+      <w:start w:val="1"/>
+      <w:numFmt w:val="lowerRoman"/>
+      <w:lvlText w:val="%3."/>
+      <w:lvlJc w:val="right"/>
+      <w:pPr>
+        <w:ind w:left="2430" w:hanging="180"/>
+      </w:pPr>
+    </w:lvl>
+    <w:lvl w:ilvl="3" w:tplc="0409000F" w:tentative="1">
+      <w:start w:val="1"/>
+      <w:numFmt w:val="decimal"/>
+      <w:lvlText w:val="%4."/>
+      <w:lvlJc w:val="left"/>
+      <w:pPr>
+        <w:ind w:left="3150" w:hanging="360"/>
+      </w:pPr>
+    </w:lvl>
+    <w:lvl w:ilvl="4" w:tplc="04090019" w:tentative="1">
+      <w:start w:val="1"/>
+      <w:numFmt w:val="lowerLetter"/>
+      <w:lvlText w:val="%5."/>
+      <w:lvlJc w:val="left"/>
+      <w:pPr>
+        <w:ind w:left="3870" w:hanging="360"/>
+      </w:pPr>
+    </w:lvl>
+    <w:lvl w:ilvl="5" w:tplc="0409001B" w:tentative="1">
+      <w:start w:val="1"/>
+      <w:numFmt w:val="lowerRoman"/>
+      <w:lvlText w:val="%6."/>
+      <w:lvlJc w:val="right"/>
+      <w:pPr>
+        <w:ind w:left="4590" w:hanging="180"/>
+      </w:pPr>
+    </w:lvl>
+    <w:lvl w:ilvl="6" w:tplc="0409000F" w:tentative="1">
+      <w:start w:val="1"/>
+      <w:numFmt w:val="decimal"/>
+      <w:lvlText w:val="%7."/>
+      <w:lvlJc w:val="left"/>
+      <w:pPr>
+        <w:ind w:left="5310" w:hanging="360"/>
+      </w:pPr>
+    </w:lvl>
+    <w:lvl w:ilvl="7" w:tplc="04090019" w:tentative="1">
+      <w:start w:val="1"/>
+      <w:numFmt w:val="lowerLetter"/>
+      <w:lvlText w:val="%8."/>
+      <w:lvlJc w:val="left"/>
+      <w:pPr>
+        <w:ind w:left="6030" w:hanging="360"/>
+      </w:pPr>
+    </w:lvl>
+    <w:lvl w:ilvl="8" w:tplc="0409001B" w:tentative="1">
+      <w:start w:val="1"/>
+      <w:numFmt w:val="lowerRoman"/>
+      <w:lvlText w:val="%9."/>
+      <w:lvlJc w:val="right"/>
+      <w:pPr>
+        <w:ind w:left="6750" w:hanging="180"/>
+      </w:pPr>
+    </w:lvl>
+  </w:abstractNum>
+  <w:abstractNum w:abstractNumId="5">
     <w:nsid w:val="15912129"/>
     <w:multiLevelType w:val="hybridMultilevel"/>
     <w:tmpl w:val="536A640A"/>
@@ -2550,7 +4727,96 @@
       </w:pPr>
     </w:lvl>
   </w:abstractNum>
-  <w:abstractNum w:abstractNumId="4">
+  <w:abstractNum w:abstractNumId="6">
+    <w:nsid w:val="1FF70451"/>
+    <w:multiLevelType w:val="hybridMultilevel"/>
+    <w:tmpl w:val="AC5E00E2"/>
+    <w:lvl w:ilvl="0" w:tplc="3C168730">
+      <w:start w:val="1"/>
+      <w:numFmt w:val="lowerLetter"/>
+      <w:lvlText w:val="%1."/>
+      <w:lvlJc w:val="left"/>
+      <w:pPr>
+        <w:ind w:left="1350" w:hanging="360"/>
+      </w:pPr>
+      <w:rPr>
+        <w:rFonts w:hint="default"/>
+      </w:rPr>
+    </w:lvl>
+    <w:lvl w:ilvl="1" w:tplc="04090019" w:tentative="1">
+      <w:start w:val="1"/>
+      <w:numFmt w:val="lowerLetter"/>
+      <w:lvlText w:val="%2."/>
+      <w:lvlJc w:val="left"/>
+      <w:pPr>
+        <w:ind w:left="2070" w:hanging="360"/>
+      </w:pPr>
+    </w:lvl>
+    <w:lvl w:ilvl="2" w:tplc="0409001B" w:tentative="1">
+      <w:start w:val="1"/>
+      <w:numFmt w:val="lowerRoman"/>
+      <w:lvlText w:val="%3."/>
+      <w:lvlJc w:val="right"/>
+      <w:pPr>
+        <w:ind w:left="2790" w:hanging="180"/>
+      </w:pPr>
+    </w:lvl>
+    <w:lvl w:ilvl="3" w:tplc="0409000F" w:tentative="1">
+      <w:start w:val="1"/>
+      <w:numFmt w:val="decimal"/>
+      <w:lvlText w:val="%4."/>
+      <w:lvlJc w:val="left"/>
+      <w:pPr>
+        <w:ind w:left="3510" w:hanging="360"/>
+      </w:pPr>
+    </w:lvl>
+    <w:lvl w:ilvl="4" w:tplc="04090019" w:tentative="1">
+      <w:start w:val="1"/>
+      <w:numFmt w:val="lowerLetter"/>
+      <w:lvlText w:val="%5."/>
+      <w:lvlJc w:val="left"/>
+      <w:pPr>
+        <w:ind w:left="4230" w:hanging="360"/>
+      </w:pPr>
+    </w:lvl>
+    <w:lvl w:ilvl="5" w:tplc="0409001B" w:tentative="1">
+      <w:start w:val="1"/>
+      <w:numFmt w:val="lowerRoman"/>
+      <w:lvlText w:val="%6."/>
+      <w:lvlJc w:val="right"/>
+      <w:pPr>
+        <w:ind w:left="4950" w:hanging="180"/>
+      </w:pPr>
+    </w:lvl>
+    <w:lvl w:ilvl="6" w:tplc="0409000F" w:tentative="1">
+      <w:start w:val="1"/>
+      <w:numFmt w:val="decimal"/>
+      <w:lvlText w:val="%7."/>
+      <w:lvlJc w:val="left"/>
+      <w:pPr>
+        <w:ind w:left="5670" w:hanging="360"/>
+      </w:pPr>
+    </w:lvl>
+    <w:lvl w:ilvl="7" w:tplc="04090019" w:tentative="1">
+      <w:start w:val="1"/>
+      <w:numFmt w:val="lowerLetter"/>
+      <w:lvlText w:val="%8."/>
+      <w:lvlJc w:val="left"/>
+      <w:pPr>
+        <w:ind w:left="6390" w:hanging="360"/>
+      </w:pPr>
+    </w:lvl>
+    <w:lvl w:ilvl="8" w:tplc="0409001B" w:tentative="1">
+      <w:start w:val="1"/>
+      <w:numFmt w:val="lowerRoman"/>
+      <w:lvlText w:val="%9."/>
+      <w:lvlJc w:val="right"/>
+      <w:pPr>
+        <w:ind w:left="7110" w:hanging="180"/>
+      </w:pPr>
+    </w:lvl>
+  </w:abstractNum>
+  <w:abstractNum w:abstractNumId="7">
     <w:nsid w:val="37865C04"/>
     <w:multiLevelType w:val="hybridMultilevel"/>
     <w:tmpl w:val="4FD4F4A0"/>
@@ -2639,7 +4905,7 @@
       </w:pPr>
     </w:lvl>
   </w:abstractNum>
-  <w:abstractNum w:abstractNumId="5">
+  <w:abstractNum w:abstractNumId="8">
     <w:nsid w:val="38874685"/>
     <w:multiLevelType w:val="hybridMultilevel"/>
     <w:tmpl w:val="9C3666A2"/>
@@ -2752,7 +5018,7 @@
       </w:rPr>
     </w:lvl>
   </w:abstractNum>
-  <w:abstractNum w:abstractNumId="6">
+  <w:abstractNum w:abstractNumId="9">
     <w:nsid w:val="38A43213"/>
     <w:multiLevelType w:val="hybridMultilevel"/>
     <w:tmpl w:val="1AD26BCC"/>
@@ -2865,7 +5131,209 @@
       </w:rPr>
     </w:lvl>
   </w:abstractNum>
-  <w:abstractNum w:abstractNumId="7">
+  <w:abstractNum w:abstractNumId="10">
+    <w:nsid w:val="3A2C604D"/>
+    <w:multiLevelType w:val="hybridMultilevel"/>
+    <w:tmpl w:val="603C4C3A"/>
+    <w:lvl w:ilvl="0" w:tplc="8B3E685E">
+      <w:start w:val="2"/>
+      <w:numFmt w:val="bullet"/>
+      <w:lvlText w:val=""/>
+      <w:lvlJc w:val="left"/>
+      <w:pPr>
+        <w:ind w:left="2880" w:hanging="360"/>
+      </w:pPr>
+      <w:rPr>
+        <w:rFonts w:ascii="Symbol" w:eastAsiaTheme="minorHAnsi" w:hAnsi="Symbol" w:cs="Times New Roman" w:hint="default"/>
+      </w:rPr>
+    </w:lvl>
+    <w:lvl w:ilvl="1" w:tplc="04090003" w:tentative="1">
+      <w:start w:val="1"/>
+      <w:numFmt w:val="bullet"/>
+      <w:lvlText w:val="o"/>
+      <w:lvlJc w:val="left"/>
+      <w:pPr>
+        <w:ind w:left="3600" w:hanging="360"/>
+      </w:pPr>
+      <w:rPr>
+        <w:rFonts w:ascii="Courier New" w:hAnsi="Courier New" w:cs="Courier New" w:hint="default"/>
+      </w:rPr>
+    </w:lvl>
+    <w:lvl w:ilvl="2" w:tplc="04090005" w:tentative="1">
+      <w:start w:val="1"/>
+      <w:numFmt w:val="bullet"/>
+      <w:lvlText w:val=""/>
+      <w:lvlJc w:val="left"/>
+      <w:pPr>
+        <w:ind w:left="4320" w:hanging="360"/>
+      </w:pPr>
+      <w:rPr>
+        <w:rFonts w:ascii="Wingdings" w:hAnsi="Wingdings" w:hint="default"/>
+      </w:rPr>
+    </w:lvl>
+    <w:lvl w:ilvl="3" w:tplc="04090001" w:tentative="1">
+      <w:start w:val="1"/>
+      <w:numFmt w:val="bullet"/>
+      <w:lvlText w:val=""/>
+      <w:lvlJc w:val="left"/>
+      <w:pPr>
+        <w:ind w:left="5040" w:hanging="360"/>
+      </w:pPr>
+      <w:rPr>
+        <w:rFonts w:ascii="Symbol" w:hAnsi="Symbol" w:hint="default"/>
+      </w:rPr>
+    </w:lvl>
+    <w:lvl w:ilvl="4" w:tplc="04090003" w:tentative="1">
+      <w:start w:val="1"/>
+      <w:numFmt w:val="bullet"/>
+      <w:lvlText w:val="o"/>
+      <w:lvlJc w:val="left"/>
+      <w:pPr>
+        <w:ind w:left="5760" w:hanging="360"/>
+      </w:pPr>
+      <w:rPr>
+        <w:rFonts w:ascii="Courier New" w:hAnsi="Courier New" w:cs="Courier New" w:hint="default"/>
+      </w:rPr>
+    </w:lvl>
+    <w:lvl w:ilvl="5" w:tplc="04090005" w:tentative="1">
+      <w:start w:val="1"/>
+      <w:numFmt w:val="bullet"/>
+      <w:lvlText w:val=""/>
+      <w:lvlJc w:val="left"/>
+      <w:pPr>
+        <w:ind w:left="6480" w:hanging="360"/>
+      </w:pPr>
+      <w:rPr>
+        <w:rFonts w:ascii="Wingdings" w:hAnsi="Wingdings" w:hint="default"/>
+      </w:rPr>
+    </w:lvl>
+    <w:lvl w:ilvl="6" w:tplc="04090001" w:tentative="1">
+      <w:start w:val="1"/>
+      <w:numFmt w:val="bullet"/>
+      <w:lvlText w:val=""/>
+      <w:lvlJc w:val="left"/>
+      <w:pPr>
+        <w:ind w:left="7200" w:hanging="360"/>
+      </w:pPr>
+      <w:rPr>
+        <w:rFonts w:ascii="Symbol" w:hAnsi="Symbol" w:hint="default"/>
+      </w:rPr>
+    </w:lvl>
+    <w:lvl w:ilvl="7" w:tplc="04090003" w:tentative="1">
+      <w:start w:val="1"/>
+      <w:numFmt w:val="bullet"/>
+      <w:lvlText w:val="o"/>
+      <w:lvlJc w:val="left"/>
+      <w:pPr>
+        <w:ind w:left="7920" w:hanging="360"/>
+      </w:pPr>
+      <w:rPr>
+        <w:rFonts w:ascii="Courier New" w:hAnsi="Courier New" w:cs="Courier New" w:hint="default"/>
+      </w:rPr>
+    </w:lvl>
+    <w:lvl w:ilvl="8" w:tplc="04090005" w:tentative="1">
+      <w:start w:val="1"/>
+      <w:numFmt w:val="bullet"/>
+      <w:lvlText w:val=""/>
+      <w:lvlJc w:val="left"/>
+      <w:pPr>
+        <w:ind w:left="8640" w:hanging="360"/>
+      </w:pPr>
+      <w:rPr>
+        <w:rFonts w:ascii="Wingdings" w:hAnsi="Wingdings" w:hint="default"/>
+      </w:rPr>
+    </w:lvl>
+  </w:abstractNum>
+  <w:abstractNum w:abstractNumId="11">
+    <w:nsid w:val="3A6160DC"/>
+    <w:multiLevelType w:val="hybridMultilevel"/>
+    <w:tmpl w:val="20604C80"/>
+    <w:lvl w:ilvl="0" w:tplc="7EDC3DB8">
+      <w:start w:val="1"/>
+      <w:numFmt w:val="decimal"/>
+      <w:lvlText w:val="%1."/>
+      <w:lvlJc w:val="left"/>
+      <w:pPr>
+        <w:ind w:left="2160" w:hanging="360"/>
+      </w:pPr>
+      <w:rPr>
+        <w:rFonts w:hint="default"/>
+      </w:rPr>
+    </w:lvl>
+    <w:lvl w:ilvl="1" w:tplc="04090019" w:tentative="1">
+      <w:start w:val="1"/>
+      <w:numFmt w:val="lowerLetter"/>
+      <w:lvlText w:val="%2."/>
+      <w:lvlJc w:val="left"/>
+      <w:pPr>
+        <w:ind w:left="2880" w:hanging="360"/>
+      </w:pPr>
+    </w:lvl>
+    <w:lvl w:ilvl="2" w:tplc="0409001B" w:tentative="1">
+      <w:start w:val="1"/>
+      <w:numFmt w:val="lowerRoman"/>
+      <w:lvlText w:val="%3."/>
+      <w:lvlJc w:val="right"/>
+      <w:pPr>
+        <w:ind w:left="3600" w:hanging="180"/>
+      </w:pPr>
+    </w:lvl>
+    <w:lvl w:ilvl="3" w:tplc="0409000F" w:tentative="1">
+      <w:start w:val="1"/>
+      <w:numFmt w:val="decimal"/>
+      <w:lvlText w:val="%4."/>
+      <w:lvlJc w:val="left"/>
+      <w:pPr>
+        <w:ind w:left="4320" w:hanging="360"/>
+      </w:pPr>
+    </w:lvl>
+    <w:lvl w:ilvl="4" w:tplc="04090019" w:tentative="1">
+      <w:start w:val="1"/>
+      <w:numFmt w:val="lowerLetter"/>
+      <w:lvlText w:val="%5."/>
+      <w:lvlJc w:val="left"/>
+      <w:pPr>
+        <w:ind w:left="5040" w:hanging="360"/>
+      </w:pPr>
+    </w:lvl>
+    <w:lvl w:ilvl="5" w:tplc="0409001B" w:tentative="1">
+      <w:start w:val="1"/>
+      <w:numFmt w:val="lowerRoman"/>
+      <w:lvlText w:val="%6."/>
+      <w:lvlJc w:val="right"/>
+      <w:pPr>
+        <w:ind w:left="5760" w:hanging="180"/>
+      </w:pPr>
+    </w:lvl>
+    <w:lvl w:ilvl="6" w:tplc="0409000F" w:tentative="1">
+      <w:start w:val="1"/>
+      <w:numFmt w:val="decimal"/>
+      <w:lvlText w:val="%7."/>
+      <w:lvlJc w:val="left"/>
+      <w:pPr>
+        <w:ind w:left="6480" w:hanging="360"/>
+      </w:pPr>
+    </w:lvl>
+    <w:lvl w:ilvl="7" w:tplc="04090019" w:tentative="1">
+      <w:start w:val="1"/>
+      <w:numFmt w:val="lowerLetter"/>
+      <w:lvlText w:val="%8."/>
+      <w:lvlJc w:val="left"/>
+      <w:pPr>
+        <w:ind w:left="7200" w:hanging="360"/>
+      </w:pPr>
+    </w:lvl>
+    <w:lvl w:ilvl="8" w:tplc="0409001B" w:tentative="1">
+      <w:start w:val="1"/>
+      <w:numFmt w:val="lowerRoman"/>
+      <w:lvlText w:val="%9."/>
+      <w:lvlJc w:val="right"/>
+      <w:pPr>
+        <w:ind w:left="7920" w:hanging="180"/>
+      </w:pPr>
+    </w:lvl>
+  </w:abstractNum>
+  <w:abstractNum w:abstractNumId="12">
     <w:nsid w:val="43CD4EE0"/>
     <w:multiLevelType w:val="hybridMultilevel"/>
     <w:tmpl w:val="3F307BDE"/>
@@ -2954,7 +5422,7 @@
       </w:pPr>
     </w:lvl>
   </w:abstractNum>
-  <w:abstractNum w:abstractNumId="8">
+  <w:abstractNum w:abstractNumId="13">
     <w:nsid w:val="4A112A0B"/>
     <w:multiLevelType w:val="hybridMultilevel"/>
     <w:tmpl w:val="DC8461D2"/>
@@ -3043,7 +5511,96 @@
       </w:pPr>
     </w:lvl>
   </w:abstractNum>
-  <w:abstractNum w:abstractNumId="9">
+  <w:abstractNum w:abstractNumId="14">
+    <w:nsid w:val="4AF300EE"/>
+    <w:multiLevelType w:val="hybridMultilevel"/>
+    <w:tmpl w:val="9EC2F4E0"/>
+    <w:lvl w:ilvl="0" w:tplc="F5B829E4">
+      <w:start w:val="1"/>
+      <w:numFmt w:val="upperLetter"/>
+      <w:lvlText w:val="%1."/>
+      <w:lvlJc w:val="left"/>
+      <w:pPr>
+        <w:ind w:left="1800" w:hanging="360"/>
+      </w:pPr>
+      <w:rPr>
+        <w:rFonts w:hint="default"/>
+      </w:rPr>
+    </w:lvl>
+    <w:lvl w:ilvl="1" w:tplc="04090019" w:tentative="1">
+      <w:start w:val="1"/>
+      <w:numFmt w:val="lowerLetter"/>
+      <w:lvlText w:val="%2."/>
+      <w:lvlJc w:val="left"/>
+      <w:pPr>
+        <w:ind w:left="2520" w:hanging="360"/>
+      </w:pPr>
+    </w:lvl>
+    <w:lvl w:ilvl="2" w:tplc="0409001B" w:tentative="1">
+      <w:start w:val="1"/>
+      <w:numFmt w:val="lowerRoman"/>
+      <w:lvlText w:val="%3."/>
+      <w:lvlJc w:val="right"/>
+      <w:pPr>
+        <w:ind w:left="3240" w:hanging="180"/>
+      </w:pPr>
+    </w:lvl>
+    <w:lvl w:ilvl="3" w:tplc="0409000F" w:tentative="1">
+      <w:start w:val="1"/>
+      <w:numFmt w:val="decimal"/>
+      <w:lvlText w:val="%4."/>
+      <w:lvlJc w:val="left"/>
+      <w:pPr>
+        <w:ind w:left="3960" w:hanging="360"/>
+      </w:pPr>
+    </w:lvl>
+    <w:lvl w:ilvl="4" w:tplc="04090019" w:tentative="1">
+      <w:start w:val="1"/>
+      <w:numFmt w:val="lowerLetter"/>
+      <w:lvlText w:val="%5."/>
+      <w:lvlJc w:val="left"/>
+      <w:pPr>
+        <w:ind w:left="4680" w:hanging="360"/>
+      </w:pPr>
+    </w:lvl>
+    <w:lvl w:ilvl="5" w:tplc="0409001B" w:tentative="1">
+      <w:start w:val="1"/>
+      <w:numFmt w:val="lowerRoman"/>
+      <w:lvlText w:val="%6."/>
+      <w:lvlJc w:val="right"/>
+      <w:pPr>
+        <w:ind w:left="5400" w:hanging="180"/>
+      </w:pPr>
+    </w:lvl>
+    <w:lvl w:ilvl="6" w:tplc="0409000F" w:tentative="1">
+      <w:start w:val="1"/>
+      <w:numFmt w:val="decimal"/>
+      <w:lvlText w:val="%7."/>
+      <w:lvlJc w:val="left"/>
+      <w:pPr>
+        <w:ind w:left="6120" w:hanging="360"/>
+      </w:pPr>
+    </w:lvl>
+    <w:lvl w:ilvl="7" w:tplc="04090019" w:tentative="1">
+      <w:start w:val="1"/>
+      <w:numFmt w:val="lowerLetter"/>
+      <w:lvlText w:val="%8."/>
+      <w:lvlJc w:val="left"/>
+      <w:pPr>
+        <w:ind w:left="6840" w:hanging="360"/>
+      </w:pPr>
+    </w:lvl>
+    <w:lvl w:ilvl="8" w:tplc="0409001B" w:tentative="1">
+      <w:start w:val="1"/>
+      <w:numFmt w:val="lowerRoman"/>
+      <w:lvlText w:val="%9."/>
+      <w:lvlJc w:val="right"/>
+      <w:pPr>
+        <w:ind w:left="7560" w:hanging="180"/>
+      </w:pPr>
+    </w:lvl>
+  </w:abstractNum>
+  <w:abstractNum w:abstractNumId="15">
     <w:nsid w:val="4BF65D23"/>
     <w:multiLevelType w:val="hybridMultilevel"/>
     <w:tmpl w:val="6DCCB942"/>
@@ -3156,7 +5713,7 @@
       </w:rPr>
     </w:lvl>
   </w:abstractNum>
-  <w:abstractNum w:abstractNumId="10">
+  <w:abstractNum w:abstractNumId="16">
     <w:nsid w:val="551B332B"/>
     <w:multiLevelType w:val="hybridMultilevel"/>
     <w:tmpl w:val="87C879B0"/>
@@ -3242,7 +5799,96 @@
       </w:pPr>
     </w:lvl>
   </w:abstractNum>
-  <w:abstractNum w:abstractNumId="11">
+  <w:abstractNum w:abstractNumId="17">
+    <w:nsid w:val="57A810FA"/>
+    <w:multiLevelType w:val="hybridMultilevel"/>
+    <w:tmpl w:val="DE527B38"/>
+    <w:lvl w:ilvl="0" w:tplc="EA2C1AC8">
+      <w:start w:val="1"/>
+      <w:numFmt w:val="upperLetter"/>
+      <w:lvlText w:val="%1."/>
+      <w:lvlJc w:val="left"/>
+      <w:pPr>
+        <w:ind w:left="1440" w:hanging="360"/>
+      </w:pPr>
+      <w:rPr>
+        <w:rFonts w:hint="default"/>
+      </w:rPr>
+    </w:lvl>
+    <w:lvl w:ilvl="1" w:tplc="04090019" w:tentative="1">
+      <w:start w:val="1"/>
+      <w:numFmt w:val="lowerLetter"/>
+      <w:lvlText w:val="%2."/>
+      <w:lvlJc w:val="left"/>
+      <w:pPr>
+        <w:ind w:left="2160" w:hanging="360"/>
+      </w:pPr>
+    </w:lvl>
+    <w:lvl w:ilvl="2" w:tplc="0409001B" w:tentative="1">
+      <w:start w:val="1"/>
+      <w:numFmt w:val="lowerRoman"/>
+      <w:lvlText w:val="%3."/>
+      <w:lvlJc w:val="right"/>
+      <w:pPr>
+        <w:ind w:left="2880" w:hanging="180"/>
+      </w:pPr>
+    </w:lvl>
+    <w:lvl w:ilvl="3" w:tplc="0409000F" w:tentative="1">
+      <w:start w:val="1"/>
+      <w:numFmt w:val="decimal"/>
+      <w:lvlText w:val="%4."/>
+      <w:lvlJc w:val="left"/>
+      <w:pPr>
+        <w:ind w:left="3600" w:hanging="360"/>
+      </w:pPr>
+    </w:lvl>
+    <w:lvl w:ilvl="4" w:tplc="04090019" w:tentative="1">
+      <w:start w:val="1"/>
+      <w:numFmt w:val="lowerLetter"/>
+      <w:lvlText w:val="%5."/>
+      <w:lvlJc w:val="left"/>
+      <w:pPr>
+        <w:ind w:left="4320" w:hanging="360"/>
+      </w:pPr>
+    </w:lvl>
+    <w:lvl w:ilvl="5" w:tplc="0409001B" w:tentative="1">
+      <w:start w:val="1"/>
+      <w:numFmt w:val="lowerRoman"/>
+      <w:lvlText w:val="%6."/>
+      <w:lvlJc w:val="right"/>
+      <w:pPr>
+        <w:ind w:left="5040" w:hanging="180"/>
+      </w:pPr>
+    </w:lvl>
+    <w:lvl w:ilvl="6" w:tplc="0409000F" w:tentative="1">
+      <w:start w:val="1"/>
+      <w:numFmt w:val="decimal"/>
+      <w:lvlText w:val="%7."/>
+      <w:lvlJc w:val="left"/>
+      <w:pPr>
+        <w:ind w:left="5760" w:hanging="360"/>
+      </w:pPr>
+    </w:lvl>
+    <w:lvl w:ilvl="7" w:tplc="04090019" w:tentative="1">
+      <w:start w:val="1"/>
+      <w:numFmt w:val="lowerLetter"/>
+      <w:lvlText w:val="%8."/>
+      <w:lvlJc w:val="left"/>
+      <w:pPr>
+        <w:ind w:left="6480" w:hanging="360"/>
+      </w:pPr>
+    </w:lvl>
+    <w:lvl w:ilvl="8" w:tplc="0409001B" w:tentative="1">
+      <w:start w:val="1"/>
+      <w:numFmt w:val="lowerRoman"/>
+      <w:lvlText w:val="%9."/>
+      <w:lvlJc w:val="right"/>
+      <w:pPr>
+        <w:ind w:left="7200" w:hanging="180"/>
+      </w:pPr>
+    </w:lvl>
+  </w:abstractNum>
+  <w:abstractNum w:abstractNumId="18">
     <w:nsid w:val="593F1298"/>
     <w:multiLevelType w:val="hybridMultilevel"/>
     <w:tmpl w:val="FA067BF0"/>
@@ -3355,7 +6001,185 @@
       </w:rPr>
     </w:lvl>
   </w:abstractNum>
-  <w:abstractNum w:abstractNumId="12">
+  <w:abstractNum w:abstractNumId="19">
+    <w:nsid w:val="5E901601"/>
+    <w:multiLevelType w:val="hybridMultilevel"/>
+    <w:tmpl w:val="1B4C9350"/>
+    <w:lvl w:ilvl="0" w:tplc="F0C0AFE2">
+      <w:start w:val="1"/>
+      <w:numFmt w:val="lowerLetter"/>
+      <w:lvlText w:val="%1."/>
+      <w:lvlJc w:val="left"/>
+      <w:pPr>
+        <w:ind w:left="1350" w:hanging="360"/>
+      </w:pPr>
+      <w:rPr>
+        <w:rFonts w:hint="default"/>
+      </w:rPr>
+    </w:lvl>
+    <w:lvl w:ilvl="1" w:tplc="04090019" w:tentative="1">
+      <w:start w:val="1"/>
+      <w:numFmt w:val="lowerLetter"/>
+      <w:lvlText w:val="%2."/>
+      <w:lvlJc w:val="left"/>
+      <w:pPr>
+        <w:ind w:left="2070" w:hanging="360"/>
+      </w:pPr>
+    </w:lvl>
+    <w:lvl w:ilvl="2" w:tplc="0409001B" w:tentative="1">
+      <w:start w:val="1"/>
+      <w:numFmt w:val="lowerRoman"/>
+      <w:lvlText w:val="%3."/>
+      <w:lvlJc w:val="right"/>
+      <w:pPr>
+        <w:ind w:left="2790" w:hanging="180"/>
+      </w:pPr>
+    </w:lvl>
+    <w:lvl w:ilvl="3" w:tplc="0409000F" w:tentative="1">
+      <w:start w:val="1"/>
+      <w:numFmt w:val="decimal"/>
+      <w:lvlText w:val="%4."/>
+      <w:lvlJc w:val="left"/>
+      <w:pPr>
+        <w:ind w:left="3510" w:hanging="360"/>
+      </w:pPr>
+    </w:lvl>
+    <w:lvl w:ilvl="4" w:tplc="04090019" w:tentative="1">
+      <w:start w:val="1"/>
+      <w:numFmt w:val="lowerLetter"/>
+      <w:lvlText w:val="%5."/>
+      <w:lvlJc w:val="left"/>
+      <w:pPr>
+        <w:ind w:left="4230" w:hanging="360"/>
+      </w:pPr>
+    </w:lvl>
+    <w:lvl w:ilvl="5" w:tplc="0409001B" w:tentative="1">
+      <w:start w:val="1"/>
+      <w:numFmt w:val="lowerRoman"/>
+      <w:lvlText w:val="%6."/>
+      <w:lvlJc w:val="right"/>
+      <w:pPr>
+        <w:ind w:left="4950" w:hanging="180"/>
+      </w:pPr>
+    </w:lvl>
+    <w:lvl w:ilvl="6" w:tplc="0409000F" w:tentative="1">
+      <w:start w:val="1"/>
+      <w:numFmt w:val="decimal"/>
+      <w:lvlText w:val="%7."/>
+      <w:lvlJc w:val="left"/>
+      <w:pPr>
+        <w:ind w:left="5670" w:hanging="360"/>
+      </w:pPr>
+    </w:lvl>
+    <w:lvl w:ilvl="7" w:tplc="04090019" w:tentative="1">
+      <w:start w:val="1"/>
+      <w:numFmt w:val="lowerLetter"/>
+      <w:lvlText w:val="%8."/>
+      <w:lvlJc w:val="left"/>
+      <w:pPr>
+        <w:ind w:left="6390" w:hanging="360"/>
+      </w:pPr>
+    </w:lvl>
+    <w:lvl w:ilvl="8" w:tplc="0409001B" w:tentative="1">
+      <w:start w:val="1"/>
+      <w:numFmt w:val="lowerRoman"/>
+      <w:lvlText w:val="%9."/>
+      <w:lvlJc w:val="right"/>
+      <w:pPr>
+        <w:ind w:left="7110" w:hanging="180"/>
+      </w:pPr>
+    </w:lvl>
+  </w:abstractNum>
+  <w:abstractNum w:abstractNumId="20">
+    <w:nsid w:val="6337123B"/>
+    <w:multiLevelType w:val="hybridMultilevel"/>
+    <w:tmpl w:val="37DC6EF4"/>
+    <w:lvl w:ilvl="0" w:tplc="1B32923A">
+      <w:start w:val="1"/>
+      <w:numFmt w:val="lowerLetter"/>
+      <w:lvlText w:val="%1."/>
+      <w:lvlJc w:val="left"/>
+      <w:pPr>
+        <w:ind w:left="2520" w:hanging="360"/>
+      </w:pPr>
+      <w:rPr>
+        <w:rFonts w:hint="default"/>
+      </w:rPr>
+    </w:lvl>
+    <w:lvl w:ilvl="1" w:tplc="04090019" w:tentative="1">
+      <w:start w:val="1"/>
+      <w:numFmt w:val="lowerLetter"/>
+      <w:lvlText w:val="%2."/>
+      <w:lvlJc w:val="left"/>
+      <w:pPr>
+        <w:ind w:left="3240" w:hanging="360"/>
+      </w:pPr>
+    </w:lvl>
+    <w:lvl w:ilvl="2" w:tplc="0409001B" w:tentative="1">
+      <w:start w:val="1"/>
+      <w:numFmt w:val="lowerRoman"/>
+      <w:lvlText w:val="%3."/>
+      <w:lvlJc w:val="right"/>
+      <w:pPr>
+        <w:ind w:left="3960" w:hanging="180"/>
+      </w:pPr>
+    </w:lvl>
+    <w:lvl w:ilvl="3" w:tplc="0409000F" w:tentative="1">
+      <w:start w:val="1"/>
+      <w:numFmt w:val="decimal"/>
+      <w:lvlText w:val="%4."/>
+      <w:lvlJc w:val="left"/>
+      <w:pPr>
+        <w:ind w:left="4680" w:hanging="360"/>
+      </w:pPr>
+    </w:lvl>
+    <w:lvl w:ilvl="4" w:tplc="04090019" w:tentative="1">
+      <w:start w:val="1"/>
+      <w:numFmt w:val="lowerLetter"/>
+      <w:lvlText w:val="%5."/>
+      <w:lvlJc w:val="left"/>
+      <w:pPr>
+        <w:ind w:left="5400" w:hanging="360"/>
+      </w:pPr>
+    </w:lvl>
+    <w:lvl w:ilvl="5" w:tplc="0409001B" w:tentative="1">
+      <w:start w:val="1"/>
+      <w:numFmt w:val="lowerRoman"/>
+      <w:lvlText w:val="%6."/>
+      <w:lvlJc w:val="right"/>
+      <w:pPr>
+        <w:ind w:left="6120" w:hanging="180"/>
+      </w:pPr>
+    </w:lvl>
+    <w:lvl w:ilvl="6" w:tplc="0409000F" w:tentative="1">
+      <w:start w:val="1"/>
+      <w:numFmt w:val="decimal"/>
+      <w:lvlText w:val="%7."/>
+      <w:lvlJc w:val="left"/>
+      <w:pPr>
+        <w:ind w:left="6840" w:hanging="360"/>
+      </w:pPr>
+    </w:lvl>
+    <w:lvl w:ilvl="7" w:tplc="04090019" w:tentative="1">
+      <w:start w:val="1"/>
+      <w:numFmt w:val="lowerLetter"/>
+      <w:lvlText w:val="%8."/>
+      <w:lvlJc w:val="left"/>
+      <w:pPr>
+        <w:ind w:left="7560" w:hanging="360"/>
+      </w:pPr>
+    </w:lvl>
+    <w:lvl w:ilvl="8" w:tplc="0409001B" w:tentative="1">
+      <w:start w:val="1"/>
+      <w:numFmt w:val="lowerRoman"/>
+      <w:lvlText w:val="%9."/>
+      <w:lvlJc w:val="right"/>
+      <w:pPr>
+        <w:ind w:left="8280" w:hanging="180"/>
+      </w:pPr>
+    </w:lvl>
+  </w:abstractNum>
+  <w:abstractNum w:abstractNumId="21">
     <w:nsid w:val="737408EC"/>
     <w:multiLevelType w:val="hybridMultilevel"/>
     <w:tmpl w:val="CF8267F6"/>
@@ -3441,6 +6265,95 @@
       <w:lvlJc w:val="right"/>
       <w:pPr>
         <w:ind w:left="7190" w:hanging="180"/>
+      </w:pPr>
+    </w:lvl>
+  </w:abstractNum>
+  <w:abstractNum w:abstractNumId="22">
+    <w:nsid w:val="7C5E002D"/>
+    <w:multiLevelType w:val="hybridMultilevel"/>
+    <w:tmpl w:val="762842CA"/>
+    <w:lvl w:ilvl="0" w:tplc="74A8D54C">
+      <w:start w:val="1"/>
+      <w:numFmt w:val="decimal"/>
+      <w:lvlText w:val="%1."/>
+      <w:lvlJc w:val="left"/>
+      <w:pPr>
+        <w:ind w:left="1440" w:hanging="360"/>
+      </w:pPr>
+      <w:rPr>
+        <w:rFonts w:hint="default"/>
+      </w:rPr>
+    </w:lvl>
+    <w:lvl w:ilvl="1" w:tplc="04090019" w:tentative="1">
+      <w:start w:val="1"/>
+      <w:numFmt w:val="lowerLetter"/>
+      <w:lvlText w:val="%2."/>
+      <w:lvlJc w:val="left"/>
+      <w:pPr>
+        <w:ind w:left="2160" w:hanging="360"/>
+      </w:pPr>
+    </w:lvl>
+    <w:lvl w:ilvl="2" w:tplc="0409001B" w:tentative="1">
+      <w:start w:val="1"/>
+      <w:numFmt w:val="lowerRoman"/>
+      <w:lvlText w:val="%3."/>
+      <w:lvlJc w:val="right"/>
+      <w:pPr>
+        <w:ind w:left="2880" w:hanging="180"/>
+      </w:pPr>
+    </w:lvl>
+    <w:lvl w:ilvl="3" w:tplc="0409000F" w:tentative="1">
+      <w:start w:val="1"/>
+      <w:numFmt w:val="decimal"/>
+      <w:lvlText w:val="%4."/>
+      <w:lvlJc w:val="left"/>
+      <w:pPr>
+        <w:ind w:left="3600" w:hanging="360"/>
+      </w:pPr>
+    </w:lvl>
+    <w:lvl w:ilvl="4" w:tplc="04090019" w:tentative="1">
+      <w:start w:val="1"/>
+      <w:numFmt w:val="lowerLetter"/>
+      <w:lvlText w:val="%5."/>
+      <w:lvlJc w:val="left"/>
+      <w:pPr>
+        <w:ind w:left="4320" w:hanging="360"/>
+      </w:pPr>
+    </w:lvl>
+    <w:lvl w:ilvl="5" w:tplc="0409001B" w:tentative="1">
+      <w:start w:val="1"/>
+      <w:numFmt w:val="lowerRoman"/>
+      <w:lvlText w:val="%6."/>
+      <w:lvlJc w:val="right"/>
+      <w:pPr>
+        <w:ind w:left="5040" w:hanging="180"/>
+      </w:pPr>
+    </w:lvl>
+    <w:lvl w:ilvl="6" w:tplc="0409000F" w:tentative="1">
+      <w:start w:val="1"/>
+      <w:numFmt w:val="decimal"/>
+      <w:lvlText w:val="%7."/>
+      <w:lvlJc w:val="left"/>
+      <w:pPr>
+        <w:ind w:left="5760" w:hanging="360"/>
+      </w:pPr>
+    </w:lvl>
+    <w:lvl w:ilvl="7" w:tplc="04090019" w:tentative="1">
+      <w:start w:val="1"/>
+      <w:numFmt w:val="lowerLetter"/>
+      <w:lvlText w:val="%8."/>
+      <w:lvlJc w:val="left"/>
+      <w:pPr>
+        <w:ind w:left="6480" w:hanging="360"/>
+      </w:pPr>
+    </w:lvl>
+    <w:lvl w:ilvl="8" w:tplc="0409001B" w:tentative="1">
+      <w:start w:val="1"/>
+      <w:numFmt w:val="lowerRoman"/>
+      <w:lvlText w:val="%9."/>
+      <w:lvlJc w:val="right"/>
+      <w:pPr>
+        <w:ind w:left="7200" w:hanging="180"/>
       </w:pPr>
     </w:lvl>
   </w:abstractNum>
@@ -3448,40 +6361,70 @@
     <w:abstractNumId w:val="1"/>
   </w:num>
   <w:num w:numId="2">
-    <w:abstractNumId w:val="10"/>
+    <w:abstractNumId w:val="16"/>
   </w:num>
   <w:num w:numId="3">
-    <w:abstractNumId w:val="2"/>
+    <w:abstractNumId w:val="3"/>
   </w:num>
   <w:num w:numId="4">
-    <w:abstractNumId w:val="4"/>
+    <w:abstractNumId w:val="7"/>
   </w:num>
   <w:num w:numId="5">
-    <w:abstractNumId w:val="8"/>
+    <w:abstractNumId w:val="13"/>
   </w:num>
   <w:num w:numId="6">
-    <w:abstractNumId w:val="11"/>
+    <w:abstractNumId w:val="18"/>
   </w:num>
   <w:num w:numId="7">
-    <w:abstractNumId w:val="9"/>
+    <w:abstractNumId w:val="15"/>
   </w:num>
   <w:num w:numId="8">
     <w:abstractNumId w:val="0"/>
   </w:num>
   <w:num w:numId="9">
+    <w:abstractNumId w:val="9"/>
+  </w:num>
+  <w:num w:numId="10">
+    <w:abstractNumId w:val="8"/>
+  </w:num>
+  <w:num w:numId="11">
+    <w:abstractNumId w:val="5"/>
+  </w:num>
+  <w:num w:numId="12">
+    <w:abstractNumId w:val="12"/>
+  </w:num>
+  <w:num w:numId="13">
+    <w:abstractNumId w:val="21"/>
+  </w:num>
+  <w:num w:numId="14">
+    <w:abstractNumId w:val="22"/>
+  </w:num>
+  <w:num w:numId="15">
+    <w:abstractNumId w:val="4"/>
+  </w:num>
+  <w:num w:numId="16">
+    <w:abstractNumId w:val="19"/>
+  </w:num>
+  <w:num w:numId="17">
+    <w:abstractNumId w:val="2"/>
+  </w:num>
+  <w:num w:numId="18">
     <w:abstractNumId w:val="6"/>
   </w:num>
-  <w:num w:numId="10">
-    <w:abstractNumId w:val="5"/>
+  <w:num w:numId="19">
+    <w:abstractNumId w:val="17"/>
   </w:num>
-  <w:num w:numId="11">
-    <w:abstractNumId w:val="3"/>
+  <w:num w:numId="20">
+    <w:abstractNumId w:val="14"/>
   </w:num>
-  <w:num w:numId="12">
-    <w:abstractNumId w:val="7"/>
+  <w:num w:numId="21">
+    <w:abstractNumId w:val="11"/>
   </w:num>
-  <w:num w:numId="13">
-    <w:abstractNumId w:val="12"/>
+  <w:num w:numId="22">
+    <w:abstractNumId w:val="20"/>
+  </w:num>
+  <w:num w:numId="23">
+    <w:abstractNumId w:val="10"/>
   </w:num>
 </w:numbering>
 </file>

</xml_diff>

<commit_message>
01/01 vr1 by KieuOanh
</commit_message>
<xml_diff>
--- a/Reports/Báo Cáo BTL Web.docx
+++ b/Reports/Báo Cáo BTL Web.docx
@@ -19,7 +19,7 @@
         <mc:AlternateContent>
           <mc:Choice Requires="wps">
             <w:drawing>
-              <wp:anchor distT="0" distB="0" distL="114300" distR="114300" simplePos="0" relativeHeight="251659264" behindDoc="1" locked="0" layoutInCell="1" allowOverlap="1" wp14:anchorId="3BDB16B4" wp14:editId="5F02D978">
+              <wp:anchor distT="0" distB="0" distL="114300" distR="114300" simplePos="0" relativeHeight="251659264" behindDoc="1" locked="0" layoutInCell="1" allowOverlap="1" wp14:anchorId="39D28B35" wp14:editId="5D333FAD">
                 <wp:simplePos x="0" y="0"/>
                 <wp:positionH relativeFrom="column">
                   <wp:posOffset>-443352</wp:posOffset>
@@ -159,7 +159,7 @@
           <w:szCs w:val="24"/>
         </w:rPr>
         <w:drawing>
-          <wp:inline distT="0" distB="0" distL="0" distR="0" wp14:anchorId="678E329F" wp14:editId="5538EAA2">
+          <wp:inline distT="0" distB="0" distL="0" distR="0" wp14:anchorId="121EBE5F" wp14:editId="4079F2EA">
             <wp:extent cx="2868329" cy="1935305"/>
             <wp:effectExtent l="0" t="0" r="0" b="0"/>
             <wp:docPr id="1" name="Picture 2"/>
@@ -452,15 +452,7 @@
           <w:sz w:val="40"/>
           <w:szCs w:val="24"/>
         </w:rPr>
-        <w:t xml:space="preserve">               </w:t>
-      </w:r>
-      <w:r>
-        <w:rPr>
-          <w:rFonts w:asciiTheme="majorHAnsi" w:hAnsiTheme="majorHAnsi" w:cstheme="majorHAnsi"/>
-          <w:sz w:val="40"/>
-          <w:szCs w:val="24"/>
-        </w:rPr>
-        <w:t>Vũ Thị Oanh 58</w:t>
+        <w:t xml:space="preserve">               Vũ Thị Oanh 58</w:t>
       </w:r>
       <w:r>
         <w:rPr>
@@ -775,6 +767,7 @@
           <w:numId w:val="7"/>
         </w:numPr>
         <w:spacing w:after="200" w:line="276" w:lineRule="auto"/>
+        <w:ind w:left="0"/>
         <w:jc w:val="both"/>
         <w:rPr>
           <w:rFonts w:ascii="Times New Roman" w:hAnsi="Times New Roman" w:cs="Times New Roman"/>
@@ -793,7 +786,6 @@
     </w:p>
     <w:p>
       <w:pPr>
-        <w:ind w:left="630"/>
         <w:rPr>
           <w:rFonts w:ascii="Times New Roman" w:hAnsi="Times New Roman" w:cs="Times New Roman"/>
           <w:sz w:val="26"/>
@@ -851,6 +843,7 @@
           <w:numId w:val="7"/>
         </w:numPr>
         <w:spacing w:after="200" w:line="276" w:lineRule="auto"/>
+        <w:ind w:left="630"/>
         <w:rPr>
           <w:rFonts w:ascii="Times New Roman" w:hAnsi="Times New Roman" w:cs="Times New Roman"/>
           <w:sz w:val="26"/>
@@ -874,6 +867,7 @@
           <w:numId w:val="7"/>
         </w:numPr>
         <w:spacing w:after="200" w:line="276" w:lineRule="auto"/>
+        <w:ind w:left="630"/>
         <w:rPr>
           <w:rFonts w:ascii="Times New Roman" w:hAnsi="Times New Roman" w:cs="Times New Roman"/>
           <w:sz w:val="26"/>
@@ -897,6 +891,7 @@
           <w:numId w:val="7"/>
         </w:numPr>
         <w:spacing w:after="200" w:line="276" w:lineRule="auto"/>
+        <w:ind w:left="630"/>
         <w:rPr>
           <w:rFonts w:ascii="Times New Roman" w:hAnsi="Times New Roman" w:cs="Times New Roman"/>
           <w:sz w:val="26"/>
@@ -920,6 +915,7 @@
           <w:numId w:val="7"/>
         </w:numPr>
         <w:spacing w:after="200" w:line="276" w:lineRule="auto"/>
+        <w:ind w:left="630"/>
         <w:rPr>
           <w:rFonts w:ascii="Times New Roman" w:hAnsi="Times New Roman" w:cs="Times New Roman"/>
           <w:sz w:val="26"/>
@@ -943,6 +939,7 @@
           <w:numId w:val="7"/>
         </w:numPr>
         <w:spacing w:after="200" w:line="276" w:lineRule="auto"/>
+        <w:ind w:left="630"/>
         <w:rPr>
           <w:rFonts w:ascii="Times New Roman" w:hAnsi="Times New Roman" w:cs="Times New Roman"/>
           <w:sz w:val="26"/>
@@ -1005,7 +1002,7 @@
         <w:pStyle w:val="ListParagraph"/>
         <w:numPr>
           <w:ilvl w:val="0"/>
-          <w:numId w:val="9"/>
+          <w:numId w:val="25"/>
         </w:numPr>
         <w:rPr>
           <w:rFonts w:ascii="Times New Roman" w:hAnsi="Times New Roman" w:cs="Times New Roman"/>
@@ -1029,6 +1026,7 @@
           <w:numId w:val="9"/>
         </w:numPr>
         <w:spacing w:before="100" w:beforeAutospacing="1" w:after="100" w:afterAutospacing="1" w:line="360" w:lineRule="auto"/>
+        <w:ind w:left="1170"/>
         <w:jc w:val="both"/>
         <w:rPr>
           <w:rFonts w:ascii="Times New Roman" w:eastAsia="Times New Roman" w:hAnsi="Times New Roman" w:cs="Times New Roman"/>
@@ -1099,6 +1097,7 @@
           <w:numId w:val="9"/>
         </w:numPr>
         <w:spacing w:before="100" w:beforeAutospacing="1" w:after="100" w:afterAutospacing="1" w:line="360" w:lineRule="auto"/>
+        <w:ind w:left="1170"/>
         <w:jc w:val="both"/>
         <w:rPr>
           <w:rFonts w:ascii="Times New Roman" w:eastAsia="Times New Roman" w:hAnsi="Times New Roman" w:cs="Times New Roman"/>
@@ -1141,25 +1140,7 @@
           <w:szCs w:val="26"/>
           <w:lang w:eastAsia="ja-JP"/>
         </w:rPr>
-        <w:t xml:space="preserve">cẩm nang, </w:t>
-      </w:r>
-      <w:r>
-        <w:rPr>
-          <w:rFonts w:ascii="Times New Roman" w:eastAsia="Times New Roman" w:hAnsi="Times New Roman" w:cs="Times New Roman"/>
-          <w:sz w:val="26"/>
-          <w:szCs w:val="26"/>
-          <w:lang w:eastAsia="ja-JP"/>
-        </w:rPr>
-        <w:t>bảng xếp hạng,</w:t>
-      </w:r>
-      <w:r>
-        <w:rPr>
-          <w:rFonts w:ascii="Times New Roman" w:eastAsia="Times New Roman" w:hAnsi="Times New Roman" w:cs="Times New Roman"/>
-          <w:sz w:val="26"/>
-          <w:szCs w:val="26"/>
-          <w:lang w:eastAsia="ja-JP"/>
-        </w:rPr>
-        <w:t>đánh giá</w:t>
+        <w:t>cẩm nang, bảng xếp hạng,đánh giá</w:t>
       </w:r>
       <w:r>
         <w:rPr>
@@ -1196,6 +1177,7 @@
           <w:numId w:val="9"/>
         </w:numPr>
         <w:spacing w:before="100" w:beforeAutospacing="1" w:after="100" w:afterAutospacing="1" w:line="360" w:lineRule="auto"/>
+        <w:ind w:left="1170"/>
         <w:jc w:val="both"/>
         <w:rPr>
           <w:rFonts w:ascii="Times New Roman" w:eastAsia="Times New Roman" w:hAnsi="Times New Roman" w:cs="Times New Roman"/>
@@ -1239,6 +1221,44 @@
           <w:lang w:eastAsia="ja-JP"/>
         </w:rPr>
         <w:t>từng phần trong các mục.</w:t>
+      </w:r>
+    </w:p>
+    <w:p>
+      <w:pPr>
+        <w:pStyle w:val="ListParagraph"/>
+        <w:numPr>
+          <w:ilvl w:val="0"/>
+          <w:numId w:val="24"/>
+        </w:numPr>
+        <w:rPr>
+          <w:rFonts w:ascii="Times New Roman" w:hAnsi="Times New Roman" w:cs="Times New Roman"/>
+          <w:sz w:val="26"/>
+          <w:szCs w:val="26"/>
+        </w:rPr>
+      </w:pPr>
+      <w:r>
+        <w:rPr>
+          <w:rFonts w:ascii="Times New Roman" w:hAnsi="Times New Roman" w:cs="Times New Roman"/>
+          <w:sz w:val="26"/>
+          <w:szCs w:val="26"/>
+        </w:rPr>
+        <w:t>Đối với nhóm người dùng là khách hàng</w:t>
+      </w:r>
+      <w:r>
+        <w:rPr>
+          <w:rFonts w:ascii="Times New Roman" w:hAnsi="Times New Roman" w:cs="Times New Roman"/>
+          <w:sz w:val="26"/>
+          <w:szCs w:val="26"/>
+        </w:rPr>
+        <w:t xml:space="preserve"> (thành viên)</w:t>
+      </w:r>
+      <w:r>
+        <w:rPr>
+          <w:rFonts w:ascii="Times New Roman" w:hAnsi="Times New Roman" w:cs="Times New Roman"/>
+          <w:sz w:val="26"/>
+          <w:szCs w:val="26"/>
+        </w:rPr>
+        <w:t>:</w:t>
       </w:r>
     </w:p>
     <w:p>
@@ -1248,51 +1268,6 @@
           <w:ilvl w:val="0"/>
           <w:numId w:val="9"/>
         </w:numPr>
-        <w:rPr>
-          <w:rFonts w:ascii="Times New Roman" w:hAnsi="Times New Roman" w:cs="Times New Roman"/>
-          <w:sz w:val="26"/>
-          <w:szCs w:val="26"/>
-        </w:rPr>
-      </w:pPr>
-      <w:r>
-        <w:rPr>
-          <w:rFonts w:ascii="Times New Roman" w:hAnsi="Times New Roman" w:cs="Times New Roman"/>
-          <w:sz w:val="26"/>
-          <w:szCs w:val="26"/>
-        </w:rPr>
-        <w:t>Đối với nhóm người dùng là khách hàng</w:t>
-      </w:r>
-      <w:r>
-        <w:rPr>
-          <w:rFonts w:ascii="Times New Roman" w:hAnsi="Times New Roman" w:cs="Times New Roman"/>
-          <w:sz w:val="26"/>
-          <w:szCs w:val="26"/>
-        </w:rPr>
-        <w:t xml:space="preserve"> </w:t>
-      </w:r>
-      <w:r>
-        <w:rPr>
-          <w:rFonts w:ascii="Times New Roman" w:hAnsi="Times New Roman" w:cs="Times New Roman"/>
-          <w:sz w:val="26"/>
-          <w:szCs w:val="26"/>
-        </w:rPr>
-        <w:t>(thành viên)</w:t>
-      </w:r>
-      <w:r>
-        <w:rPr>
-          <w:rFonts w:ascii="Times New Roman" w:hAnsi="Times New Roman" w:cs="Times New Roman"/>
-          <w:sz w:val="26"/>
-          <w:szCs w:val="26"/>
-        </w:rPr>
-        <w:t>:</w:t>
-      </w:r>
-    </w:p>
-    <w:p>
-      <w:pPr>
-        <w:numPr>
-          <w:ilvl w:val="1"/>
-          <w:numId w:val="9"/>
-        </w:numPr>
         <w:spacing w:before="100" w:beforeAutospacing="1" w:after="100" w:afterAutospacing="1" w:line="360" w:lineRule="auto"/>
         <w:jc w:val="both"/>
         <w:rPr>
@@ -1328,197 +1303,6 @@
           <w:lang w:val="vi-VN" w:eastAsia="ja-JP"/>
         </w:rPr>
         <w:t xml:space="preserve"> khách hàng</w:t>
-      </w:r>
-    </w:p>
-    <w:p>
-      <w:pPr>
-        <w:numPr>
-          <w:ilvl w:val="1"/>
-          <w:numId w:val="9"/>
-        </w:numPr>
-        <w:spacing w:before="100" w:beforeAutospacing="1" w:after="100" w:afterAutospacing="1" w:line="360" w:lineRule="auto"/>
-        <w:jc w:val="both"/>
-        <w:rPr>
-          <w:rFonts w:ascii="Times New Roman" w:eastAsia="Times New Roman" w:hAnsi="Times New Roman" w:cs="Times New Roman"/>
-          <w:sz w:val="26"/>
-          <w:szCs w:val="26"/>
-          <w:lang w:val="vi-VN" w:eastAsia="ja-JP"/>
-        </w:rPr>
-      </w:pPr>
-      <w:r>
-        <w:rPr>
-          <w:rFonts w:ascii="Times New Roman" w:eastAsia="Times New Roman" w:hAnsi="Times New Roman" w:cs="Times New Roman"/>
-          <w:sz w:val="26"/>
-          <w:szCs w:val="26"/>
-          <w:lang w:val="vi-VN" w:eastAsia="ja-JP"/>
-        </w:rPr>
-        <w:t>Cập nhật thông tin cá nhân của tài khoản</w:t>
-      </w:r>
-    </w:p>
-    <w:p>
-      <w:pPr>
-        <w:numPr>
-          <w:ilvl w:val="1"/>
-          <w:numId w:val="9"/>
-        </w:numPr>
-        <w:spacing w:before="100" w:beforeAutospacing="1" w:after="100" w:afterAutospacing="1" w:line="360" w:lineRule="auto"/>
-        <w:jc w:val="both"/>
-        <w:rPr>
-          <w:rFonts w:ascii="Times New Roman" w:eastAsia="Times New Roman" w:hAnsi="Times New Roman" w:cs="Times New Roman"/>
-          <w:sz w:val="26"/>
-          <w:szCs w:val="26"/>
-          <w:lang w:val="vi-VN" w:eastAsia="ja-JP"/>
-        </w:rPr>
-      </w:pPr>
-      <w:r>
-        <w:rPr>
-          <w:rFonts w:ascii="Times New Roman" w:eastAsia="Times New Roman" w:hAnsi="Times New Roman" w:cs="Times New Roman"/>
-          <w:sz w:val="26"/>
-          <w:szCs w:val="26"/>
-          <w:lang w:val="vi-VN" w:eastAsia="ja-JP"/>
-        </w:rPr>
-        <w:t xml:space="preserve">Xem thông tin các </w:t>
-      </w:r>
-      <w:r>
-        <w:rPr>
-          <w:rFonts w:ascii="Times New Roman" w:eastAsia="Times New Roman" w:hAnsi="Times New Roman" w:cs="Times New Roman"/>
-          <w:sz w:val="26"/>
-          <w:szCs w:val="26"/>
-          <w:lang w:eastAsia="ja-JP"/>
-        </w:rPr>
-        <w:t>địa điểm, dịch vụ</w:t>
-      </w:r>
-      <w:r>
-        <w:rPr>
-          <w:rFonts w:ascii="Times New Roman" w:eastAsia="Times New Roman" w:hAnsi="Times New Roman" w:cs="Times New Roman"/>
-          <w:sz w:val="26"/>
-          <w:szCs w:val="26"/>
-          <w:lang w:val="vi-VN" w:eastAsia="ja-JP"/>
-        </w:rPr>
-        <w:t>,</w:t>
-      </w:r>
-      <w:r>
-        <w:rPr>
-          <w:rFonts w:ascii="Times New Roman" w:eastAsia="Times New Roman" w:hAnsi="Times New Roman" w:cs="Times New Roman"/>
-          <w:sz w:val="26"/>
-          <w:szCs w:val="26"/>
-          <w:lang w:eastAsia="ja-JP"/>
-        </w:rPr>
-        <w:t>cẩm nang, bảng xếp hạng,đánh giá</w:t>
-      </w:r>
-      <w:r>
-        <w:rPr>
-          <w:rFonts w:ascii="Times New Roman" w:eastAsia="Times New Roman" w:hAnsi="Times New Roman" w:cs="Times New Roman"/>
-          <w:sz w:val="26"/>
-          <w:szCs w:val="26"/>
-          <w:lang w:val="vi-VN" w:eastAsia="ja-JP"/>
-        </w:rPr>
-        <w:t xml:space="preserve"> … (VD:</w:t>
-      </w:r>
-      <w:r>
-        <w:rPr>
-          <w:rFonts w:ascii="Times New Roman" w:eastAsia="Times New Roman" w:hAnsi="Times New Roman" w:cs="Times New Roman"/>
-          <w:sz w:val="26"/>
-          <w:szCs w:val="26"/>
-          <w:lang w:eastAsia="ja-JP"/>
-        </w:rPr>
-        <w:t>địa điểm du lịch trong nước, ngoài nước</w:t>
-      </w:r>
-      <w:r>
-        <w:rPr>
-          <w:rFonts w:ascii="Times New Roman" w:eastAsia="Times New Roman" w:hAnsi="Times New Roman" w:cs="Times New Roman"/>
-          <w:sz w:val="26"/>
-          <w:szCs w:val="26"/>
-          <w:lang w:val="vi-VN" w:eastAsia="ja-JP"/>
-        </w:rPr>
-        <w:t>,..).</w:t>
-      </w:r>
-    </w:p>
-    <w:p>
-      <w:pPr>
-        <w:numPr>
-          <w:ilvl w:val="1"/>
-          <w:numId w:val="9"/>
-        </w:numPr>
-        <w:spacing w:before="100" w:beforeAutospacing="1" w:after="100" w:afterAutospacing="1" w:line="360" w:lineRule="auto"/>
-        <w:jc w:val="both"/>
-        <w:rPr>
-          <w:rFonts w:ascii="Times New Roman" w:eastAsia="Times New Roman" w:hAnsi="Times New Roman" w:cs="Times New Roman"/>
-          <w:sz w:val="26"/>
-          <w:szCs w:val="26"/>
-          <w:lang w:val="vi-VN" w:eastAsia="ja-JP"/>
-        </w:rPr>
-      </w:pPr>
-      <w:r>
-        <w:rPr>
-          <w:rFonts w:ascii="Times New Roman" w:eastAsia="Times New Roman" w:hAnsi="Times New Roman" w:cs="Times New Roman"/>
-          <w:sz w:val="26"/>
-          <w:szCs w:val="26"/>
-          <w:lang w:val="vi-VN" w:eastAsia="ja-JP"/>
-        </w:rPr>
-        <w:lastRenderedPageBreak/>
-        <w:t xml:space="preserve">Xem thông tin chi tiết trong từng </w:t>
-      </w:r>
-      <w:r>
-        <w:rPr>
-          <w:rFonts w:ascii="Times New Roman" w:eastAsia="Times New Roman" w:hAnsi="Times New Roman" w:cs="Times New Roman"/>
-          <w:sz w:val="26"/>
-          <w:szCs w:val="26"/>
-          <w:lang w:eastAsia="ja-JP"/>
-        </w:rPr>
-        <w:t xml:space="preserve">mục </w:t>
-      </w:r>
-      <w:r>
-        <w:rPr>
-          <w:rFonts w:ascii="Times New Roman" w:eastAsia="Times New Roman" w:hAnsi="Times New Roman" w:cs="Times New Roman"/>
-          <w:sz w:val="26"/>
-          <w:szCs w:val="26"/>
-          <w:lang w:val="vi-VN" w:eastAsia="ja-JP"/>
-        </w:rPr>
-        <w:t xml:space="preserve">và thông tin chi tiết </w:t>
-      </w:r>
-      <w:r>
-        <w:rPr>
-          <w:rFonts w:ascii="Times New Roman" w:eastAsia="Times New Roman" w:hAnsi="Times New Roman" w:cs="Times New Roman"/>
-          <w:sz w:val="26"/>
-          <w:szCs w:val="26"/>
-          <w:lang w:eastAsia="ja-JP"/>
-        </w:rPr>
-        <w:t>từng phần trong các mục.</w:t>
-      </w:r>
-    </w:p>
-    <w:p>
-      <w:pPr>
-        <w:numPr>
-          <w:ilvl w:val="1"/>
-          <w:numId w:val="9"/>
-        </w:numPr>
-        <w:spacing w:before="100" w:beforeAutospacing="1" w:after="100" w:afterAutospacing="1" w:line="360" w:lineRule="auto"/>
-        <w:jc w:val="both"/>
-        <w:rPr>
-          <w:rFonts w:ascii="Times New Roman" w:eastAsia="Times New Roman" w:hAnsi="Times New Roman" w:cs="Times New Roman"/>
-          <w:sz w:val="26"/>
-          <w:szCs w:val="26"/>
-          <w:lang w:val="vi-VN" w:eastAsia="ja-JP"/>
-        </w:rPr>
-      </w:pPr>
-      <w:r>
-        <w:rPr>
-          <w:rFonts w:ascii="Times New Roman" w:eastAsia="Times New Roman" w:hAnsi="Times New Roman" w:cs="Times New Roman"/>
-          <w:sz w:val="26"/>
-          <w:szCs w:val="26"/>
-          <w:lang w:eastAsia="ja-JP"/>
-        </w:rPr>
-        <w:t>Đánh giá,</w:t>
-      </w:r>
-      <w:r>
-        <w:rPr>
-          <w:rFonts w:ascii="Times New Roman" w:eastAsia="Times New Roman" w:hAnsi="Times New Roman" w:cs="Times New Roman"/>
-          <w:sz w:val="26"/>
-          <w:szCs w:val="26"/>
-          <w:lang w:eastAsia="ja-JP"/>
-        </w:rPr>
-        <w:t xml:space="preserve"> bình luận các địa điểm, dịch vụ du lịch trong website.</w:t>
       </w:r>
     </w:p>
     <w:p>
@@ -1528,43 +1312,205 @@
           <w:ilvl w:val="0"/>
           <w:numId w:val="9"/>
         </w:numPr>
-        <w:rPr>
-          <w:rFonts w:ascii="Times New Roman" w:hAnsi="Times New Roman" w:cs="Times New Roman"/>
-          <w:sz w:val="26"/>
-          <w:szCs w:val="26"/>
-        </w:rPr>
-      </w:pPr>
-      <w:r>
-        <w:rPr>
-          <w:rFonts w:ascii="Times New Roman" w:hAnsi="Times New Roman" w:cs="Times New Roman"/>
-          <w:sz w:val="26"/>
-          <w:szCs w:val="26"/>
-        </w:rPr>
-        <w:t xml:space="preserve">Đối với </w:t>
-      </w:r>
-      <w:r>
-        <w:rPr>
-          <w:rFonts w:ascii="Times New Roman" w:hAnsi="Times New Roman" w:cs="Times New Roman"/>
-          <w:sz w:val="26"/>
-          <w:szCs w:val="26"/>
-        </w:rPr>
-        <w:t xml:space="preserve">nhóm </w:t>
-      </w:r>
-      <w:r>
-        <w:rPr>
-          <w:rFonts w:ascii="Times New Roman" w:hAnsi="Times New Roman" w:cs="Times New Roman"/>
-          <w:sz w:val="26"/>
-          <w:szCs w:val="26"/>
-        </w:rPr>
-        <w:t>người dùng</w:t>
-      </w:r>
-      <w:r>
-        <w:rPr>
-          <w:rFonts w:ascii="Times New Roman" w:hAnsi="Times New Roman" w:cs="Times New Roman"/>
-          <w:sz w:val="26"/>
-          <w:szCs w:val="26"/>
-        </w:rPr>
-        <w:t xml:space="preserve"> là quản trị (admin)</w:t>
+        <w:spacing w:before="100" w:beforeAutospacing="1" w:after="100" w:afterAutospacing="1" w:line="360" w:lineRule="auto"/>
+        <w:jc w:val="both"/>
+        <w:rPr>
+          <w:rFonts w:ascii="Times New Roman" w:eastAsia="Times New Roman" w:hAnsi="Times New Roman" w:cs="Times New Roman"/>
+          <w:sz w:val="26"/>
+          <w:szCs w:val="26"/>
+          <w:lang w:val="vi-VN" w:eastAsia="ja-JP"/>
+        </w:rPr>
+      </w:pPr>
+      <w:r>
+        <w:rPr>
+          <w:rFonts w:ascii="Times New Roman" w:eastAsia="Times New Roman" w:hAnsi="Times New Roman" w:cs="Times New Roman"/>
+          <w:sz w:val="26"/>
+          <w:szCs w:val="26"/>
+          <w:lang w:val="vi-VN" w:eastAsia="ja-JP"/>
+        </w:rPr>
+        <w:t>Cập nhật thông tin cá nhân của tài khoản</w:t>
+      </w:r>
+    </w:p>
+    <w:p>
+      <w:pPr>
+        <w:pStyle w:val="ListParagraph"/>
+        <w:numPr>
+          <w:ilvl w:val="0"/>
+          <w:numId w:val="9"/>
+        </w:numPr>
+        <w:spacing w:before="100" w:beforeAutospacing="1" w:after="100" w:afterAutospacing="1" w:line="360" w:lineRule="auto"/>
+        <w:jc w:val="both"/>
+        <w:rPr>
+          <w:rFonts w:ascii="Times New Roman" w:eastAsia="Times New Roman" w:hAnsi="Times New Roman" w:cs="Times New Roman"/>
+          <w:sz w:val="26"/>
+          <w:szCs w:val="26"/>
+          <w:lang w:val="vi-VN" w:eastAsia="ja-JP"/>
+        </w:rPr>
+      </w:pPr>
+      <w:r>
+        <w:rPr>
+          <w:rFonts w:ascii="Times New Roman" w:eastAsia="Times New Roman" w:hAnsi="Times New Roman" w:cs="Times New Roman"/>
+          <w:sz w:val="26"/>
+          <w:szCs w:val="26"/>
+          <w:lang w:val="vi-VN" w:eastAsia="ja-JP"/>
+        </w:rPr>
+        <w:t xml:space="preserve">Xem thông tin các </w:t>
+      </w:r>
+      <w:r>
+        <w:rPr>
+          <w:rFonts w:ascii="Times New Roman" w:eastAsia="Times New Roman" w:hAnsi="Times New Roman" w:cs="Times New Roman"/>
+          <w:sz w:val="26"/>
+          <w:szCs w:val="26"/>
+          <w:lang w:eastAsia="ja-JP"/>
+        </w:rPr>
+        <w:t>địa điểm, dịch vụ</w:t>
+      </w:r>
+      <w:r>
+        <w:rPr>
+          <w:rFonts w:ascii="Times New Roman" w:eastAsia="Times New Roman" w:hAnsi="Times New Roman" w:cs="Times New Roman"/>
+          <w:sz w:val="26"/>
+          <w:szCs w:val="26"/>
+          <w:lang w:val="vi-VN" w:eastAsia="ja-JP"/>
+        </w:rPr>
+        <w:t>,</w:t>
+      </w:r>
+      <w:r>
+        <w:rPr>
+          <w:rFonts w:ascii="Times New Roman" w:eastAsia="Times New Roman" w:hAnsi="Times New Roman" w:cs="Times New Roman"/>
+          <w:sz w:val="26"/>
+          <w:szCs w:val="26"/>
+          <w:lang w:eastAsia="ja-JP"/>
+        </w:rPr>
+        <w:t>cẩm nang, bảng xếp hạng,đánh giá</w:t>
+      </w:r>
+      <w:r>
+        <w:rPr>
+          <w:rFonts w:ascii="Times New Roman" w:eastAsia="Times New Roman" w:hAnsi="Times New Roman" w:cs="Times New Roman"/>
+          <w:sz w:val="26"/>
+          <w:szCs w:val="26"/>
+          <w:lang w:val="vi-VN" w:eastAsia="ja-JP"/>
+        </w:rPr>
+        <w:t xml:space="preserve"> … (VD:</w:t>
+      </w:r>
+      <w:r>
+        <w:rPr>
+          <w:rFonts w:ascii="Times New Roman" w:eastAsia="Times New Roman" w:hAnsi="Times New Roman" w:cs="Times New Roman"/>
+          <w:sz w:val="26"/>
+          <w:szCs w:val="26"/>
+          <w:lang w:eastAsia="ja-JP"/>
+        </w:rPr>
+        <w:t>địa điểm du lịch trong nước, ngoài nước</w:t>
+      </w:r>
+      <w:r>
+        <w:rPr>
+          <w:rFonts w:ascii="Times New Roman" w:eastAsia="Times New Roman" w:hAnsi="Times New Roman" w:cs="Times New Roman"/>
+          <w:sz w:val="26"/>
+          <w:szCs w:val="26"/>
+          <w:lang w:val="vi-VN" w:eastAsia="ja-JP"/>
+        </w:rPr>
+        <w:t>,..).</w:t>
+      </w:r>
+    </w:p>
+    <w:p>
+      <w:pPr>
+        <w:pStyle w:val="ListParagraph"/>
+        <w:numPr>
+          <w:ilvl w:val="0"/>
+          <w:numId w:val="9"/>
+        </w:numPr>
+        <w:spacing w:before="100" w:beforeAutospacing="1" w:after="100" w:afterAutospacing="1" w:line="360" w:lineRule="auto"/>
+        <w:jc w:val="both"/>
+        <w:rPr>
+          <w:rFonts w:ascii="Times New Roman" w:eastAsia="Times New Roman" w:hAnsi="Times New Roman" w:cs="Times New Roman"/>
+          <w:sz w:val="26"/>
+          <w:szCs w:val="26"/>
+          <w:lang w:val="vi-VN" w:eastAsia="ja-JP"/>
+        </w:rPr>
+      </w:pPr>
+      <w:r>
+        <w:rPr>
+          <w:rFonts w:ascii="Times New Roman" w:eastAsia="Times New Roman" w:hAnsi="Times New Roman" w:cs="Times New Roman"/>
+          <w:sz w:val="26"/>
+          <w:szCs w:val="26"/>
+          <w:lang w:val="vi-VN" w:eastAsia="ja-JP"/>
+        </w:rPr>
+        <w:t xml:space="preserve">Xem thông tin chi tiết trong từng </w:t>
+      </w:r>
+      <w:r>
+        <w:rPr>
+          <w:rFonts w:ascii="Times New Roman" w:eastAsia="Times New Roman" w:hAnsi="Times New Roman" w:cs="Times New Roman"/>
+          <w:sz w:val="26"/>
+          <w:szCs w:val="26"/>
+          <w:lang w:eastAsia="ja-JP"/>
+        </w:rPr>
+        <w:t xml:space="preserve">mục </w:t>
+      </w:r>
+      <w:r>
+        <w:rPr>
+          <w:rFonts w:ascii="Times New Roman" w:eastAsia="Times New Roman" w:hAnsi="Times New Roman" w:cs="Times New Roman"/>
+          <w:sz w:val="26"/>
+          <w:szCs w:val="26"/>
+          <w:lang w:val="vi-VN" w:eastAsia="ja-JP"/>
+        </w:rPr>
+        <w:t xml:space="preserve">và thông tin chi tiết </w:t>
+      </w:r>
+      <w:r>
+        <w:rPr>
+          <w:rFonts w:ascii="Times New Roman" w:eastAsia="Times New Roman" w:hAnsi="Times New Roman" w:cs="Times New Roman"/>
+          <w:sz w:val="26"/>
+          <w:szCs w:val="26"/>
+          <w:lang w:eastAsia="ja-JP"/>
+        </w:rPr>
+        <w:t>từng phần trong các mục.</w:t>
+      </w:r>
+    </w:p>
+    <w:p>
+      <w:pPr>
+        <w:pStyle w:val="ListParagraph"/>
+        <w:numPr>
+          <w:ilvl w:val="0"/>
+          <w:numId w:val="9"/>
+        </w:numPr>
+        <w:spacing w:before="100" w:beforeAutospacing="1" w:after="100" w:afterAutospacing="1" w:line="360" w:lineRule="auto"/>
+        <w:jc w:val="both"/>
+        <w:rPr>
+          <w:rFonts w:ascii="Times New Roman" w:eastAsia="Times New Roman" w:hAnsi="Times New Roman" w:cs="Times New Roman"/>
+          <w:sz w:val="26"/>
+          <w:szCs w:val="26"/>
+          <w:lang w:val="vi-VN" w:eastAsia="ja-JP"/>
+        </w:rPr>
+      </w:pPr>
+      <w:r>
+        <w:rPr>
+          <w:rFonts w:ascii="Times New Roman" w:eastAsia="Times New Roman" w:hAnsi="Times New Roman" w:cs="Times New Roman"/>
+          <w:sz w:val="26"/>
+          <w:szCs w:val="26"/>
+          <w:lang w:eastAsia="ja-JP"/>
+        </w:rPr>
+        <w:lastRenderedPageBreak/>
+        <w:t>Đánh giá, bình luận các địa điểm, dịch vụ du lịch trong website.</w:t>
+      </w:r>
+    </w:p>
+    <w:p>
+      <w:pPr>
+        <w:pStyle w:val="ListParagraph"/>
+        <w:numPr>
+          <w:ilvl w:val="0"/>
+          <w:numId w:val="9"/>
+        </w:numPr>
+        <w:rPr>
+          <w:rFonts w:ascii="Times New Roman" w:hAnsi="Times New Roman" w:cs="Times New Roman"/>
+          <w:sz w:val="26"/>
+          <w:szCs w:val="26"/>
+        </w:rPr>
+      </w:pPr>
+      <w:r>
+        <w:rPr>
+          <w:rFonts w:ascii="Times New Roman" w:hAnsi="Times New Roman" w:cs="Times New Roman"/>
+          <w:sz w:val="26"/>
+          <w:szCs w:val="26"/>
+        </w:rPr>
+        <w:t>Đối với nhóm người dùng là quản trị (admin)</w:t>
       </w:r>
     </w:p>
     <w:p>
@@ -1790,6 +1736,7 @@
           <w:ilvl w:val="0"/>
           <w:numId w:val="13"/>
         </w:numPr>
+        <w:ind w:left="720"/>
         <w:rPr>
           <w:rFonts w:ascii="Times New Roman" w:hAnsi="Times New Roman" w:cs="Times New Roman"/>
           <w:sz w:val="26"/>
@@ -1808,7 +1755,6 @@
     <w:p>
       <w:pPr>
         <w:pStyle w:val="ListParagraph"/>
-        <w:ind w:left="1430"/>
         <w:rPr>
           <w:rFonts w:ascii="Times New Roman" w:hAnsi="Times New Roman" w:cs="Times New Roman"/>
           <w:sz w:val="26"/>
@@ -1820,7 +1766,7 @@
           <w:noProof/>
         </w:rPr>
         <w:drawing>
-          <wp:inline distT="0" distB="0" distL="0" distR="0" wp14:anchorId="5A24A47C" wp14:editId="1B4B1D11">
+          <wp:inline distT="0" distB="0" distL="0" distR="0" wp14:anchorId="2168E1E3" wp14:editId="4FAE8400">
             <wp:extent cx="5791835" cy="4209600"/>
             <wp:effectExtent l="0" t="0" r="0" b="635"/>
             <wp:docPr id="6" name="Picture 6"/>
@@ -1858,7 +1804,7 @@
     </w:p>
     <w:p>
       <w:pPr>
-        <w:ind w:left="1070"/>
+        <w:ind w:left="360"/>
         <w:rPr>
           <w:rFonts w:ascii="Times New Roman" w:hAnsi="Times New Roman" w:cs="Times New Roman"/>
           <w:sz w:val="26"/>
@@ -1873,6 +1819,7 @@
           <w:ilvl w:val="0"/>
           <w:numId w:val="13"/>
         </w:numPr>
+        <w:ind w:left="720"/>
         <w:rPr>
           <w:rFonts w:ascii="Times New Roman" w:hAnsi="Times New Roman" w:cs="Times New Roman"/>
           <w:sz w:val="26"/>
@@ -1891,7 +1838,7 @@
     <w:p>
       <w:pPr>
         <w:pStyle w:val="ListParagraph"/>
-        <w:ind w:left="1430"/>
+        <w:ind w:left="1070"/>
         <w:rPr>
           <w:rFonts w:ascii="Times New Roman" w:hAnsi="Times New Roman" w:cs="Times New Roman"/>
           <w:sz w:val="26"/>
@@ -1904,7 +1851,7 @@
         </w:rPr>
         <w:lastRenderedPageBreak/>
         <w:drawing>
-          <wp:inline distT="0" distB="0" distL="0" distR="0" wp14:anchorId="04DBA014" wp14:editId="7CC77E8A">
+          <wp:inline distT="0" distB="0" distL="0" distR="0" wp14:anchorId="750AD93A" wp14:editId="3C3C6F1F">
             <wp:extent cx="5791835" cy="4082130"/>
             <wp:effectExtent l="0" t="0" r="0" b="0"/>
             <wp:docPr id="3" name="Picture 3"/>
@@ -1943,18 +1890,18 @@
     <w:p>
       <w:pPr>
         <w:pStyle w:val="ListParagraph"/>
-        <w:ind w:left="1430"/>
-        <w:rPr>
-          <w:rFonts w:ascii="Times New Roman" w:hAnsi="Times New Roman" w:cs="Times New Roman"/>
-          <w:sz w:val="26"/>
-          <w:szCs w:val="26"/>
-        </w:rPr>
-      </w:pPr>
-    </w:p>
-    <w:p>
-      <w:pPr>
-        <w:pStyle w:val="ListParagraph"/>
-        <w:ind w:left="1430"/>
+        <w:ind w:left="1070"/>
+        <w:rPr>
+          <w:rFonts w:ascii="Times New Roman" w:hAnsi="Times New Roman" w:cs="Times New Roman"/>
+          <w:sz w:val="26"/>
+          <w:szCs w:val="26"/>
+        </w:rPr>
+      </w:pPr>
+    </w:p>
+    <w:p>
+      <w:pPr>
+        <w:pStyle w:val="ListParagraph"/>
+        <w:ind w:left="1070"/>
         <w:rPr>
           <w:rFonts w:ascii="Times New Roman" w:hAnsi="Times New Roman" w:cs="Times New Roman"/>
           <w:sz w:val="26"/>
@@ -1969,6 +1916,7 @@
           <w:ilvl w:val="0"/>
           <w:numId w:val="13"/>
         </w:numPr>
+        <w:ind w:left="360"/>
         <w:rPr>
           <w:rFonts w:ascii="Times New Roman" w:hAnsi="Times New Roman" w:cs="Times New Roman"/>
           <w:sz w:val="26"/>
@@ -1987,18 +1935,17 @@
     <w:p>
       <w:pPr>
         <w:pStyle w:val="ListParagraph"/>
-        <w:ind w:left="1430"/>
-        <w:rPr>
-          <w:rFonts w:ascii="Times New Roman" w:hAnsi="Times New Roman" w:cs="Times New Roman"/>
-          <w:sz w:val="26"/>
-          <w:szCs w:val="26"/>
-        </w:rPr>
-      </w:pPr>
-    </w:p>
-    <w:p>
-      <w:pPr>
-        <w:pStyle w:val="ListParagraph"/>
-        <w:ind w:left="1430"/>
+        <w:ind w:left="360"/>
+        <w:rPr>
+          <w:rFonts w:ascii="Times New Roman" w:hAnsi="Times New Roman" w:cs="Times New Roman"/>
+          <w:sz w:val="26"/>
+          <w:szCs w:val="26"/>
+        </w:rPr>
+      </w:pPr>
+    </w:p>
+    <w:p>
+      <w:pPr>
+        <w:pStyle w:val="ListParagraph"/>
         <w:rPr>
           <w:rFonts w:ascii="Times New Roman" w:hAnsi="Times New Roman" w:cs="Times New Roman"/>
           <w:sz w:val="26"/>
@@ -2010,7 +1957,7 @@
           <w:noProof/>
         </w:rPr>
         <w:drawing>
-          <wp:inline distT="0" distB="0" distL="0" distR="0" wp14:anchorId="43CDB77A" wp14:editId="3C97A257">
+          <wp:inline distT="0" distB="0" distL="0" distR="0" wp14:anchorId="757FC50F" wp14:editId="41B7D79F">
             <wp:extent cx="5791835" cy="3213973"/>
             <wp:effectExtent l="0" t="0" r="0" b="5715"/>
             <wp:docPr id="8" name="Picture 8"/>
@@ -2053,6 +2000,7 @@
           <w:ilvl w:val="0"/>
           <w:numId w:val="12"/>
         </w:numPr>
+        <w:ind w:left="370"/>
         <w:rPr>
           <w:rFonts w:ascii="Times New Roman" w:hAnsi="Times New Roman" w:cs="Times New Roman"/>
           <w:sz w:val="26"/>
@@ -2090,6 +2038,7 @@
           <w:ilvl w:val="0"/>
           <w:numId w:val="15"/>
         </w:numPr>
+        <w:ind w:left="360"/>
         <w:jc w:val="both"/>
         <w:rPr>
           <w:rFonts w:ascii="Times New Roman" w:eastAsia="Times New Roman" w:hAnsi="Times New Roman" w:cs="Times New Roman"/>
@@ -2109,18 +2058,7 @@
           <w:szCs w:val="26"/>
           <w:lang w:eastAsia="ja-JP"/>
         </w:rPr>
-        <w:t>Các thành phần</w:t>
-      </w:r>
-      <w:r>
-        <w:rPr>
-          <w:rFonts w:ascii="Times New Roman" w:eastAsia="Times New Roman" w:hAnsi="Times New Roman" w:cs="Times New Roman"/>
-          <w:b/>
-          <w:bCs/>
-          <w:sz w:val="26"/>
-          <w:szCs w:val="26"/>
-          <w:lang w:eastAsia="ja-JP"/>
-        </w:rPr>
-        <w:t>:</w:t>
+        <w:t>Các thành phần:</w:t>
       </w:r>
       <w:r>
         <w:rPr>
@@ -2148,6 +2086,7 @@
           <w:ilvl w:val="0"/>
           <w:numId w:val="17"/>
         </w:numPr>
+        <w:ind w:left="1080"/>
         <w:jc w:val="both"/>
         <w:rPr>
           <w:rFonts w:ascii="Times New Roman" w:eastAsia="Times New Roman" w:hAnsi="Times New Roman" w:cs="Times New Roman"/>
@@ -2165,9 +2104,14 @@
           <w:szCs w:val="26"/>
           <w:lang w:eastAsia="ja-JP"/>
         </w:rPr>
-        <w:t>tai_khoan</w:t>
-      </w:r>
-      <w:r>
+        <w:t>tai_khoan (id_tk, ten_dang_nhap, mat_khau, cap_do)</w:t>
+      </w:r>
+    </w:p>
+    <w:p>
+      <w:pPr>
+        <w:pStyle w:val="ListParagraph"/>
+        <w:ind w:left="1080"/>
+        <w:jc w:val="both"/>
         <w:rPr>
           <w:rFonts w:ascii="Times New Roman" w:eastAsia="Times New Roman" w:hAnsi="Times New Roman" w:cs="Times New Roman"/>
           <w:bCs/>
@@ -2175,14 +2119,8 @@
           <w:szCs w:val="26"/>
           <w:lang w:eastAsia="ja-JP"/>
         </w:rPr>
-        <w:t xml:space="preserve"> (id_tk, ten_dang_nhap, mat_khau, cap_do)</w:t>
-      </w:r>
-    </w:p>
-    <w:p>
-      <w:pPr>
-        <w:pStyle w:val="ListParagraph"/>
-        <w:ind w:left="1710"/>
-        <w:jc w:val="both"/>
+      </w:pPr>
+      <w:r>
         <w:rPr>
           <w:rFonts w:ascii="Times New Roman" w:eastAsia="Times New Roman" w:hAnsi="Times New Roman" w:cs="Times New Roman"/>
           <w:bCs/>
@@ -2190,156 +2128,7 @@
           <w:szCs w:val="26"/>
           <w:lang w:eastAsia="ja-JP"/>
         </w:rPr>
-      </w:pPr>
-      <w:r>
-        <w:rPr>
-          <w:rFonts w:ascii="Times New Roman" w:eastAsia="Times New Roman" w:hAnsi="Times New Roman" w:cs="Times New Roman"/>
-          <w:bCs/>
-          <w:sz w:val="26"/>
-          <w:szCs w:val="26"/>
-          <w:lang w:eastAsia="ja-JP"/>
-        </w:rPr>
-        <w:t>Bảng tài khoản gồm</w:t>
-      </w:r>
-      <w:r>
-        <w:rPr>
-          <w:rFonts w:ascii="Times New Roman" w:eastAsia="Times New Roman" w:hAnsi="Times New Roman" w:cs="Times New Roman"/>
-          <w:bCs/>
-          <w:sz w:val="26"/>
-          <w:szCs w:val="26"/>
-          <w:lang w:eastAsia="ja-JP"/>
-        </w:rPr>
-        <w:t>:</w:t>
-      </w:r>
-      <w:r>
-        <w:rPr>
-          <w:rFonts w:ascii="Times New Roman" w:eastAsia="Times New Roman" w:hAnsi="Times New Roman" w:cs="Times New Roman"/>
-          <w:bCs/>
-          <w:sz w:val="26"/>
-          <w:szCs w:val="26"/>
-          <w:lang w:eastAsia="ja-JP"/>
-        </w:rPr>
-        <w:t xml:space="preserve">  </w:t>
-      </w:r>
-      <w:r>
-        <w:rPr>
-          <w:rFonts w:ascii="Times New Roman" w:eastAsia="Times New Roman" w:hAnsi="Times New Roman" w:cs="Times New Roman"/>
-          <w:bCs/>
-          <w:sz w:val="26"/>
-          <w:szCs w:val="26"/>
-          <w:lang w:eastAsia="ja-JP"/>
-        </w:rPr>
-        <w:t xml:space="preserve">Mỗi tài khoản có một </w:t>
-      </w:r>
-      <w:r>
-        <w:rPr>
-          <w:rFonts w:ascii="Times New Roman" w:eastAsia="Times New Roman" w:hAnsi="Times New Roman" w:cs="Times New Roman"/>
-          <w:bCs/>
-          <w:sz w:val="26"/>
-          <w:szCs w:val="26"/>
-          <w:lang w:eastAsia="ja-JP"/>
-        </w:rPr>
-        <w:t>id tài khoản</w:t>
-      </w:r>
-      <w:r>
-        <w:rPr>
-          <w:rFonts w:ascii="Times New Roman" w:eastAsia="Times New Roman" w:hAnsi="Times New Roman" w:cs="Times New Roman"/>
-          <w:bCs/>
-          <w:sz w:val="26"/>
-          <w:szCs w:val="26"/>
-          <w:lang w:eastAsia="ja-JP"/>
-        </w:rPr>
-        <w:t xml:space="preserve"> ( là số tự động tăng theo thứ tự khi khách hàng đăng ký tài khoản)</w:t>
-      </w:r>
-      <w:r>
-        <w:rPr>
-          <w:rFonts w:ascii="Times New Roman" w:eastAsia="Times New Roman" w:hAnsi="Times New Roman" w:cs="Times New Roman"/>
-          <w:bCs/>
-          <w:sz w:val="26"/>
-          <w:szCs w:val="26"/>
-          <w:lang w:eastAsia="ja-JP"/>
-        </w:rPr>
-        <w:t xml:space="preserve"> để phân biệt với các tài khoản khác và gồm các thông tin </w:t>
-      </w:r>
-      <w:r>
-        <w:rPr>
-          <w:rFonts w:ascii="Times New Roman" w:eastAsia="Times New Roman" w:hAnsi="Times New Roman" w:cs="Times New Roman"/>
-          <w:bCs/>
-          <w:sz w:val="26"/>
-          <w:szCs w:val="26"/>
-          <w:lang w:eastAsia="ja-JP"/>
-        </w:rPr>
-        <w:t xml:space="preserve"> </w:t>
-      </w:r>
-      <w:r>
-        <w:rPr>
-          <w:rFonts w:ascii="Times New Roman" w:eastAsia="Times New Roman" w:hAnsi="Times New Roman" w:cs="Times New Roman"/>
-          <w:bCs/>
-          <w:sz w:val="26"/>
-          <w:szCs w:val="26"/>
-          <w:lang w:eastAsia="ja-JP"/>
-        </w:rPr>
-        <w:t>:</w:t>
-      </w:r>
-      <w:r>
-        <w:rPr>
-          <w:rFonts w:ascii="Times New Roman" w:eastAsia="Times New Roman" w:hAnsi="Times New Roman" w:cs="Times New Roman"/>
-          <w:bCs/>
-          <w:sz w:val="26"/>
-          <w:szCs w:val="26"/>
-          <w:lang w:eastAsia="ja-JP"/>
-        </w:rPr>
-        <w:t xml:space="preserve"> tên  đăng  nhập, mật khẩu và cấp độ (</w:t>
-      </w:r>
-      <w:r>
-        <w:rPr>
-          <w:rFonts w:ascii="Times New Roman" w:eastAsia="Times New Roman" w:hAnsi="Times New Roman" w:cs="Times New Roman"/>
-          <w:bCs/>
-          <w:sz w:val="26"/>
-          <w:szCs w:val="26"/>
-          <w:lang w:eastAsia="ja-JP"/>
-        </w:rPr>
-        <w:t xml:space="preserve">đối với khách hàng </w:t>
-      </w:r>
-      <w:r>
-        <w:rPr>
-          <w:rFonts w:ascii="Times New Roman" w:eastAsia="Times New Roman" w:hAnsi="Times New Roman" w:cs="Times New Roman"/>
-          <w:bCs/>
-          <w:sz w:val="26"/>
-          <w:szCs w:val="26"/>
-          <w:lang w:eastAsia="ja-JP"/>
-        </w:rPr>
-        <w:t>thông thường sẽ để mặc định là 1, đối với amin là 2</w:t>
-      </w:r>
-      <w:r>
-        <w:rPr>
-          <w:rFonts w:ascii="Times New Roman" w:eastAsia="Times New Roman" w:hAnsi="Times New Roman" w:cs="Times New Roman"/>
-          <w:bCs/>
-          <w:sz w:val="26"/>
-          <w:szCs w:val="26"/>
-          <w:lang w:eastAsia="ja-JP"/>
-        </w:rPr>
-        <w:t xml:space="preserve"> </w:t>
-      </w:r>
-      <w:r>
-        <w:rPr>
-          <w:rFonts w:ascii="Times New Roman" w:eastAsia="Times New Roman" w:hAnsi="Times New Roman" w:cs="Times New Roman"/>
-          <w:bCs/>
-          <w:sz w:val="26"/>
-          <w:szCs w:val="26"/>
-          <w:lang w:eastAsia="ja-JP"/>
-        </w:rPr>
-        <w:t>)</w:t>
-      </w:r>
-      <w:r>
-        <w:rPr>
-          <w:rFonts w:ascii="Times New Roman" w:eastAsia="Times New Roman" w:hAnsi="Times New Roman" w:cs="Times New Roman"/>
-          <w:bCs/>
-          <w:sz w:val="26"/>
-          <w:szCs w:val="26"/>
-          <w:lang w:eastAsia="ja-JP"/>
-        </w:rPr>
-        <w:t xml:space="preserve"> : tên  đăng nhập và mật khẩu dùng để đăng nhập vào website khi khách hàng đã đăng ký.</w:t>
+        <w:t>Bảng tài khoản gồm:  Mỗi tài khoản có một id tài khoản ( là số tự động tăng theo thứ tự khi khách hàng đăng ký tài khoản) để phân biệt với các tài khoản khác và gồm các thông tin  : tên  đăng  nhập, mật khẩu và cấp độ (đối với khách hàng thông thường sẽ để mặc định là 1, đối với amin là 2 ) : tên  đăng nhập và mật khẩu dùng để đăng nhập vào website khi khách hàng đã đăng ký.</w:t>
       </w:r>
     </w:p>
     <w:p>
@@ -2349,6 +2138,7 @@
           <w:ilvl w:val="0"/>
           <w:numId w:val="17"/>
         </w:numPr>
+        <w:ind w:left="1080"/>
         <w:jc w:val="both"/>
         <w:rPr>
           <w:rFonts w:ascii="Times New Roman" w:eastAsia="Times New Roman" w:hAnsi="Times New Roman" w:cs="Times New Roman"/>
@@ -2366,23 +2156,13 @@
           <w:szCs w:val="26"/>
           <w:lang w:eastAsia="ja-JP"/>
         </w:rPr>
-        <w:t>thong_tin_tai_khoan</w:t>
-      </w:r>
-      <w:r>
-        <w:rPr>
-          <w:rFonts w:ascii="Times New Roman" w:eastAsia="Times New Roman" w:hAnsi="Times New Roman" w:cs="Times New Roman"/>
-          <w:bCs/>
-          <w:sz w:val="26"/>
-          <w:szCs w:val="26"/>
-          <w:lang w:eastAsia="ja-JP"/>
-        </w:rPr>
-        <w:t xml:space="preserve"> (id_tk, ho_ten, email, ngay_sinh, gioi_tinh, dia_chi, sđt)</w:t>
-      </w:r>
-    </w:p>
-    <w:p>
-      <w:pPr>
-        <w:pStyle w:val="ListParagraph"/>
-        <w:ind w:left="1710"/>
+        <w:t>thong_tin_tai_khoan (id_tk, ho_ten, email, ngay_sinh, gioi_tinh, dia_chi, sđt)</w:t>
+      </w:r>
+    </w:p>
+    <w:p>
+      <w:pPr>
+        <w:pStyle w:val="ListParagraph"/>
+        <w:ind w:left="1080"/>
         <w:jc w:val="both"/>
         <w:rPr>
           <w:rFonts w:ascii="Times New Roman" w:eastAsia="Times New Roman" w:hAnsi="Times New Roman" w:cs="Times New Roman"/>
@@ -2410,6 +2190,7 @@
           <w:ilvl w:val="0"/>
           <w:numId w:val="17"/>
         </w:numPr>
+        <w:ind w:left="1080"/>
         <w:jc w:val="both"/>
         <w:rPr>
           <w:rFonts w:ascii="Times New Roman" w:eastAsia="Times New Roman" w:hAnsi="Times New Roman" w:cs="Times New Roman"/>
@@ -2427,9 +2208,14 @@
           <w:szCs w:val="26"/>
           <w:lang w:eastAsia="ja-JP"/>
         </w:rPr>
-        <w:t>dd_du_lich</w:t>
-      </w:r>
-      <w:r>
+        <w:t>dd_du_lich (id_dddl, ten_dddl, link_dddl)</w:t>
+      </w:r>
+    </w:p>
+    <w:p>
+      <w:pPr>
+        <w:pStyle w:val="ListParagraph"/>
+        <w:ind w:left="1080"/>
+        <w:jc w:val="both"/>
         <w:rPr>
           <w:rFonts w:ascii="Times New Roman" w:eastAsia="Times New Roman" w:hAnsi="Times New Roman" w:cs="Times New Roman"/>
           <w:bCs/>
@@ -2437,8 +2223,7 @@
           <w:szCs w:val="26"/>
           <w:lang w:eastAsia="ja-JP"/>
         </w:rPr>
-        <w:t xml:space="preserve"> (</w:t>
-      </w:r>
+      </w:pPr>
       <w:r>
         <w:rPr>
           <w:rFonts w:ascii="Times New Roman" w:eastAsia="Times New Roman" w:hAnsi="Times New Roman" w:cs="Times New Roman"/>
@@ -2447,101 +2232,7 @@
           <w:szCs w:val="26"/>
           <w:lang w:eastAsia="ja-JP"/>
         </w:rPr>
-        <w:t>id_dddl, ten_dddl, link_dddl)</w:t>
-      </w:r>
-    </w:p>
-    <w:p>
-      <w:pPr>
-        <w:pStyle w:val="ListParagraph"/>
-        <w:ind w:left="1710"/>
-        <w:jc w:val="both"/>
-        <w:rPr>
-          <w:rFonts w:ascii="Times New Roman" w:eastAsia="Times New Roman" w:hAnsi="Times New Roman" w:cs="Times New Roman"/>
-          <w:bCs/>
-          <w:sz w:val="26"/>
-          <w:szCs w:val="26"/>
-          <w:lang w:eastAsia="ja-JP"/>
-        </w:rPr>
-      </w:pPr>
-      <w:r>
-        <w:rPr>
-          <w:rFonts w:ascii="Times New Roman" w:eastAsia="Times New Roman" w:hAnsi="Times New Roman" w:cs="Times New Roman"/>
-          <w:bCs/>
-          <w:sz w:val="26"/>
-          <w:szCs w:val="26"/>
-          <w:lang w:eastAsia="ja-JP"/>
-        </w:rPr>
-        <w:t>Bảng địa điểm</w:t>
-      </w:r>
-      <w:r>
-        <w:rPr>
-          <w:rFonts w:ascii="Times New Roman" w:eastAsia="Times New Roman" w:hAnsi="Times New Roman" w:cs="Times New Roman"/>
-          <w:bCs/>
-          <w:sz w:val="26"/>
-          <w:szCs w:val="26"/>
-          <w:lang w:eastAsia="ja-JP"/>
-        </w:rPr>
-        <w:t xml:space="preserve"> du lịch gồm : </w:t>
-      </w:r>
-      <w:r>
-        <w:rPr>
-          <w:rFonts w:ascii="Times New Roman" w:eastAsia="Times New Roman" w:hAnsi="Times New Roman" w:cs="Times New Roman"/>
-          <w:bCs/>
-          <w:sz w:val="26"/>
-          <w:szCs w:val="26"/>
-          <w:lang w:eastAsia="ja-JP"/>
-        </w:rPr>
-        <w:t xml:space="preserve">mỗi </w:t>
-      </w:r>
-      <w:r>
-        <w:rPr>
-          <w:rFonts w:ascii="Times New Roman" w:eastAsia="Times New Roman" w:hAnsi="Times New Roman" w:cs="Times New Roman"/>
-          <w:bCs/>
-          <w:sz w:val="26"/>
-          <w:szCs w:val="26"/>
-          <w:lang w:eastAsia="ja-JP"/>
-        </w:rPr>
-        <w:t xml:space="preserve"> địa điểm du lịch</w:t>
-      </w:r>
-      <w:r>
-        <w:rPr>
-          <w:rFonts w:ascii="Times New Roman" w:eastAsia="Times New Roman" w:hAnsi="Times New Roman" w:cs="Times New Roman"/>
-          <w:bCs/>
-          <w:sz w:val="26"/>
-          <w:szCs w:val="26"/>
-          <w:lang w:eastAsia="ja-JP"/>
-        </w:rPr>
-        <w:t xml:space="preserve"> có một id riêng </w:t>
-      </w:r>
-      <w:r>
-        <w:rPr>
-          <w:rFonts w:ascii="Times New Roman" w:eastAsia="Times New Roman" w:hAnsi="Times New Roman" w:cs="Times New Roman"/>
-          <w:bCs/>
-          <w:sz w:val="26"/>
-          <w:szCs w:val="26"/>
-          <w:lang w:eastAsia="ja-JP"/>
-        </w:rPr>
-        <w:t>(là số tự động tăng theo danh sách được thêm mới )</w:t>
-      </w:r>
-      <w:r>
-        <w:rPr>
-          <w:rFonts w:ascii="Times New Roman" w:eastAsia="Times New Roman" w:hAnsi="Times New Roman" w:cs="Times New Roman"/>
-          <w:bCs/>
-          <w:sz w:val="26"/>
-          <w:szCs w:val="26"/>
-          <w:lang w:eastAsia="ja-JP"/>
-        </w:rPr>
-        <w:t xml:space="preserve"> để phân biệt với các địa điểm du lịch khác</w:t>
-      </w:r>
-      <w:r>
-        <w:rPr>
-          <w:rFonts w:ascii="Times New Roman" w:eastAsia="Times New Roman" w:hAnsi="Times New Roman" w:cs="Times New Roman"/>
-          <w:bCs/>
-          <w:sz w:val="26"/>
-          <w:szCs w:val="26"/>
-          <w:lang w:eastAsia="ja-JP"/>
-        </w:rPr>
-        <w:t>, tên địa điểm du lịch, link ảnh gắn với từng địa điểm du lịch.</w:t>
+        <w:t>Bảng địa điểm du lịch gồm : mỗi  địa điểm du lịch có một id riêng (là số tự động tăng theo danh sách được thêm mới ) để phân biệt với các địa điểm du lịch khác, tên địa điểm du lịch, link ảnh gắn với từng địa điểm du lịch.</w:t>
       </w:r>
     </w:p>
     <w:p>
@@ -2551,6 +2242,7 @@
           <w:ilvl w:val="0"/>
           <w:numId w:val="17"/>
         </w:numPr>
+        <w:ind w:left="1080"/>
         <w:jc w:val="both"/>
         <w:rPr>
           <w:rFonts w:ascii="Times New Roman" w:eastAsia="Times New Roman" w:hAnsi="Times New Roman" w:cs="Times New Roman"/>
@@ -2568,9 +2260,14 @@
           <w:szCs w:val="26"/>
           <w:lang w:eastAsia="ja-JP"/>
         </w:rPr>
-        <w:t>ctdddl</w:t>
-      </w:r>
-      <w:r>
+        <w:t>ctdddl(id_dddl, tieu_de_dddl, noi_dung_dddl, chu_de)</w:t>
+      </w:r>
+    </w:p>
+    <w:p>
+      <w:pPr>
+        <w:pStyle w:val="ListParagraph"/>
+        <w:ind w:left="1080"/>
+        <w:jc w:val="both"/>
         <w:rPr>
           <w:rFonts w:ascii="Times New Roman" w:eastAsia="Times New Roman" w:hAnsi="Times New Roman" w:cs="Times New Roman"/>
           <w:bCs/>
@@ -2578,14 +2275,8 @@
           <w:szCs w:val="26"/>
           <w:lang w:eastAsia="ja-JP"/>
         </w:rPr>
-        <w:t>(id_dddl, tieu_de_dddl, noi_dung_dddl, chu_de)</w:t>
-      </w:r>
-    </w:p>
-    <w:p>
-      <w:pPr>
-        <w:pStyle w:val="ListParagraph"/>
-        <w:ind w:left="1710"/>
-        <w:jc w:val="both"/>
+      </w:pPr>
+      <w:r>
         <w:rPr>
           <w:rFonts w:ascii="Times New Roman" w:eastAsia="Times New Roman" w:hAnsi="Times New Roman" w:cs="Times New Roman"/>
           <w:bCs/>
@@ -2593,46 +2284,7 @@
           <w:szCs w:val="26"/>
           <w:lang w:eastAsia="ja-JP"/>
         </w:rPr>
-      </w:pPr>
-      <w:r>
-        <w:rPr>
-          <w:rFonts w:ascii="Times New Roman" w:eastAsia="Times New Roman" w:hAnsi="Times New Roman" w:cs="Times New Roman"/>
-          <w:bCs/>
-          <w:sz w:val="26"/>
-          <w:szCs w:val="26"/>
-          <w:lang w:eastAsia="ja-JP"/>
-        </w:rPr>
-        <w:t>Bảng chi tiết địa điểm du lịch</w:t>
-      </w:r>
-      <w:r>
-        <w:rPr>
-          <w:rFonts w:ascii="Times New Roman" w:eastAsia="Times New Roman" w:hAnsi="Times New Roman" w:cs="Times New Roman"/>
-          <w:bCs/>
-          <w:sz w:val="26"/>
-          <w:szCs w:val="26"/>
-          <w:lang w:eastAsia="ja-JP"/>
-        </w:rPr>
-        <w:t xml:space="preserve"> gồm :id của địa điểm du lịch, tiêu đề</w:t>
-      </w:r>
-      <w:r>
-        <w:rPr>
-          <w:rFonts w:ascii="Times New Roman" w:eastAsia="Times New Roman" w:hAnsi="Times New Roman" w:cs="Times New Roman"/>
-          <w:bCs/>
-          <w:sz w:val="26"/>
-          <w:szCs w:val="26"/>
-          <w:lang w:eastAsia="ja-JP"/>
-        </w:rPr>
-        <w:t xml:space="preserve"> của</w:t>
-      </w:r>
-      <w:r>
-        <w:rPr>
-          <w:rFonts w:ascii="Times New Roman" w:eastAsia="Times New Roman" w:hAnsi="Times New Roman" w:cs="Times New Roman"/>
-          <w:bCs/>
-          <w:sz w:val="26"/>
-          <w:szCs w:val="26"/>
-          <w:lang w:eastAsia="ja-JP"/>
-        </w:rPr>
-        <w:t xml:space="preserve"> địa điểm du lịch, nội dung chi tiết của địa điểm du lịch, chủ đề ( vd: du lịch mới, du lịch trong nước, du lịch ngoài nước).</w:t>
+        <w:t>Bảng chi tiết địa điểm du lịch gồm :id của địa điểm du lịch, tiêu đề của địa điểm du lịch, nội dung chi tiết của địa điểm du lịch, chủ đề ( vd: du lịch mới, du lịch trong nước, du lịch ngoài nước).</w:t>
       </w:r>
     </w:p>
     <w:p>
@@ -2642,6 +2294,7 @@
           <w:ilvl w:val="0"/>
           <w:numId w:val="17"/>
         </w:numPr>
+        <w:ind w:left="1080"/>
         <w:jc w:val="both"/>
         <w:rPr>
           <w:rFonts w:ascii="Times New Roman" w:eastAsia="Times New Roman" w:hAnsi="Times New Roman" w:cs="Times New Roman"/>
@@ -2659,23 +2312,13 @@
           <w:szCs w:val="26"/>
           <w:lang w:eastAsia="ja-JP"/>
         </w:rPr>
-        <w:t>ctdgdddl</w:t>
-      </w:r>
-      <w:r>
-        <w:rPr>
-          <w:rFonts w:ascii="Times New Roman" w:eastAsia="Times New Roman" w:hAnsi="Times New Roman" w:cs="Times New Roman"/>
-          <w:bCs/>
-          <w:sz w:val="26"/>
-          <w:szCs w:val="26"/>
-          <w:lang w:eastAsia="ja-JP"/>
-        </w:rPr>
-        <w:t>(id_dddl, id_tk, so_sao_dddl, binh_luan_dddl)</w:t>
-      </w:r>
-    </w:p>
-    <w:p>
-      <w:pPr>
-        <w:pStyle w:val="ListParagraph"/>
-        <w:ind w:left="1710"/>
+        <w:t>ctdgdddl(id_dddl, id_tk, so_sao_dddl, binh_luan_dddl)</w:t>
+      </w:r>
+    </w:p>
+    <w:p>
+      <w:pPr>
+        <w:pStyle w:val="ListParagraph"/>
+        <w:ind w:left="1080"/>
         <w:jc w:val="both"/>
         <w:rPr>
           <w:rFonts w:ascii="Times New Roman" w:eastAsia="Times New Roman" w:hAnsi="Times New Roman" w:cs="Times New Roman"/>
@@ -2703,6 +2346,7 @@
           <w:ilvl w:val="0"/>
           <w:numId w:val="17"/>
         </w:numPr>
+        <w:ind w:left="1080"/>
         <w:jc w:val="both"/>
         <w:rPr>
           <w:rFonts w:ascii="Times New Roman" w:eastAsia="Times New Roman" w:hAnsi="Times New Roman" w:cs="Times New Roman"/>
@@ -2720,9 +2364,14 @@
           <w:szCs w:val="26"/>
           <w:lang w:eastAsia="ja-JP"/>
         </w:rPr>
-        <w:t>dich_vu</w:t>
-      </w:r>
-      <w:r>
+        <w:t>dich_vu (id_dv, ten_dv, link_dv)</w:t>
+      </w:r>
+    </w:p>
+    <w:p>
+      <w:pPr>
+        <w:pStyle w:val="ListParagraph"/>
+        <w:ind w:left="1080"/>
+        <w:jc w:val="both"/>
         <w:rPr>
           <w:rFonts w:ascii="Times New Roman" w:eastAsia="Times New Roman" w:hAnsi="Times New Roman" w:cs="Times New Roman"/>
           <w:bCs/>
@@ -2730,14 +2379,8 @@
           <w:szCs w:val="26"/>
           <w:lang w:eastAsia="ja-JP"/>
         </w:rPr>
-        <w:t xml:space="preserve"> (id_dv, ten_dv, link_dv)</w:t>
-      </w:r>
-    </w:p>
-    <w:p>
-      <w:pPr>
-        <w:pStyle w:val="ListParagraph"/>
-        <w:ind w:left="1710"/>
-        <w:jc w:val="both"/>
+      </w:pPr>
+      <w:r>
         <w:rPr>
           <w:rFonts w:ascii="Times New Roman" w:eastAsia="Times New Roman" w:hAnsi="Times New Roman" w:cs="Times New Roman"/>
           <w:bCs/>
@@ -2745,136 +2388,7 @@
           <w:szCs w:val="26"/>
           <w:lang w:eastAsia="ja-JP"/>
         </w:rPr>
-      </w:pPr>
-      <w:r>
-        <w:rPr>
-          <w:rFonts w:ascii="Times New Roman" w:eastAsia="Times New Roman" w:hAnsi="Times New Roman" w:cs="Times New Roman"/>
-          <w:bCs/>
-          <w:sz w:val="26"/>
-          <w:szCs w:val="26"/>
-          <w:lang w:eastAsia="ja-JP"/>
-        </w:rPr>
-        <w:t xml:space="preserve">Bảng </w:t>
-      </w:r>
-      <w:r>
-        <w:rPr>
-          <w:rFonts w:ascii="Times New Roman" w:eastAsia="Times New Roman" w:hAnsi="Times New Roman" w:cs="Times New Roman"/>
-          <w:bCs/>
-          <w:sz w:val="26"/>
-          <w:szCs w:val="26"/>
-          <w:lang w:eastAsia="ja-JP"/>
-        </w:rPr>
-        <w:t>dịch vụ</w:t>
-      </w:r>
-      <w:r>
-        <w:rPr>
-          <w:rFonts w:ascii="Times New Roman" w:eastAsia="Times New Roman" w:hAnsi="Times New Roman" w:cs="Times New Roman"/>
-          <w:bCs/>
-          <w:sz w:val="26"/>
-          <w:szCs w:val="26"/>
-          <w:lang w:eastAsia="ja-JP"/>
-        </w:rPr>
-        <w:t xml:space="preserve"> gồm : </w:t>
-      </w:r>
-      <w:r>
-        <w:rPr>
-          <w:rFonts w:ascii="Times New Roman" w:eastAsia="Times New Roman" w:hAnsi="Times New Roman" w:cs="Times New Roman"/>
-          <w:bCs/>
-          <w:sz w:val="26"/>
-          <w:szCs w:val="26"/>
-          <w:lang w:eastAsia="ja-JP"/>
-        </w:rPr>
-        <w:t>Mỗi</w:t>
-      </w:r>
-      <w:r>
-        <w:rPr>
-          <w:rFonts w:ascii="Times New Roman" w:eastAsia="Times New Roman" w:hAnsi="Times New Roman" w:cs="Times New Roman"/>
-          <w:bCs/>
-          <w:sz w:val="26"/>
-          <w:szCs w:val="26"/>
-          <w:lang w:eastAsia="ja-JP"/>
-        </w:rPr>
-        <w:t xml:space="preserve"> </w:t>
-      </w:r>
-      <w:r>
-        <w:rPr>
-          <w:rFonts w:ascii="Times New Roman" w:eastAsia="Times New Roman" w:hAnsi="Times New Roman" w:cs="Times New Roman"/>
-          <w:bCs/>
-          <w:sz w:val="26"/>
-          <w:szCs w:val="26"/>
-          <w:lang w:eastAsia="ja-JP"/>
-        </w:rPr>
-        <w:t>dịch vụ</w:t>
-      </w:r>
-      <w:r>
-        <w:rPr>
-          <w:rFonts w:ascii="Times New Roman" w:eastAsia="Times New Roman" w:hAnsi="Times New Roman" w:cs="Times New Roman"/>
-          <w:bCs/>
-          <w:sz w:val="26"/>
-          <w:szCs w:val="26"/>
-          <w:lang w:eastAsia="ja-JP"/>
-        </w:rPr>
-        <w:t xml:space="preserve"> có 1 id riêng </w:t>
-      </w:r>
-      <w:r>
-        <w:rPr>
-          <w:rFonts w:ascii="Times New Roman" w:eastAsia="Times New Roman" w:hAnsi="Times New Roman" w:cs="Times New Roman"/>
-          <w:bCs/>
-          <w:sz w:val="26"/>
-          <w:szCs w:val="26"/>
-          <w:lang w:eastAsia="ja-JP"/>
-        </w:rPr>
-        <w:t>(là số tự động tăng theo danh sách được thêm mới )</w:t>
-      </w:r>
-      <w:r>
-        <w:rPr>
-          <w:rFonts w:ascii="Times New Roman" w:eastAsia="Times New Roman" w:hAnsi="Times New Roman" w:cs="Times New Roman"/>
-          <w:bCs/>
-          <w:sz w:val="26"/>
-          <w:szCs w:val="26"/>
-          <w:lang w:eastAsia="ja-JP"/>
-        </w:rPr>
-        <w:t xml:space="preserve"> để phân biệt với các dịch vụ khác</w:t>
-      </w:r>
-      <w:r>
-        <w:rPr>
-          <w:rFonts w:ascii="Times New Roman" w:eastAsia="Times New Roman" w:hAnsi="Times New Roman" w:cs="Times New Roman"/>
-          <w:bCs/>
-          <w:sz w:val="26"/>
-          <w:szCs w:val="26"/>
-          <w:lang w:eastAsia="ja-JP"/>
-        </w:rPr>
-        <w:t xml:space="preserve">, </w:t>
-      </w:r>
-      <w:r>
-        <w:rPr>
-          <w:rFonts w:ascii="Times New Roman" w:eastAsia="Times New Roman" w:hAnsi="Times New Roman" w:cs="Times New Roman"/>
-          <w:bCs/>
-          <w:sz w:val="26"/>
-          <w:szCs w:val="26"/>
-          <w:lang w:eastAsia="ja-JP"/>
-        </w:rPr>
-        <w:t>tên dịch vụ</w:t>
-      </w:r>
-      <w:r>
-        <w:rPr>
-          <w:rFonts w:ascii="Times New Roman" w:eastAsia="Times New Roman" w:hAnsi="Times New Roman" w:cs="Times New Roman"/>
-          <w:bCs/>
-          <w:sz w:val="26"/>
-          <w:szCs w:val="26"/>
-          <w:lang w:eastAsia="ja-JP"/>
-        </w:rPr>
-        <w:t>, link ảnh gắn với từng</w:t>
-      </w:r>
-      <w:r>
-        <w:rPr>
-          <w:rFonts w:ascii="Times New Roman" w:eastAsia="Times New Roman" w:hAnsi="Times New Roman" w:cs="Times New Roman"/>
-          <w:bCs/>
-          <w:sz w:val="26"/>
-          <w:szCs w:val="26"/>
-          <w:lang w:eastAsia="ja-JP"/>
-        </w:rPr>
-        <w:t xml:space="preserve"> dịch vụ.</w:t>
+        <w:t>Bảng dịch vụ gồm : Mỗi dịch vụ có 1 id riêng (là số tự động tăng theo danh sách được thêm mới ) để phân biệt với các dịch vụ khác, tên dịch vụ, link ảnh gắn với từng dịch vụ.</w:t>
       </w:r>
     </w:p>
     <w:p>
@@ -2884,6 +2398,7 @@
           <w:ilvl w:val="0"/>
           <w:numId w:val="17"/>
         </w:numPr>
+        <w:ind w:left="1080"/>
         <w:jc w:val="both"/>
         <w:rPr>
           <w:rFonts w:ascii="Times New Roman" w:eastAsia="Times New Roman" w:hAnsi="Times New Roman" w:cs="Times New Roman"/>
@@ -2901,9 +2416,13 @@
           <w:szCs w:val="26"/>
           <w:lang w:eastAsia="ja-JP"/>
         </w:rPr>
-        <w:t>ctdv</w:t>
-      </w:r>
-      <w:r>
+        <w:t>ctdv(id_dv, tieu_de_dv, noi_dung_dv, loai)</w:t>
+      </w:r>
+    </w:p>
+    <w:p>
+      <w:pPr>
+        <w:ind w:left="810"/>
+        <w:jc w:val="both"/>
         <w:rPr>
           <w:rFonts w:ascii="Times New Roman" w:eastAsia="Times New Roman" w:hAnsi="Times New Roman" w:cs="Times New Roman"/>
           <w:bCs/>
@@ -2911,13 +2430,8 @@
           <w:szCs w:val="26"/>
           <w:lang w:eastAsia="ja-JP"/>
         </w:rPr>
-        <w:t>(id_dv, tieu_de_dv, noi_dung_dv, loai)</w:t>
-      </w:r>
-    </w:p>
-    <w:p>
-      <w:pPr>
-        <w:ind w:left="1440"/>
-        <w:jc w:val="both"/>
+      </w:pPr>
+      <w:r>
         <w:rPr>
           <w:rFonts w:ascii="Times New Roman" w:eastAsia="Times New Roman" w:hAnsi="Times New Roman" w:cs="Times New Roman"/>
           <w:bCs/>
@@ -2925,7 +2439,8 @@
           <w:szCs w:val="26"/>
           <w:lang w:eastAsia="ja-JP"/>
         </w:rPr>
-      </w:pPr>
+        <w:t xml:space="preserve"> </w:t>
+      </w:r>
       <w:r>
         <w:rPr>
           <w:rFonts w:ascii="Times New Roman" w:eastAsia="Times New Roman" w:hAnsi="Times New Roman" w:cs="Times New Roman"/>
@@ -2934,77 +2449,7 @@
           <w:szCs w:val="26"/>
           <w:lang w:eastAsia="ja-JP"/>
         </w:rPr>
-        <w:t xml:space="preserve"> </w:t>
-      </w:r>
-      <w:r>
-        <w:rPr>
-          <w:rFonts w:ascii="Times New Roman" w:eastAsia="Times New Roman" w:hAnsi="Times New Roman" w:cs="Times New Roman"/>
-          <w:bCs/>
-          <w:sz w:val="26"/>
-          <w:szCs w:val="26"/>
-          <w:lang w:eastAsia="ja-JP"/>
-        </w:rPr>
-        <w:t xml:space="preserve">Bảng chi tiết </w:t>
-      </w:r>
-      <w:r>
-        <w:rPr>
-          <w:rFonts w:ascii="Times New Roman" w:eastAsia="Times New Roman" w:hAnsi="Times New Roman" w:cs="Times New Roman"/>
-          <w:bCs/>
-          <w:sz w:val="26"/>
-          <w:szCs w:val="26"/>
-          <w:lang w:eastAsia="ja-JP"/>
-        </w:rPr>
-        <w:t>dịch vụ</w:t>
-      </w:r>
-      <w:r>
-        <w:rPr>
-          <w:rFonts w:ascii="Times New Roman" w:eastAsia="Times New Roman" w:hAnsi="Times New Roman" w:cs="Times New Roman"/>
-          <w:bCs/>
-          <w:sz w:val="26"/>
-          <w:szCs w:val="26"/>
-          <w:lang w:eastAsia="ja-JP"/>
-        </w:rPr>
-        <w:t xml:space="preserve"> gồm :id của </w:t>
-      </w:r>
-      <w:r>
-        <w:rPr>
-          <w:rFonts w:ascii="Times New Roman" w:eastAsia="Times New Roman" w:hAnsi="Times New Roman" w:cs="Times New Roman"/>
-          <w:bCs/>
-          <w:sz w:val="26"/>
-          <w:szCs w:val="26"/>
-          <w:lang w:eastAsia="ja-JP"/>
-        </w:rPr>
-        <w:t>dịch vụ</w:t>
-      </w:r>
-      <w:r>
-        <w:rPr>
-          <w:rFonts w:ascii="Times New Roman" w:eastAsia="Times New Roman" w:hAnsi="Times New Roman" w:cs="Times New Roman"/>
-          <w:bCs/>
-          <w:sz w:val="26"/>
-          <w:szCs w:val="26"/>
-          <w:lang w:eastAsia="ja-JP"/>
-        </w:rPr>
-        <w:t xml:space="preserve">, tiêu đề </w:t>
-      </w:r>
-      <w:r>
-        <w:rPr>
-          <w:rFonts w:ascii="Times New Roman" w:eastAsia="Times New Roman" w:hAnsi="Times New Roman" w:cs="Times New Roman"/>
-          <w:bCs/>
-          <w:sz w:val="26"/>
-          <w:szCs w:val="26"/>
-          <w:lang w:eastAsia="ja-JP"/>
-        </w:rPr>
-        <w:t>của dịch vụ</w:t>
-      </w:r>
-      <w:r>
-        <w:rPr>
-          <w:rFonts w:ascii="Times New Roman" w:eastAsia="Times New Roman" w:hAnsi="Times New Roman" w:cs="Times New Roman"/>
-          <w:bCs/>
-          <w:sz w:val="26"/>
-          <w:szCs w:val="26"/>
-          <w:lang w:eastAsia="ja-JP"/>
-        </w:rPr>
-        <w:t xml:space="preserve">, nội dung chi tiết của </w:t>
+        <w:t xml:space="preserve">Bảng chi tiết dịch vụ gồm :id của dịch vụ, tiêu đề của dịch vụ, nội dung chi tiết của </w:t>
       </w:r>
       <w:r>
         <w:rPr>
@@ -3074,6 +2519,7 @@
           <w:ilvl w:val="0"/>
           <w:numId w:val="17"/>
         </w:numPr>
+        <w:ind w:left="1080"/>
         <w:jc w:val="both"/>
         <w:rPr>
           <w:rFonts w:ascii="Times New Roman" w:eastAsia="Times New Roman" w:hAnsi="Times New Roman" w:cs="Times New Roman"/>
@@ -3091,9 +2537,14 @@
           <w:szCs w:val="26"/>
           <w:lang w:eastAsia="ja-JP"/>
         </w:rPr>
-        <w:t>ctdgdv</w:t>
-      </w:r>
-      <w:r>
+        <w:t>ctdgdv(id_dv, id_tk, so_sao_dv, binh_luan_dv)</w:t>
+      </w:r>
+    </w:p>
+    <w:p>
+      <w:pPr>
+        <w:pStyle w:val="ListParagraph"/>
+        <w:ind w:left="1080"/>
+        <w:jc w:val="both"/>
         <w:rPr>
           <w:rFonts w:ascii="Times New Roman" w:eastAsia="Times New Roman" w:hAnsi="Times New Roman" w:cs="Times New Roman"/>
           <w:bCs/>
@@ -3101,14 +2552,8 @@
           <w:szCs w:val="26"/>
           <w:lang w:eastAsia="ja-JP"/>
         </w:rPr>
-        <w:t>(id_dv, id_tk, so_sao_dv, binh_luan_dv)</w:t>
-      </w:r>
-    </w:p>
-    <w:p>
-      <w:pPr>
-        <w:pStyle w:val="ListParagraph"/>
-        <w:ind w:left="1710"/>
-        <w:jc w:val="both"/>
+      </w:pPr>
+      <w:r>
         <w:rPr>
           <w:rFonts w:ascii="Times New Roman" w:eastAsia="Times New Roman" w:hAnsi="Times New Roman" w:cs="Times New Roman"/>
           <w:bCs/>
@@ -3116,86 +2561,7 @@
           <w:szCs w:val="26"/>
           <w:lang w:eastAsia="ja-JP"/>
         </w:rPr>
-      </w:pPr>
-      <w:r>
-        <w:rPr>
-          <w:rFonts w:ascii="Times New Roman" w:eastAsia="Times New Roman" w:hAnsi="Times New Roman" w:cs="Times New Roman"/>
-          <w:bCs/>
-          <w:sz w:val="26"/>
-          <w:szCs w:val="26"/>
-          <w:lang w:eastAsia="ja-JP"/>
-        </w:rPr>
-        <w:t xml:space="preserve">Bảng chi tiết đánh giá </w:t>
-      </w:r>
-      <w:r>
-        <w:rPr>
-          <w:rFonts w:ascii="Times New Roman" w:eastAsia="Times New Roman" w:hAnsi="Times New Roman" w:cs="Times New Roman"/>
-          <w:bCs/>
-          <w:sz w:val="26"/>
-          <w:szCs w:val="26"/>
-          <w:lang w:eastAsia="ja-JP"/>
-        </w:rPr>
-        <w:t>dịch vụ</w:t>
-      </w:r>
-      <w:r>
-        <w:rPr>
-          <w:rFonts w:ascii="Times New Roman" w:eastAsia="Times New Roman" w:hAnsi="Times New Roman" w:cs="Times New Roman"/>
-          <w:bCs/>
-          <w:sz w:val="26"/>
-          <w:szCs w:val="26"/>
-          <w:lang w:eastAsia="ja-JP"/>
-        </w:rPr>
-        <w:t xml:space="preserve"> gồm: id của </w:t>
-      </w:r>
-      <w:r>
-        <w:rPr>
-          <w:rFonts w:ascii="Times New Roman" w:eastAsia="Times New Roman" w:hAnsi="Times New Roman" w:cs="Times New Roman"/>
-          <w:bCs/>
-          <w:sz w:val="26"/>
-          <w:szCs w:val="26"/>
-          <w:lang w:eastAsia="ja-JP"/>
-        </w:rPr>
-        <w:t>dịch vụ</w:t>
-      </w:r>
-      <w:r>
-        <w:rPr>
-          <w:rFonts w:ascii="Times New Roman" w:eastAsia="Times New Roman" w:hAnsi="Times New Roman" w:cs="Times New Roman"/>
-          <w:bCs/>
-          <w:sz w:val="26"/>
-          <w:szCs w:val="26"/>
-          <w:lang w:eastAsia="ja-JP"/>
-        </w:rPr>
-        <w:t xml:space="preserve">, id của khách hàng , số sao của khách hàng dành cho </w:t>
-      </w:r>
-      <w:r>
-        <w:rPr>
-          <w:rFonts w:ascii="Times New Roman" w:eastAsia="Times New Roman" w:hAnsi="Times New Roman" w:cs="Times New Roman"/>
-          <w:bCs/>
-          <w:sz w:val="26"/>
-          <w:szCs w:val="26"/>
-          <w:lang w:eastAsia="ja-JP"/>
-        </w:rPr>
-        <w:t>dịch vụ</w:t>
-      </w:r>
-      <w:r>
-        <w:rPr>
-          <w:rFonts w:ascii="Times New Roman" w:eastAsia="Times New Roman" w:hAnsi="Times New Roman" w:cs="Times New Roman"/>
-          <w:bCs/>
-          <w:sz w:val="26"/>
-          <w:szCs w:val="26"/>
-          <w:lang w:eastAsia="ja-JP"/>
-        </w:rPr>
-        <w:t xml:space="preserve"> đó,  bình luận của khách hàng về </w:t>
-      </w:r>
-      <w:r>
-        <w:rPr>
-          <w:rFonts w:ascii="Times New Roman" w:eastAsia="Times New Roman" w:hAnsi="Times New Roman" w:cs="Times New Roman"/>
-          <w:bCs/>
-          <w:sz w:val="26"/>
-          <w:szCs w:val="26"/>
-          <w:lang w:eastAsia="ja-JP"/>
-        </w:rPr>
-        <w:t>dịch vụ .</w:t>
+        <w:t>Bảng chi tiết đánh giá dịch vụ gồm: id của dịch vụ, id của khách hàng , số sao của khách hàng dành cho dịch vụ đó,  bình luận của khách hàng về dịch vụ .</w:t>
       </w:r>
     </w:p>
     <w:p>
@@ -3205,6 +2571,7 @@
           <w:ilvl w:val="0"/>
           <w:numId w:val="17"/>
         </w:numPr>
+        <w:ind w:left="1080"/>
         <w:jc w:val="both"/>
         <w:rPr>
           <w:rFonts w:ascii="Times New Roman" w:eastAsia="Times New Roman" w:hAnsi="Times New Roman" w:cs="Times New Roman"/>
@@ -3222,9 +2589,14 @@
           <w:szCs w:val="26"/>
           <w:lang w:eastAsia="ja-JP"/>
         </w:rPr>
-        <w:t>cam_nang</w:t>
-      </w:r>
-      <w:r>
+        <w:t>cam_nang ( id_cn, id_tk, tieu_de_cn, noi_dung_cn, linh_cn)</w:t>
+      </w:r>
+    </w:p>
+    <w:p>
+      <w:pPr>
+        <w:pStyle w:val="ListParagraph"/>
+        <w:ind w:left="1710"/>
+        <w:jc w:val="both"/>
         <w:rPr>
           <w:rFonts w:ascii="Times New Roman" w:eastAsia="Times New Roman" w:hAnsi="Times New Roman" w:cs="Times New Roman"/>
           <w:bCs/>
@@ -3232,14 +2604,8 @@
           <w:szCs w:val="26"/>
           <w:lang w:eastAsia="ja-JP"/>
         </w:rPr>
-        <w:t xml:space="preserve"> ( id_cn, id_tk, tieu_de_cn, noi_dung_cn, linh_cn)</w:t>
-      </w:r>
-    </w:p>
-    <w:p>
-      <w:pPr>
-        <w:pStyle w:val="ListParagraph"/>
-        <w:ind w:left="1710"/>
-        <w:jc w:val="both"/>
+      </w:pPr>
+      <w:r>
         <w:rPr>
           <w:rFonts w:ascii="Times New Roman" w:eastAsia="Times New Roman" w:hAnsi="Times New Roman" w:cs="Times New Roman"/>
           <w:bCs/>
@@ -3247,97 +2613,8 @@
           <w:szCs w:val="26"/>
           <w:lang w:eastAsia="ja-JP"/>
         </w:rPr>
-      </w:pPr>
-      <w:r>
-        <w:rPr>
-          <w:rFonts w:ascii="Times New Roman" w:eastAsia="Times New Roman" w:hAnsi="Times New Roman" w:cs="Times New Roman"/>
-          <w:bCs/>
-          <w:sz w:val="26"/>
-          <w:szCs w:val="26"/>
-          <w:lang w:eastAsia="ja-JP"/>
-        </w:rPr>
         <w:lastRenderedPageBreak/>
-        <w:t>B</w:t>
-      </w:r>
-      <w:r>
-        <w:rPr>
-          <w:rFonts w:ascii="Times New Roman" w:eastAsia="Times New Roman" w:hAnsi="Times New Roman" w:cs="Times New Roman"/>
-          <w:bCs/>
-          <w:sz w:val="26"/>
-          <w:szCs w:val="26"/>
-          <w:lang w:eastAsia="ja-JP"/>
-        </w:rPr>
-        <w:t>ảng cẩm nang</w:t>
-      </w:r>
-      <w:r>
-        <w:rPr>
-          <w:rFonts w:ascii="Times New Roman" w:eastAsia="Times New Roman" w:hAnsi="Times New Roman" w:cs="Times New Roman"/>
-          <w:bCs/>
-          <w:sz w:val="26"/>
-          <w:szCs w:val="26"/>
-          <w:lang w:eastAsia="ja-JP"/>
-        </w:rPr>
-        <w:t xml:space="preserve">: </w:t>
-      </w:r>
-      <w:r>
-        <w:rPr>
-          <w:rFonts w:ascii="Times New Roman" w:eastAsia="Times New Roman" w:hAnsi="Times New Roman" w:cs="Times New Roman"/>
-          <w:bCs/>
-          <w:sz w:val="26"/>
-          <w:szCs w:val="26"/>
-          <w:lang w:eastAsia="ja-JP"/>
-        </w:rPr>
-        <w:t>Mỗi</w:t>
-      </w:r>
-      <w:r>
-        <w:rPr>
-          <w:rFonts w:ascii="Times New Roman" w:eastAsia="Times New Roman" w:hAnsi="Times New Roman" w:cs="Times New Roman"/>
-          <w:bCs/>
-          <w:sz w:val="26"/>
-          <w:szCs w:val="26"/>
-          <w:lang w:eastAsia="ja-JP"/>
-        </w:rPr>
-        <w:t xml:space="preserve"> cẩm nang</w:t>
-      </w:r>
-      <w:r>
-        <w:rPr>
-          <w:rFonts w:ascii="Times New Roman" w:eastAsia="Times New Roman" w:hAnsi="Times New Roman" w:cs="Times New Roman"/>
-          <w:bCs/>
-          <w:sz w:val="26"/>
-          <w:szCs w:val="26"/>
-          <w:lang w:eastAsia="ja-JP"/>
-        </w:rPr>
-        <w:t xml:space="preserve"> có một id cẩm nang riêng</w:t>
-      </w:r>
-      <w:r>
-        <w:rPr>
-          <w:rFonts w:ascii="Times New Roman" w:eastAsia="Times New Roman" w:hAnsi="Times New Roman" w:cs="Times New Roman"/>
-          <w:bCs/>
-          <w:sz w:val="26"/>
-          <w:szCs w:val="26"/>
-          <w:lang w:eastAsia="ja-JP"/>
-        </w:rPr>
-        <w:t xml:space="preserve"> (là số tự động tăng theo danh sách được thêm mới )</w:t>
-      </w:r>
-      <w:r>
-        <w:rPr>
-          <w:rFonts w:ascii="Times New Roman" w:eastAsia="Times New Roman" w:hAnsi="Times New Roman" w:cs="Times New Roman"/>
-          <w:bCs/>
-          <w:sz w:val="26"/>
-          <w:szCs w:val="26"/>
-          <w:lang w:eastAsia="ja-JP"/>
-        </w:rPr>
-        <w:t xml:space="preserve"> để phân biệt với các cẩm nang khác</w:t>
-      </w:r>
-      <w:r>
-        <w:rPr>
-          <w:rFonts w:ascii="Times New Roman" w:eastAsia="Times New Roman" w:hAnsi="Times New Roman" w:cs="Times New Roman"/>
-          <w:bCs/>
-          <w:sz w:val="26"/>
-          <w:szCs w:val="26"/>
-          <w:lang w:eastAsia="ja-JP"/>
-        </w:rPr>
-        <w:t>, tiêu đề của phần cẩm nang du lịch đó, nội dung chi tiết của cẩm nang, link ảnh gắn với từng cẩm nang</w:t>
+        <w:t>Bảng cẩm nang: Mỗi cẩm nang có một id cẩm nang riêng (là số tự động tăng theo danh sách được thêm mới ) để phân biệt với các cẩm nang khác, tiêu đề của phần cẩm nang du lịch đó, nội dung chi tiết của cẩm nang, link ảnh gắn với từng cẩm nang</w:t>
       </w:r>
     </w:p>
     <w:p>
@@ -3446,7 +2723,7 @@
           <w:noProof/>
         </w:rPr>
         <w:drawing>
-          <wp:inline distT="0" distB="0" distL="0" distR="0" wp14:anchorId="305EC3EC" wp14:editId="0D189E27">
+          <wp:inline distT="0" distB="0" distL="0" distR="0" wp14:anchorId="44D7BC50" wp14:editId="236022D4">
             <wp:extent cx="4105275" cy="5172075"/>
             <wp:effectExtent l="0" t="0" r="9525" b="9525"/>
             <wp:docPr id="7" name="Picture 7"/>
@@ -3577,15 +2854,7 @@
           <w:sz w:val="26"/>
           <w:szCs w:val="26"/>
         </w:rPr>
-        <w:t>Mỗi địa điểm du lịch có một chi tiết địa điểm du lịch</w:t>
-      </w:r>
-      <w:r>
-        <w:rPr>
-          <w:rFonts w:ascii="Times New Roman" w:hAnsi="Times New Roman" w:cs="Times New Roman"/>
-          <w:sz w:val="26"/>
-          <w:szCs w:val="26"/>
-        </w:rPr>
-        <w:t>, mỗi chi tiết địa điểm du lịch chỉ thuộc về 1 địa điểm du lịch duy nhất.</w:t>
+        <w:t>Mỗi địa điểm du lịch có một chi tiết địa điểm du lịch, mỗi chi tiết địa điểm du lịch chỉ thuộc về 1 địa điểm du lịch duy nhất.</w:t>
       </w:r>
     </w:p>
     <w:p>
@@ -3632,79 +2901,7 @@
           <w:szCs w:val="26"/>
         </w:rPr>
         <w:lastRenderedPageBreak/>
-        <w:t xml:space="preserve"> </w:t>
-      </w:r>
-      <w:r>
-        <w:rPr>
-          <w:rFonts w:ascii="Times New Roman" w:hAnsi="Times New Roman" w:cs="Times New Roman"/>
-          <w:sz w:val="26"/>
-          <w:szCs w:val="26"/>
-        </w:rPr>
-        <w:t xml:space="preserve">Mỗi </w:t>
-      </w:r>
-      <w:r>
-        <w:rPr>
-          <w:rFonts w:ascii="Times New Roman" w:hAnsi="Times New Roman" w:cs="Times New Roman"/>
-          <w:sz w:val="26"/>
-          <w:szCs w:val="26"/>
-        </w:rPr>
-        <w:t>dịch vụ</w:t>
-      </w:r>
-      <w:r>
-        <w:rPr>
-          <w:rFonts w:ascii="Times New Roman" w:hAnsi="Times New Roman" w:cs="Times New Roman"/>
-          <w:sz w:val="26"/>
-          <w:szCs w:val="26"/>
-        </w:rPr>
-        <w:t xml:space="preserve"> có một chi tiết </w:t>
-      </w:r>
-      <w:r>
-        <w:rPr>
-          <w:rFonts w:ascii="Times New Roman" w:hAnsi="Times New Roman" w:cs="Times New Roman"/>
-          <w:sz w:val="26"/>
-          <w:szCs w:val="26"/>
-        </w:rPr>
-        <w:t>dịch vụ</w:t>
-      </w:r>
-      <w:r>
-        <w:rPr>
-          <w:rFonts w:ascii="Times New Roman" w:hAnsi="Times New Roman" w:cs="Times New Roman"/>
-          <w:sz w:val="26"/>
-          <w:szCs w:val="26"/>
-        </w:rPr>
-        <w:t xml:space="preserve">, mỗi chi tiết </w:t>
-      </w:r>
-      <w:r>
-        <w:rPr>
-          <w:rFonts w:ascii="Times New Roman" w:hAnsi="Times New Roman" w:cs="Times New Roman"/>
-          <w:sz w:val="26"/>
-          <w:szCs w:val="26"/>
-        </w:rPr>
-        <w:t>dịch vụ</w:t>
-      </w:r>
-      <w:r>
-        <w:rPr>
-          <w:rFonts w:ascii="Times New Roman" w:hAnsi="Times New Roman" w:cs="Times New Roman"/>
-          <w:sz w:val="26"/>
-          <w:szCs w:val="26"/>
-        </w:rPr>
-        <w:t xml:space="preserve"> chỉ thuộc về </w:t>
-      </w:r>
-      <w:r>
-        <w:rPr>
-          <w:rFonts w:ascii="Times New Roman" w:hAnsi="Times New Roman" w:cs="Times New Roman"/>
-          <w:sz w:val="26"/>
-          <w:szCs w:val="26"/>
-        </w:rPr>
-        <w:t>1 dịch vụ</w:t>
-      </w:r>
-      <w:r>
-        <w:rPr>
-          <w:rFonts w:ascii="Times New Roman" w:hAnsi="Times New Roman" w:cs="Times New Roman"/>
-          <w:sz w:val="26"/>
-          <w:szCs w:val="26"/>
-        </w:rPr>
-        <w:t xml:space="preserve"> duy nhất.</w:t>
+        <w:t xml:space="preserve"> Mỗi dịch vụ có một chi tiết dịch vụ, mỗi chi tiết dịch vụ chỉ thuộc về 1 dịch vụ duy nhất.</w:t>
       </w:r>
     </w:p>
     <w:p>
@@ -3727,31 +2924,7 @@
           <w:sz w:val="26"/>
           <w:szCs w:val="26"/>
         </w:rPr>
-        <w:t xml:space="preserve">Mỗi tài khoản được phép đánh giá các </w:t>
-      </w:r>
-      <w:r>
-        <w:rPr>
-          <w:rFonts w:ascii="Times New Roman" w:hAnsi="Times New Roman" w:cs="Times New Roman"/>
-          <w:sz w:val="26"/>
-          <w:szCs w:val="26"/>
-        </w:rPr>
-        <w:t>dịch vụ</w:t>
-      </w:r>
-      <w:r>
-        <w:rPr>
-          <w:rFonts w:ascii="Times New Roman" w:hAnsi="Times New Roman" w:cs="Times New Roman"/>
-          <w:sz w:val="26"/>
-          <w:szCs w:val="26"/>
-        </w:rPr>
-        <w:t xml:space="preserve"> nhiều lần theo số sao ( mỗi lần số sao phải khác nhau)</w:t>
-      </w:r>
-      <w:r>
-        <w:rPr>
-          <w:rFonts w:ascii="Times New Roman" w:hAnsi="Times New Roman" w:cs="Times New Roman"/>
-          <w:sz w:val="26"/>
-          <w:szCs w:val="26"/>
-        </w:rPr>
-        <w:t>.</w:t>
+        <w:t>Mỗi tài khoản được phép đánh giá các dịch vụ nhiều lần theo số sao ( mỗi lần số sao phải khác nhau).</w:t>
       </w:r>
     </w:p>
     <w:p>
@@ -3811,6 +2984,7 @@
         <w:tabs>
           <w:tab w:val="left" w:pos="1187"/>
         </w:tabs>
+        <w:ind w:left="1080"/>
         <w:rPr>
           <w:rFonts w:ascii="Times New Roman" w:hAnsi="Times New Roman" w:cs="Times New Roman"/>
           <w:sz w:val="26"/>
@@ -3836,6 +3010,7 @@
         <w:tabs>
           <w:tab w:val="left" w:pos="1187"/>
         </w:tabs>
+        <w:ind w:left="1440"/>
         <w:rPr>
           <w:rFonts w:ascii="Times New Roman" w:hAnsi="Times New Roman" w:cs="Times New Roman"/>
           <w:sz w:val="26"/>
@@ -3861,6 +3036,7 @@
         <w:tabs>
           <w:tab w:val="left" w:pos="1187"/>
         </w:tabs>
+        <w:ind w:left="1800"/>
         <w:rPr>
           <w:rFonts w:ascii="Times New Roman" w:hAnsi="Times New Roman" w:cs="Times New Roman"/>
           <w:sz w:val="26"/>
@@ -3882,20 +3058,19 @@
         <w:tabs>
           <w:tab w:val="left" w:pos="1187"/>
         </w:tabs>
-        <w:ind w:left="2520"/>
-        <w:rPr>
-          <w:rFonts w:ascii="Times New Roman" w:hAnsi="Times New Roman" w:cs="Times New Roman"/>
-          <w:sz w:val="26"/>
-          <w:szCs w:val="26"/>
-        </w:rPr>
-      </w:pPr>
-      <w:bookmarkStart w:id="0" w:name="_GoBack"/>
+        <w:ind w:left="1800"/>
+        <w:rPr>
+          <w:rFonts w:ascii="Times New Roman" w:hAnsi="Times New Roman" w:cs="Times New Roman"/>
+          <w:sz w:val="26"/>
+          <w:szCs w:val="26"/>
+        </w:rPr>
+      </w:pPr>
       <w:r>
         <w:rPr>
           <w:noProof/>
         </w:rPr>
         <w:drawing>
-          <wp:inline distT="0" distB="0" distL="0" distR="0" wp14:anchorId="148DA7CD" wp14:editId="3C5C39F3">
+          <wp:inline distT="0" distB="0" distL="0" distR="0" wp14:anchorId="3A24E9B8" wp14:editId="3527155B">
             <wp:extent cx="3990975" cy="5715000"/>
             <wp:effectExtent l="0" t="0" r="9525" b="0"/>
             <wp:docPr id="9" name="Picture 9"/>
@@ -3931,14 +3106,13 @@
         </w:drawing>
       </w:r>
     </w:p>
-    <w:bookmarkEnd w:id="0"/>
     <w:p>
       <w:pPr>
         <w:pStyle w:val="ListParagraph"/>
         <w:tabs>
           <w:tab w:val="left" w:pos="1187"/>
         </w:tabs>
-        <w:ind w:left="2520"/>
+        <w:ind w:left="1800"/>
         <w:rPr>
           <w:rFonts w:ascii="Times New Roman" w:hAnsi="Times New Roman" w:cs="Times New Roman"/>
           <w:sz w:val="26"/>
@@ -3956,6 +3130,8 @@
         <w:tabs>
           <w:tab w:val="left" w:pos="1187"/>
         </w:tabs>
+        <w:ind w:left="360"/>
+        <w:jc w:val="both"/>
         <w:rPr>
           <w:rFonts w:ascii="Times New Roman" w:hAnsi="Times New Roman" w:cs="Times New Roman"/>
           <w:sz w:val="26"/>
@@ -3982,6 +3158,8 @@
         <w:tabs>
           <w:tab w:val="left" w:pos="1187"/>
         </w:tabs>
+        <w:ind w:left="720"/>
+        <w:jc w:val="both"/>
         <w:rPr>
           <w:rFonts w:ascii="Times New Roman" w:hAnsi="Times New Roman" w:cs="Times New Roman"/>
           <w:sz w:val="26"/>
@@ -3996,6 +3174,528 @@
         </w:rPr>
         <w:t>Tổng quan:</w:t>
       </w:r>
+    </w:p>
+    <w:p>
+      <w:pPr>
+        <w:pStyle w:val="ListParagraph"/>
+        <w:tabs>
+          <w:tab w:val="left" w:pos="1187"/>
+        </w:tabs>
+        <w:jc w:val="both"/>
+        <w:rPr>
+          <w:rFonts w:ascii="Times New Roman" w:hAnsi="Times New Roman" w:cs="Times New Roman"/>
+          <w:sz w:val="26"/>
+          <w:szCs w:val="26"/>
+        </w:rPr>
+      </w:pPr>
+      <w:r>
+        <w:rPr>
+          <w:rFonts w:ascii="Times New Roman" w:hAnsi="Times New Roman" w:cs="Times New Roman"/>
+          <w:sz w:val="26"/>
+          <w:szCs w:val="26"/>
+        </w:rPr>
+        <w:softHyphen/>
+      </w:r>
+      <w:r>
+        <w:rPr>
+          <w:rFonts w:ascii="Times New Roman" w:hAnsi="Times New Roman" w:cs="Times New Roman"/>
+          <w:sz w:val="26"/>
+          <w:szCs w:val="26"/>
+        </w:rPr>
+        <w:softHyphen/>
+      </w:r>
+      <w:r>
+        <w:rPr>
+          <w:rFonts w:ascii="Times New Roman" w:hAnsi="Times New Roman" w:cs="Times New Roman"/>
+          <w:sz w:val="26"/>
+          <w:szCs w:val="26"/>
+        </w:rPr>
+        <w:softHyphen/>
+      </w:r>
+      <w:r>
+        <w:rPr>
+          <w:rFonts w:ascii="Times New Roman" w:hAnsi="Times New Roman" w:cs="Times New Roman"/>
+          <w:sz w:val="26"/>
+          <w:szCs w:val="26"/>
+        </w:rPr>
+        <w:softHyphen/>
+      </w:r>
+      <w:r>
+        <w:rPr>
+          <w:rFonts w:ascii="Times New Roman" w:hAnsi="Times New Roman" w:cs="Times New Roman"/>
+          <w:sz w:val="26"/>
+          <w:szCs w:val="26"/>
+        </w:rPr>
+        <w:softHyphen/>
+      </w:r>
+      <w:r>
+        <w:rPr>
+          <w:rFonts w:ascii="Times New Roman" w:hAnsi="Times New Roman" w:cs="Times New Roman"/>
+          <w:sz w:val="26"/>
+          <w:szCs w:val="26"/>
+        </w:rPr>
+        <w:softHyphen/>
+      </w:r>
+      <w:r>
+        <w:rPr>
+          <w:rFonts w:ascii="Times New Roman" w:hAnsi="Times New Roman" w:cs="Times New Roman"/>
+          <w:sz w:val="26"/>
+          <w:szCs w:val="26"/>
+        </w:rPr>
+        <w:softHyphen/>
+      </w:r>
+      <w:r>
+        <w:rPr>
+          <w:rFonts w:ascii="Times New Roman" w:hAnsi="Times New Roman" w:cs="Times New Roman"/>
+          <w:sz w:val="26"/>
+          <w:szCs w:val="26"/>
+        </w:rPr>
+        <w:softHyphen/>
+        <w:t>- Đưa ra một số địa điểm du lịch, dịch vụ, cẩm nang  theo từng phần :</w:t>
+      </w:r>
+    </w:p>
+    <w:p>
+      <w:pPr>
+        <w:pStyle w:val="ListParagraph"/>
+        <w:tabs>
+          <w:tab w:val="left" w:pos="1187"/>
+        </w:tabs>
+        <w:jc w:val="both"/>
+        <w:rPr>
+          <w:rFonts w:ascii="Times New Roman" w:hAnsi="Times New Roman" w:cs="Times New Roman"/>
+          <w:sz w:val="26"/>
+          <w:szCs w:val="26"/>
+        </w:rPr>
+      </w:pPr>
+      <w:r>
+        <w:rPr>
+          <w:rFonts w:ascii="Times New Roman" w:hAnsi="Times New Roman" w:cs="Times New Roman"/>
+          <w:sz w:val="26"/>
+          <w:szCs w:val="26"/>
+        </w:rPr>
+        <w:t>+  Du lịch gồm : bảng  xếp hạng du lịch (top2 địa điểm du lịch được yêu thích nhất), du lịch mới , du lịch trong nước, du lịch ngoài nước ( mỗi  phần show ra 2 địa điểm ).</w:t>
+      </w:r>
+    </w:p>
+    <w:p>
+      <w:pPr>
+        <w:pStyle w:val="ListParagraph"/>
+        <w:tabs>
+          <w:tab w:val="left" w:pos="1187"/>
+        </w:tabs>
+        <w:jc w:val="both"/>
+        <w:rPr>
+          <w:rFonts w:ascii="Times New Roman" w:hAnsi="Times New Roman" w:cs="Times New Roman"/>
+          <w:sz w:val="26"/>
+          <w:szCs w:val="26"/>
+        </w:rPr>
+      </w:pPr>
+    </w:p>
+    <w:p>
+      <w:pPr>
+        <w:pStyle w:val="ListParagraph"/>
+        <w:tabs>
+          <w:tab w:val="left" w:pos="1187"/>
+        </w:tabs>
+        <w:jc w:val="both"/>
+        <w:rPr>
+          <w:rFonts w:ascii="Times New Roman" w:hAnsi="Times New Roman" w:cs="Times New Roman"/>
+          <w:sz w:val="26"/>
+          <w:szCs w:val="26"/>
+        </w:rPr>
+      </w:pPr>
+    </w:p>
+    <w:p>
+      <w:pPr>
+        <w:pStyle w:val="ListParagraph"/>
+        <w:tabs>
+          <w:tab w:val="left" w:pos="1187"/>
+        </w:tabs>
+        <w:jc w:val="both"/>
+        <w:rPr>
+          <w:rFonts w:ascii="Times New Roman" w:hAnsi="Times New Roman" w:cs="Times New Roman"/>
+          <w:sz w:val="26"/>
+          <w:szCs w:val="26"/>
+        </w:rPr>
+      </w:pPr>
+    </w:p>
+    <w:p>
+      <w:pPr>
+        <w:pStyle w:val="ListParagraph"/>
+        <w:tabs>
+          <w:tab w:val="left" w:pos="1187"/>
+        </w:tabs>
+        <w:jc w:val="both"/>
+        <w:rPr>
+          <w:rFonts w:ascii="Times New Roman" w:hAnsi="Times New Roman" w:cs="Times New Roman"/>
+          <w:sz w:val="26"/>
+          <w:szCs w:val="26"/>
+        </w:rPr>
+      </w:pPr>
+      <w:r>
+        <w:rPr>
+          <w:noProof/>
+        </w:rPr>
+        <w:drawing>
+          <wp:inline distT="0" distB="0" distL="0" distR="0" wp14:anchorId="376B11E9" wp14:editId="219AE6EC">
+            <wp:extent cx="5791835" cy="2640359"/>
+            <wp:effectExtent l="0" t="0" r="0" b="7620"/>
+            <wp:docPr id="15" name="Picture 15"/>
+            <wp:cNvGraphicFramePr>
+              <a:graphicFrameLocks xmlns:a="http://schemas.openxmlformats.org/drawingml/2006/main" noChangeAspect="1"/>
+            </wp:cNvGraphicFramePr>
+            <a:graphic xmlns:a="http://schemas.openxmlformats.org/drawingml/2006/main">
+              <a:graphicData uri="http://schemas.openxmlformats.org/drawingml/2006/picture">
+                <pic:pic xmlns:pic="http://schemas.openxmlformats.org/drawingml/2006/picture">
+                  <pic:nvPicPr>
+                    <pic:cNvPr id="0" name=""/>
+                    <pic:cNvPicPr/>
+                  </pic:nvPicPr>
+                  <pic:blipFill>
+                    <a:blip r:embed="rId14"/>
+                    <a:stretch>
+                      <a:fillRect/>
+                    </a:stretch>
+                  </pic:blipFill>
+                  <pic:spPr>
+                    <a:xfrm>
+                      <a:off x="0" y="0"/>
+                      <a:ext cx="5791835" cy="2640359"/>
+                    </a:xfrm>
+                    <a:prstGeom prst="rect">
+                      <a:avLst/>
+                    </a:prstGeom>
+                  </pic:spPr>
+                </pic:pic>
+              </a:graphicData>
+            </a:graphic>
+          </wp:inline>
+        </w:drawing>
+      </w:r>
+    </w:p>
+    <w:p>
+      <w:pPr>
+        <w:pStyle w:val="ListParagraph"/>
+        <w:tabs>
+          <w:tab w:val="left" w:pos="1187"/>
+        </w:tabs>
+        <w:jc w:val="both"/>
+        <w:rPr>
+          <w:rFonts w:ascii="Times New Roman" w:hAnsi="Times New Roman" w:cs="Times New Roman"/>
+          <w:sz w:val="26"/>
+          <w:szCs w:val="26"/>
+        </w:rPr>
+      </w:pPr>
+    </w:p>
+    <w:p>
+      <w:pPr>
+        <w:pStyle w:val="ListParagraph"/>
+        <w:tabs>
+          <w:tab w:val="left" w:pos="1187"/>
+        </w:tabs>
+        <w:jc w:val="both"/>
+        <w:rPr>
+          <w:rFonts w:ascii="Times New Roman" w:hAnsi="Times New Roman" w:cs="Times New Roman"/>
+          <w:sz w:val="26"/>
+          <w:szCs w:val="26"/>
+        </w:rPr>
+      </w:pPr>
+      <w:bookmarkStart w:id="0" w:name="_GoBack"/>
+      <w:bookmarkEnd w:id="0"/>
+    </w:p>
+    <w:p>
+      <w:pPr>
+        <w:pStyle w:val="ListParagraph"/>
+        <w:tabs>
+          <w:tab w:val="left" w:pos="1187"/>
+        </w:tabs>
+        <w:jc w:val="both"/>
+        <w:rPr>
+          <w:rFonts w:ascii="Times New Roman" w:hAnsi="Times New Roman" w:cs="Times New Roman"/>
+          <w:sz w:val="26"/>
+          <w:szCs w:val="26"/>
+        </w:rPr>
+      </w:pPr>
+    </w:p>
+    <w:p>
+      <w:pPr>
+        <w:pStyle w:val="ListParagraph"/>
+        <w:tabs>
+          <w:tab w:val="left" w:pos="1187"/>
+        </w:tabs>
+        <w:jc w:val="both"/>
+        <w:rPr>
+          <w:rFonts w:ascii="Times New Roman" w:hAnsi="Times New Roman" w:cs="Times New Roman"/>
+          <w:sz w:val="26"/>
+          <w:szCs w:val="26"/>
+        </w:rPr>
+      </w:pPr>
+    </w:p>
+    <w:p>
+      <w:pPr>
+        <w:pStyle w:val="ListParagraph"/>
+        <w:tabs>
+          <w:tab w:val="left" w:pos="1187"/>
+        </w:tabs>
+        <w:jc w:val="both"/>
+        <w:rPr>
+          <w:rFonts w:ascii="Times New Roman" w:hAnsi="Times New Roman" w:cs="Times New Roman"/>
+          <w:sz w:val="26"/>
+          <w:szCs w:val="26"/>
+        </w:rPr>
+      </w:pPr>
+      <w:r>
+        <w:rPr>
+          <w:rFonts w:ascii="Times New Roman" w:hAnsi="Times New Roman" w:cs="Times New Roman"/>
+          <w:sz w:val="26"/>
+          <w:szCs w:val="26"/>
+        </w:rPr>
+        <w:t>+ Cẩm nang : show một sốcẩm nang nổi bật.</w:t>
+      </w:r>
+    </w:p>
+    <w:p>
+      <w:pPr>
+        <w:pStyle w:val="ListParagraph"/>
+        <w:tabs>
+          <w:tab w:val="left" w:pos="1187"/>
+        </w:tabs>
+        <w:jc w:val="both"/>
+        <w:rPr>
+          <w:rFonts w:ascii="Times New Roman" w:hAnsi="Times New Roman" w:cs="Times New Roman"/>
+          <w:sz w:val="26"/>
+          <w:szCs w:val="26"/>
+        </w:rPr>
+      </w:pPr>
+    </w:p>
+    <w:p>
+      <w:pPr>
+        <w:pStyle w:val="ListParagraph"/>
+        <w:tabs>
+          <w:tab w:val="left" w:pos="1187"/>
+        </w:tabs>
+        <w:jc w:val="both"/>
+        <w:rPr>
+          <w:rFonts w:ascii="Times New Roman" w:hAnsi="Times New Roman" w:cs="Times New Roman"/>
+          <w:sz w:val="26"/>
+          <w:szCs w:val="26"/>
+        </w:rPr>
+      </w:pPr>
+    </w:p>
+    <w:p>
+      <w:pPr>
+        <w:pStyle w:val="ListParagraph"/>
+        <w:tabs>
+          <w:tab w:val="left" w:pos="1187"/>
+        </w:tabs>
+        <w:jc w:val="both"/>
+        <w:rPr>
+          <w:rFonts w:ascii="Times New Roman" w:hAnsi="Times New Roman" w:cs="Times New Roman"/>
+          <w:sz w:val="26"/>
+          <w:szCs w:val="26"/>
+        </w:rPr>
+      </w:pPr>
+      <w:r>
+        <w:rPr>
+          <w:noProof/>
+        </w:rPr>
+        <w:drawing>
+          <wp:inline distT="0" distB="0" distL="0" distR="0" wp14:anchorId="4E99A5F4" wp14:editId="778060A6">
+            <wp:extent cx="5791835" cy="1367517"/>
+            <wp:effectExtent l="0" t="0" r="0" b="4445"/>
+            <wp:docPr id="14" name="Picture 14"/>
+            <wp:cNvGraphicFramePr>
+              <a:graphicFrameLocks xmlns:a="http://schemas.openxmlformats.org/drawingml/2006/main" noChangeAspect="1"/>
+            </wp:cNvGraphicFramePr>
+            <a:graphic xmlns:a="http://schemas.openxmlformats.org/drawingml/2006/main">
+              <a:graphicData uri="http://schemas.openxmlformats.org/drawingml/2006/picture">
+                <pic:pic xmlns:pic="http://schemas.openxmlformats.org/drawingml/2006/picture">
+                  <pic:nvPicPr>
+                    <pic:cNvPr id="0" name=""/>
+                    <pic:cNvPicPr/>
+                  </pic:nvPicPr>
+                  <pic:blipFill>
+                    <a:blip r:embed="rId15"/>
+                    <a:stretch>
+                      <a:fillRect/>
+                    </a:stretch>
+                  </pic:blipFill>
+                  <pic:spPr>
+                    <a:xfrm>
+                      <a:off x="0" y="0"/>
+                      <a:ext cx="5791835" cy="1367517"/>
+                    </a:xfrm>
+                    <a:prstGeom prst="rect">
+                      <a:avLst/>
+                    </a:prstGeom>
+                  </pic:spPr>
+                </pic:pic>
+              </a:graphicData>
+            </a:graphic>
+          </wp:inline>
+        </w:drawing>
+      </w:r>
+    </w:p>
+    <w:p>
+      <w:pPr>
+        <w:pStyle w:val="ListParagraph"/>
+        <w:tabs>
+          <w:tab w:val="left" w:pos="1187"/>
+        </w:tabs>
+        <w:jc w:val="both"/>
+        <w:rPr>
+          <w:rFonts w:ascii="Times New Roman" w:hAnsi="Times New Roman" w:cs="Times New Roman"/>
+          <w:sz w:val="26"/>
+          <w:szCs w:val="26"/>
+        </w:rPr>
+      </w:pPr>
+    </w:p>
+    <w:p>
+      <w:pPr>
+        <w:pStyle w:val="ListParagraph"/>
+        <w:tabs>
+          <w:tab w:val="left" w:pos="1187"/>
+        </w:tabs>
+        <w:jc w:val="both"/>
+        <w:rPr>
+          <w:rFonts w:ascii="Times New Roman" w:hAnsi="Times New Roman" w:cs="Times New Roman"/>
+          <w:sz w:val="26"/>
+          <w:szCs w:val="26"/>
+        </w:rPr>
+      </w:pPr>
+    </w:p>
+    <w:p>
+      <w:pPr>
+        <w:rPr>
+          <w:rFonts w:ascii="Times New Roman" w:eastAsiaTheme="minorHAnsi" w:hAnsi="Times New Roman" w:cs="Times New Roman"/>
+          <w:sz w:val="26"/>
+          <w:szCs w:val="26"/>
+        </w:rPr>
+      </w:pPr>
+      <w:r>
+        <w:rPr>
+          <w:rFonts w:ascii="Times New Roman" w:hAnsi="Times New Roman" w:cs="Times New Roman"/>
+          <w:sz w:val="26"/>
+          <w:szCs w:val="26"/>
+        </w:rPr>
+        <w:br w:type="page"/>
+      </w:r>
+    </w:p>
+    <w:p>
+      <w:pPr>
+        <w:pStyle w:val="ListParagraph"/>
+        <w:tabs>
+          <w:tab w:val="left" w:pos="1187"/>
+        </w:tabs>
+        <w:jc w:val="both"/>
+        <w:rPr>
+          <w:rFonts w:ascii="Times New Roman" w:hAnsi="Times New Roman" w:cs="Times New Roman"/>
+          <w:sz w:val="26"/>
+          <w:szCs w:val="26"/>
+        </w:rPr>
+      </w:pPr>
+    </w:p>
+    <w:p>
+      <w:pPr>
+        <w:pStyle w:val="ListParagraph"/>
+        <w:tabs>
+          <w:tab w:val="left" w:pos="1187"/>
+        </w:tabs>
+        <w:jc w:val="both"/>
+        <w:rPr>
+          <w:rFonts w:ascii="Times New Roman" w:hAnsi="Times New Roman" w:cs="Times New Roman"/>
+          <w:sz w:val="26"/>
+          <w:szCs w:val="26"/>
+        </w:rPr>
+      </w:pPr>
+      <w:r>
+        <w:rPr>
+          <w:rFonts w:ascii="Times New Roman" w:hAnsi="Times New Roman" w:cs="Times New Roman"/>
+          <w:sz w:val="26"/>
+          <w:szCs w:val="26"/>
+        </w:rPr>
+        <w:t>+ Dịch vụ gồm : Phương tiện, khách sạn ( mỗi phần show ra 2 dịch vụ), bảng xếp hạng ( đưa ra top6 những dịch vụ được đánh giá tốt nhất).</w:t>
+      </w:r>
+    </w:p>
+    <w:p>
+      <w:pPr>
+        <w:pStyle w:val="ListParagraph"/>
+        <w:tabs>
+          <w:tab w:val="left" w:pos="1187"/>
+        </w:tabs>
+        <w:ind w:left="0"/>
+        <w:rPr>
+          <w:rFonts w:ascii="Times New Roman" w:hAnsi="Times New Roman" w:cs="Times New Roman"/>
+          <w:sz w:val="26"/>
+          <w:szCs w:val="26"/>
+        </w:rPr>
+      </w:pPr>
+      <w:r>
+        <w:rPr>
+          <w:noProof/>
+        </w:rPr>
+        <w:drawing>
+          <wp:inline distT="0" distB="0" distL="0" distR="0" wp14:anchorId="1308A66F" wp14:editId="4DE5B9FA">
+            <wp:extent cx="5791835" cy="2750503"/>
+            <wp:effectExtent l="0" t="0" r="0" b="0"/>
+            <wp:docPr id="12" name="Picture 12"/>
+            <wp:cNvGraphicFramePr>
+              <a:graphicFrameLocks xmlns:a="http://schemas.openxmlformats.org/drawingml/2006/main" noChangeAspect="1"/>
+            </wp:cNvGraphicFramePr>
+            <a:graphic xmlns:a="http://schemas.openxmlformats.org/drawingml/2006/main">
+              <a:graphicData uri="http://schemas.openxmlformats.org/drawingml/2006/picture">
+                <pic:pic xmlns:pic="http://schemas.openxmlformats.org/drawingml/2006/picture">
+                  <pic:nvPicPr>
+                    <pic:cNvPr id="0" name=""/>
+                    <pic:cNvPicPr/>
+                  </pic:nvPicPr>
+                  <pic:blipFill>
+                    <a:blip r:embed="rId16"/>
+                    <a:stretch>
+                      <a:fillRect/>
+                    </a:stretch>
+                  </pic:blipFill>
+                  <pic:spPr>
+                    <a:xfrm>
+                      <a:off x="0" y="0"/>
+                      <a:ext cx="5791835" cy="2750503"/>
+                    </a:xfrm>
+                    <a:prstGeom prst="rect">
+                      <a:avLst/>
+                    </a:prstGeom>
+                  </pic:spPr>
+                </pic:pic>
+              </a:graphicData>
+            </a:graphic>
+          </wp:inline>
+        </w:drawing>
+      </w:r>
+    </w:p>
+    <w:p>
+      <w:pPr>
+        <w:pStyle w:val="ListParagraph"/>
+        <w:tabs>
+          <w:tab w:val="left" w:pos="1187"/>
+        </w:tabs>
+        <w:ind w:left="0"/>
+        <w:jc w:val="both"/>
+        <w:rPr>
+          <w:rFonts w:ascii="Times New Roman" w:hAnsi="Times New Roman" w:cs="Times New Roman"/>
+          <w:sz w:val="26"/>
+          <w:szCs w:val="26"/>
+        </w:rPr>
+      </w:pPr>
+    </w:p>
+    <w:p>
+      <w:pPr>
+        <w:tabs>
+          <w:tab w:val="left" w:pos="1187"/>
+        </w:tabs>
+        <w:jc w:val="both"/>
+        <w:rPr>
+          <w:rFonts w:ascii="Times New Roman" w:hAnsi="Times New Roman" w:cs="Times New Roman"/>
+          <w:sz w:val="26"/>
+          <w:szCs w:val="26"/>
+        </w:rPr>
+      </w:pPr>
     </w:p>
     <w:p>
       <w:pPr>
@@ -4007,6 +3707,8 @@
         <w:tabs>
           <w:tab w:val="left" w:pos="1187"/>
         </w:tabs>
+        <w:ind w:left="0"/>
+        <w:jc w:val="both"/>
         <w:rPr>
           <w:rFonts w:ascii="Times New Roman" w:hAnsi="Times New Roman" w:cs="Times New Roman"/>
           <w:sz w:val="26"/>
@@ -4020,6 +3722,167 @@
           <w:szCs w:val="26"/>
         </w:rPr>
         <w:t>Dữ liệu :</w:t>
+      </w:r>
+    </w:p>
+    <w:p>
+      <w:pPr>
+        <w:jc w:val="both"/>
+      </w:pPr>
+      <w:r>
+        <w:rPr>
+          <w:rFonts w:ascii="Times New Roman" w:hAnsi="Times New Roman" w:cs="Times New Roman"/>
+          <w:sz w:val="26"/>
+          <w:szCs w:val="26"/>
+        </w:rPr>
+        <w:t>Lấy thông tin từ các bảng :</w:t>
+      </w:r>
+      <w:r>
+        <w:rPr>
+          <w:rFonts w:ascii="Times New Roman" w:eastAsia="Times New Roman" w:hAnsi="Times New Roman" w:cs="Times New Roman"/>
+          <w:bCs/>
+          <w:sz w:val="26"/>
+          <w:szCs w:val="26"/>
+          <w:lang w:eastAsia="ja-JP"/>
+        </w:rPr>
+        <w:t>dd_du_lich</w:t>
+      </w:r>
+      <w:r>
+        <w:t xml:space="preserve"> ,</w:t>
+      </w:r>
+      <w:r>
+        <w:rPr>
+          <w:rFonts w:ascii="Times New Roman" w:eastAsia="Times New Roman" w:hAnsi="Times New Roman" w:cs="Times New Roman"/>
+          <w:bCs/>
+          <w:sz w:val="26"/>
+          <w:szCs w:val="26"/>
+          <w:lang w:eastAsia="ja-JP"/>
+        </w:rPr>
+        <w:t>ctdddl</w:t>
+      </w:r>
+      <w:r>
+        <w:rPr>
+          <w:rFonts w:ascii="Times New Roman" w:eastAsia="Times New Roman" w:hAnsi="Times New Roman" w:cs="Times New Roman"/>
+          <w:bCs/>
+          <w:sz w:val="26"/>
+          <w:szCs w:val="26"/>
+          <w:lang w:eastAsia="ja-JP"/>
+        </w:rPr>
+        <w:t>,</w:t>
+      </w:r>
+      <w:r>
+        <w:t xml:space="preserve">  </w:t>
+      </w:r>
+      <w:r>
+        <w:rPr>
+          <w:rFonts w:ascii="Times New Roman" w:eastAsia="Times New Roman" w:hAnsi="Times New Roman" w:cs="Times New Roman"/>
+          <w:bCs/>
+          <w:sz w:val="26"/>
+          <w:szCs w:val="26"/>
+          <w:lang w:eastAsia="ja-JP"/>
+        </w:rPr>
+        <w:t>ctdgdddl</w:t>
+      </w:r>
+      <w:r>
+        <w:t xml:space="preserve"> ,</w:t>
+      </w:r>
+      <w:r>
+        <w:rPr>
+          <w:rFonts w:ascii="Times New Roman" w:eastAsia="Times New Roman" w:hAnsi="Times New Roman" w:cs="Times New Roman"/>
+          <w:bCs/>
+          <w:sz w:val="26"/>
+          <w:szCs w:val="26"/>
+          <w:lang w:eastAsia="ja-JP"/>
+        </w:rPr>
+        <w:t xml:space="preserve">dich_vu </w:t>
+      </w:r>
+      <w:r>
+        <w:rPr>
+          <w:rFonts w:ascii="Times New Roman" w:eastAsia="Times New Roman" w:hAnsi="Times New Roman" w:cs="Times New Roman"/>
+          <w:bCs/>
+          <w:sz w:val="26"/>
+          <w:szCs w:val="26"/>
+          <w:lang w:eastAsia="ja-JP"/>
+        </w:rPr>
+        <w:t>,</w:t>
+      </w:r>
+      <w:r>
+        <w:t xml:space="preserve"> </w:t>
+      </w:r>
+      <w:r>
+        <w:rPr>
+          <w:rFonts w:ascii="Times New Roman" w:eastAsia="Times New Roman" w:hAnsi="Times New Roman" w:cs="Times New Roman"/>
+          <w:bCs/>
+          <w:sz w:val="26"/>
+          <w:szCs w:val="26"/>
+          <w:lang w:eastAsia="ja-JP"/>
+        </w:rPr>
+        <w:t>ctdv</w:t>
+      </w:r>
+      <w:r>
+        <w:rPr>
+          <w:rFonts w:ascii="Times New Roman" w:eastAsia="Times New Roman" w:hAnsi="Times New Roman" w:cs="Times New Roman"/>
+          <w:bCs/>
+          <w:sz w:val="26"/>
+          <w:szCs w:val="26"/>
+          <w:lang w:eastAsia="ja-JP"/>
+        </w:rPr>
+        <w:t>,</w:t>
+      </w:r>
+      <w:r>
+        <w:t xml:space="preserve"> </w:t>
+      </w:r>
+      <w:r>
+        <w:rPr>
+          <w:rFonts w:ascii="Times New Roman" w:eastAsia="Times New Roman" w:hAnsi="Times New Roman" w:cs="Times New Roman"/>
+          <w:bCs/>
+          <w:sz w:val="26"/>
+          <w:szCs w:val="26"/>
+          <w:lang w:eastAsia="ja-JP"/>
+        </w:rPr>
+        <w:t>ctdgdv</w:t>
+      </w:r>
+      <w:r>
+        <w:t xml:space="preserve"> , </w:t>
+      </w:r>
+      <w:r>
+        <w:rPr>
+          <w:rFonts w:ascii="Times New Roman" w:eastAsia="Times New Roman" w:hAnsi="Times New Roman" w:cs="Times New Roman"/>
+          <w:bCs/>
+          <w:sz w:val="26"/>
+          <w:szCs w:val="26"/>
+          <w:lang w:eastAsia="ja-JP"/>
+        </w:rPr>
+        <w:t>cam_nang</w:t>
+      </w:r>
+      <w:r>
+        <w:rPr>
+          <w:rFonts w:ascii="Times New Roman" w:eastAsia="Times New Roman" w:hAnsi="Times New Roman" w:cs="Times New Roman"/>
+          <w:bCs/>
+          <w:sz w:val="26"/>
+          <w:szCs w:val="26"/>
+          <w:lang w:eastAsia="ja-JP"/>
+        </w:rPr>
+        <w:t>,</w:t>
+      </w:r>
+      <w:r>
+        <w:rPr>
+          <w:rFonts w:ascii="Times New Roman" w:eastAsia="Times New Roman" w:hAnsi="Times New Roman" w:cs="Times New Roman"/>
+          <w:bCs/>
+          <w:sz w:val="26"/>
+          <w:szCs w:val="26"/>
+          <w:lang w:eastAsia="ja-JP"/>
+        </w:rPr>
+        <w:t xml:space="preserve"> </w:t>
+      </w:r>
+      <w:r>
+        <w:rPr>
+          <w:rFonts w:ascii="Times New Roman" w:eastAsia="Times New Roman" w:hAnsi="Times New Roman" w:cs="Times New Roman"/>
+          <w:bCs/>
+          <w:sz w:val="26"/>
+          <w:szCs w:val="26"/>
+          <w:lang w:eastAsia="ja-JP"/>
+        </w:rPr>
+        <w:t xml:space="preserve"> tương ứng với các thuộc tính có trong  thực thể. Dựa vào số sao để đưa ra top các địa điểm du lịch và dịch vụ.</w:t>
       </w:r>
     </w:p>
     <w:p>
@@ -4028,24 +3891,437 @@
         <w:tabs>
           <w:tab w:val="left" w:pos="1187"/>
         </w:tabs>
-        <w:ind w:left="2520"/>
-        <w:rPr>
-          <w:rFonts w:ascii="Times New Roman" w:hAnsi="Times New Roman" w:cs="Times New Roman"/>
-          <w:sz w:val="26"/>
-          <w:szCs w:val="26"/>
-        </w:rPr>
-      </w:pPr>
-      <w:r>
-        <w:rPr>
-          <w:rFonts w:ascii="Times New Roman" w:hAnsi="Times New Roman" w:cs="Times New Roman"/>
-          <w:sz w:val="26"/>
-          <w:szCs w:val="26"/>
-        </w:rPr>
-        <w:t>2</w:t>
-      </w:r>
-    </w:p>
+        <w:ind w:left="2880"/>
+        <w:jc w:val="both"/>
+        <w:rPr>
+          <w:rFonts w:ascii="Times New Roman" w:hAnsi="Times New Roman" w:cs="Times New Roman"/>
+          <w:sz w:val="26"/>
+          <w:szCs w:val="26"/>
+        </w:rPr>
+      </w:pPr>
+    </w:p>
+    <w:p>
+      <w:pPr>
+        <w:rPr>
+          <w:rFonts w:ascii="Times New Roman" w:eastAsiaTheme="minorHAnsi" w:hAnsi="Times New Roman" w:cs="Times New Roman"/>
+          <w:sz w:val="26"/>
+          <w:szCs w:val="26"/>
+        </w:rPr>
+      </w:pPr>
+      <w:r>
+        <w:rPr>
+          <w:rFonts w:ascii="Times New Roman" w:hAnsi="Times New Roman" w:cs="Times New Roman"/>
+          <w:sz w:val="26"/>
+          <w:szCs w:val="26"/>
+        </w:rPr>
+        <w:br w:type="page"/>
+      </w:r>
+    </w:p>
+    <w:p>
+      <w:pPr>
+        <w:pStyle w:val="ListParagraph"/>
+        <w:numPr>
+          <w:ilvl w:val="0"/>
+          <w:numId w:val="21"/>
+        </w:numPr>
+        <w:tabs>
+          <w:tab w:val="left" w:pos="1187"/>
+        </w:tabs>
+        <w:ind w:left="1080"/>
+        <w:jc w:val="both"/>
+        <w:rPr>
+          <w:rFonts w:ascii="Times New Roman" w:hAnsi="Times New Roman" w:cs="Times New Roman"/>
+          <w:sz w:val="26"/>
+          <w:szCs w:val="26"/>
+        </w:rPr>
+      </w:pPr>
+      <w:r>
+        <w:rPr>
+          <w:rFonts w:ascii="Times New Roman" w:hAnsi="Times New Roman" w:cs="Times New Roman"/>
+          <w:sz w:val="26"/>
+          <w:szCs w:val="26"/>
+        </w:rPr>
+        <w:lastRenderedPageBreak/>
+        <w:t xml:space="preserve"> Du lịch</w:t>
+      </w:r>
+    </w:p>
+    <w:p>
+      <w:pPr>
+        <w:pStyle w:val="ListParagraph"/>
+        <w:numPr>
+          <w:ilvl w:val="1"/>
+          <w:numId w:val="21"/>
+        </w:numPr>
+        <w:tabs>
+          <w:tab w:val="left" w:pos="1187"/>
+        </w:tabs>
+        <w:ind w:left="1080"/>
+        <w:jc w:val="both"/>
+        <w:rPr>
+          <w:rFonts w:ascii="Times New Roman" w:hAnsi="Times New Roman" w:cs="Times New Roman"/>
+          <w:sz w:val="26"/>
+          <w:szCs w:val="26"/>
+        </w:rPr>
+      </w:pPr>
+      <w:r>
+        <w:rPr>
+          <w:rFonts w:ascii="Times New Roman" w:hAnsi="Times New Roman" w:cs="Times New Roman"/>
+          <w:sz w:val="26"/>
+          <w:szCs w:val="26"/>
+        </w:rPr>
+        <w:t>Giao diện</w:t>
+      </w:r>
+    </w:p>
+    <w:p>
+      <w:pPr>
+        <w:pStyle w:val="ListParagraph"/>
+        <w:tabs>
+          <w:tab w:val="left" w:pos="1187"/>
+        </w:tabs>
+        <w:ind w:left="-1440"/>
+        <w:jc w:val="both"/>
+        <w:rPr>
+          <w:rFonts w:ascii="Times New Roman" w:hAnsi="Times New Roman" w:cs="Times New Roman"/>
+          <w:sz w:val="26"/>
+          <w:szCs w:val="26"/>
+        </w:rPr>
+      </w:pPr>
+    </w:p>
+    <w:p>
+      <w:pPr>
+        <w:tabs>
+          <w:tab w:val="left" w:pos="1187"/>
+        </w:tabs>
+        <w:jc w:val="both"/>
+        <w:rPr>
+          <w:rFonts w:ascii="Times New Roman" w:hAnsi="Times New Roman" w:cs="Times New Roman"/>
+          <w:sz w:val="26"/>
+          <w:szCs w:val="26"/>
+        </w:rPr>
+      </w:pPr>
+      <w:r>
+        <w:rPr>
+          <w:noProof/>
+        </w:rPr>
+        <w:drawing>
+          <wp:inline distT="0" distB="0" distL="0" distR="0" wp14:anchorId="011C9ADE" wp14:editId="416DF178">
+            <wp:extent cx="5791835" cy="5478729"/>
+            <wp:effectExtent l="0" t="0" r="0" b="8255"/>
+            <wp:docPr id="16" name="Picture 16"/>
+            <wp:cNvGraphicFramePr>
+              <a:graphicFrameLocks xmlns:a="http://schemas.openxmlformats.org/drawingml/2006/main" noChangeAspect="1"/>
+            </wp:cNvGraphicFramePr>
+            <a:graphic xmlns:a="http://schemas.openxmlformats.org/drawingml/2006/main">
+              <a:graphicData uri="http://schemas.openxmlformats.org/drawingml/2006/picture">
+                <pic:pic xmlns:pic="http://schemas.openxmlformats.org/drawingml/2006/picture">
+                  <pic:nvPicPr>
+                    <pic:cNvPr id="0" name=""/>
+                    <pic:cNvPicPr/>
+                  </pic:nvPicPr>
+                  <pic:blipFill>
+                    <a:blip r:embed="rId17"/>
+                    <a:stretch>
+                      <a:fillRect/>
+                    </a:stretch>
+                  </pic:blipFill>
+                  <pic:spPr>
+                    <a:xfrm>
+                      <a:off x="0" y="0"/>
+                      <a:ext cx="5791835" cy="5478729"/>
+                    </a:xfrm>
+                    <a:prstGeom prst="rect">
+                      <a:avLst/>
+                    </a:prstGeom>
+                  </pic:spPr>
+                </pic:pic>
+              </a:graphicData>
+            </a:graphic>
+          </wp:inline>
+        </w:drawing>
+      </w:r>
+    </w:p>
+    <w:p>
+      <w:pPr>
+        <w:rPr>
+          <w:rFonts w:ascii="Times New Roman" w:hAnsi="Times New Roman" w:cs="Times New Roman"/>
+          <w:sz w:val="26"/>
+          <w:szCs w:val="26"/>
+        </w:rPr>
+      </w:pPr>
+    </w:p>
+    <w:p>
+      <w:pPr>
+        <w:pStyle w:val="ListParagraph"/>
+        <w:numPr>
+          <w:ilvl w:val="1"/>
+          <w:numId w:val="21"/>
+        </w:numPr>
+        <w:tabs>
+          <w:tab w:val="left" w:pos="1946"/>
+        </w:tabs>
+        <w:ind w:left="1080"/>
+        <w:rPr>
+          <w:rFonts w:ascii="Times New Roman" w:hAnsi="Times New Roman" w:cs="Times New Roman"/>
+          <w:sz w:val="26"/>
+          <w:szCs w:val="26"/>
+        </w:rPr>
+      </w:pPr>
+      <w:r>
+        <w:rPr>
+          <w:rFonts w:ascii="Times New Roman" w:hAnsi="Times New Roman" w:cs="Times New Roman"/>
+          <w:sz w:val="26"/>
+          <w:szCs w:val="26"/>
+        </w:rPr>
+        <w:t>Phân tích</w:t>
+      </w:r>
+    </w:p>
+    <w:p>
+      <w:pPr>
+        <w:pStyle w:val="ListParagraph"/>
+        <w:numPr>
+          <w:ilvl w:val="0"/>
+          <w:numId w:val="23"/>
+        </w:numPr>
+        <w:tabs>
+          <w:tab w:val="left" w:pos="1946"/>
+        </w:tabs>
+        <w:ind w:left="360"/>
+        <w:rPr>
+          <w:rFonts w:ascii="Times New Roman" w:hAnsi="Times New Roman" w:cs="Times New Roman"/>
+          <w:sz w:val="26"/>
+          <w:szCs w:val="26"/>
+        </w:rPr>
+      </w:pPr>
+      <w:r>
+        <w:rPr>
+          <w:rFonts w:ascii="Times New Roman" w:hAnsi="Times New Roman" w:cs="Times New Roman"/>
+          <w:sz w:val="26"/>
+          <w:szCs w:val="26"/>
+        </w:rPr>
+        <w:t>Tổng quan</w:t>
+      </w:r>
+    </w:p>
+    <w:p>
+      <w:pPr>
+        <w:pStyle w:val="ListParagraph"/>
+        <w:numPr>
+          <w:ilvl w:val="0"/>
+          <w:numId w:val="9"/>
+        </w:numPr>
+        <w:tabs>
+          <w:tab w:val="left" w:pos="1946"/>
+        </w:tabs>
+        <w:rPr>
+          <w:rFonts w:ascii="Times New Roman" w:hAnsi="Times New Roman" w:cs="Times New Roman"/>
+          <w:sz w:val="26"/>
+          <w:szCs w:val="26"/>
+        </w:rPr>
+      </w:pPr>
+      <w:r>
+        <w:rPr>
+          <w:rFonts w:ascii="Times New Roman" w:hAnsi="Times New Roman" w:cs="Times New Roman"/>
+          <w:sz w:val="26"/>
+          <w:szCs w:val="26"/>
+        </w:rPr>
+        <w:t xml:space="preserve">Liệt kê các địa điểm du lịch theo các thông tin như : bảng xếp hạng du lịch, địa điểm du lịch mới , du lịch trong nước, du lịch ngoài nước.  Khách  hàng  có thể ấn vào xem thêm để xem tất cả các địa điểm trong từng mục.  </w:t>
+      </w:r>
+    </w:p>
+    <w:p>
+      <w:pPr>
+        <w:pStyle w:val="ListParagraph"/>
+        <w:numPr>
+          <w:ilvl w:val="0"/>
+          <w:numId w:val="9"/>
+        </w:numPr>
+        <w:tabs>
+          <w:tab w:val="left" w:pos="1946"/>
+        </w:tabs>
+        <w:jc w:val="both"/>
+        <w:rPr>
+          <w:rFonts w:ascii="Times New Roman" w:hAnsi="Times New Roman" w:cs="Times New Roman"/>
+          <w:sz w:val="26"/>
+          <w:szCs w:val="26"/>
+        </w:rPr>
+      </w:pPr>
+      <w:r>
+        <w:rPr>
+          <w:rFonts w:ascii="Times New Roman" w:hAnsi="Times New Roman" w:cs="Times New Roman"/>
+          <w:sz w:val="26"/>
+          <w:szCs w:val="26"/>
+        </w:rPr>
+        <w:t>Đối với từng địa điểm du lịch đưa ra thông tin: tên, nội dung chi tiết, hình ảnh  tương ứng vớ các địa điểm du lịch.</w:t>
+      </w:r>
+      <w:r>
+        <w:rPr>
+          <w:rFonts w:ascii="Times New Roman" w:hAnsi="Times New Roman" w:cs="Times New Roman"/>
+          <w:sz w:val="26"/>
+          <w:szCs w:val="26"/>
+        </w:rPr>
+        <w:t xml:space="preserve"> </w:t>
+      </w:r>
+      <w:r>
+        <w:rPr>
+          <w:rFonts w:ascii="Times New Roman" w:hAnsi="Times New Roman" w:cs="Times New Roman"/>
+          <w:sz w:val="26"/>
+          <w:szCs w:val="26"/>
+        </w:rPr>
+        <w:t>Trong từng mục show ra tất cả các địa điểm của mục đó nhưng chia làm nhiều</w:t>
+      </w:r>
+      <w:r>
+        <w:rPr>
+          <w:rFonts w:ascii="Times New Roman" w:hAnsi="Times New Roman" w:cs="Times New Roman"/>
+          <w:sz w:val="26"/>
+          <w:szCs w:val="26"/>
+        </w:rPr>
+        <w:t xml:space="preserve"> </w:t>
+      </w:r>
+      <w:r>
+        <w:rPr>
+          <w:rFonts w:ascii="Times New Roman" w:hAnsi="Times New Roman" w:cs="Times New Roman"/>
+          <w:sz w:val="26"/>
+          <w:szCs w:val="26"/>
+        </w:rPr>
+        <w:t>trang.</w:t>
+      </w:r>
+    </w:p>
+    <w:p>
+      <w:pPr>
+        <w:tabs>
+          <w:tab w:val="left" w:pos="1946"/>
+        </w:tabs>
+        <w:ind w:left="710"/>
+        <w:jc w:val="both"/>
+        <w:rPr>
+          <w:rFonts w:ascii="Times New Roman" w:hAnsi="Times New Roman" w:cs="Times New Roman"/>
+          <w:sz w:val="26"/>
+          <w:szCs w:val="26"/>
+        </w:rPr>
+      </w:pPr>
+      <w:r>
+        <w:rPr>
+          <w:noProof/>
+        </w:rPr>
+        <w:lastRenderedPageBreak/>
+        <w:drawing>
+          <wp:inline distT="0" distB="0" distL="0" distR="0" wp14:anchorId="147B2BF7" wp14:editId="5452712E">
+            <wp:extent cx="4772025" cy="4419600"/>
+            <wp:effectExtent l="0" t="0" r="9525" b="0"/>
+            <wp:docPr id="18" name="Picture 18"/>
+            <wp:cNvGraphicFramePr>
+              <a:graphicFrameLocks xmlns:a="http://schemas.openxmlformats.org/drawingml/2006/main" noChangeAspect="1"/>
+            </wp:cNvGraphicFramePr>
+            <a:graphic xmlns:a="http://schemas.openxmlformats.org/drawingml/2006/main">
+              <a:graphicData uri="http://schemas.openxmlformats.org/drawingml/2006/picture">
+                <pic:pic xmlns:pic="http://schemas.openxmlformats.org/drawingml/2006/picture">
+                  <pic:nvPicPr>
+                    <pic:cNvPr id="0" name=""/>
+                    <pic:cNvPicPr/>
+                  </pic:nvPicPr>
+                  <pic:blipFill>
+                    <a:blip r:embed="rId18"/>
+                    <a:stretch>
+                      <a:fillRect/>
+                    </a:stretch>
+                  </pic:blipFill>
+                  <pic:spPr>
+                    <a:xfrm>
+                      <a:off x="0" y="0"/>
+                      <a:ext cx="4772025" cy="4419600"/>
+                    </a:xfrm>
+                    <a:prstGeom prst="rect">
+                      <a:avLst/>
+                    </a:prstGeom>
+                  </pic:spPr>
+                </pic:pic>
+              </a:graphicData>
+            </a:graphic>
+          </wp:inline>
+        </w:drawing>
+      </w:r>
+    </w:p>
+    <w:p>
+      <w:pPr>
+        <w:pStyle w:val="ListParagraph"/>
+        <w:numPr>
+          <w:ilvl w:val="0"/>
+          <w:numId w:val="9"/>
+        </w:numPr>
+        <w:tabs>
+          <w:tab w:val="left" w:pos="1946"/>
+        </w:tabs>
+        <w:rPr>
+          <w:rFonts w:ascii="Times New Roman" w:hAnsi="Times New Roman" w:cs="Times New Roman"/>
+          <w:sz w:val="26"/>
+          <w:szCs w:val="26"/>
+        </w:rPr>
+      </w:pPr>
+      <w:r>
+        <w:rPr>
+          <w:rFonts w:ascii="Times New Roman" w:hAnsi="Times New Roman" w:cs="Times New Roman"/>
+          <w:sz w:val="26"/>
+          <w:szCs w:val="26"/>
+        </w:rPr>
+        <w:t>Khi khách hàng  xem thông tin chi tiết của một địa đểm nào đó có thể ấn vào địa điểm mà mình muốn tìm hiểu khi đó sẽ hiển thị thông tin và khách hàng có thể đánh giá và bình luận</w:t>
+      </w:r>
+    </w:p>
+    <w:p>
+      <w:pPr>
+        <w:pStyle w:val="ListParagraph"/>
+        <w:tabs>
+          <w:tab w:val="left" w:pos="1946"/>
+        </w:tabs>
+        <w:ind w:left="1070"/>
+        <w:rPr>
+          <w:rFonts w:ascii="Times New Roman" w:hAnsi="Times New Roman" w:cs="Times New Roman"/>
+          <w:sz w:val="26"/>
+          <w:szCs w:val="26"/>
+        </w:rPr>
+      </w:pPr>
+      <w:r>
+        <w:rPr>
+          <w:noProof/>
+        </w:rPr>
+        <w:lastRenderedPageBreak/>
+        <w:drawing>
+          <wp:inline distT="0" distB="0" distL="0" distR="0" wp14:anchorId="79CCD25D" wp14:editId="41AF4620">
+            <wp:extent cx="5791835" cy="5228121"/>
+            <wp:effectExtent l="0" t="0" r="0" b="0"/>
+            <wp:docPr id="19" name="Picture 19"/>
+            <wp:cNvGraphicFramePr>
+              <a:graphicFrameLocks xmlns:a="http://schemas.openxmlformats.org/drawingml/2006/main" noChangeAspect="1"/>
+            </wp:cNvGraphicFramePr>
+            <a:graphic xmlns:a="http://schemas.openxmlformats.org/drawingml/2006/main">
+              <a:graphicData uri="http://schemas.openxmlformats.org/drawingml/2006/picture">
+                <pic:pic xmlns:pic="http://schemas.openxmlformats.org/drawingml/2006/picture">
+                  <pic:nvPicPr>
+                    <pic:cNvPr id="0" name=""/>
+                    <pic:cNvPicPr/>
+                  </pic:nvPicPr>
+                  <pic:blipFill>
+                    <a:blip r:embed="rId19"/>
+                    <a:stretch>
+                      <a:fillRect/>
+                    </a:stretch>
+                  </pic:blipFill>
+                  <pic:spPr>
+                    <a:xfrm>
+                      <a:off x="0" y="0"/>
+                      <a:ext cx="5791835" cy="5228121"/>
+                    </a:xfrm>
+                    <a:prstGeom prst="rect">
+                      <a:avLst/>
+                    </a:prstGeom>
+                  </pic:spPr>
+                </pic:pic>
+              </a:graphicData>
+            </a:graphic>
+          </wp:inline>
+        </w:drawing>
+      </w:r>
+    </w:p>
+    <w:p/>
     <w:sectPr>
-      <w:footerReference w:type="default" r:id="rId14"/>
+      <w:footerReference w:type="default" r:id="rId20"/>
       <w:pgSz w:w="12240" w:h="15840"/>
       <w:pgMar w:top="1134" w:right="1134" w:bottom="1134" w:left="1985" w:header="720" w:footer="720" w:gutter="0"/>
       <w:cols w:space="720"/>
@@ -4817,6 +5093,119 @@
     </w:lvl>
   </w:abstractNum>
   <w:abstractNum w:abstractNumId="7">
+    <w:nsid w:val="2A385FCE"/>
+    <w:multiLevelType w:val="hybridMultilevel"/>
+    <w:tmpl w:val="98A472D0"/>
+    <w:lvl w:ilvl="0" w:tplc="16B8F3C0">
+      <w:start w:val="2"/>
+      <w:numFmt w:val="bullet"/>
+      <w:lvlText w:val=""/>
+      <w:lvlJc w:val="left"/>
+      <w:pPr>
+        <w:ind w:left="800" w:hanging="360"/>
+      </w:pPr>
+      <w:rPr>
+        <w:rFonts w:ascii="Symbol" w:eastAsiaTheme="minorHAnsi" w:hAnsi="Symbol" w:cs="Times New Roman" w:hint="default"/>
+      </w:rPr>
+    </w:lvl>
+    <w:lvl w:ilvl="1" w:tplc="04090003" w:tentative="1">
+      <w:start w:val="1"/>
+      <w:numFmt w:val="bullet"/>
+      <w:lvlText w:val="o"/>
+      <w:lvlJc w:val="left"/>
+      <w:pPr>
+        <w:ind w:left="1520" w:hanging="360"/>
+      </w:pPr>
+      <w:rPr>
+        <w:rFonts w:ascii="Courier New" w:hAnsi="Courier New" w:cs="Courier New" w:hint="default"/>
+      </w:rPr>
+    </w:lvl>
+    <w:lvl w:ilvl="2" w:tplc="04090005" w:tentative="1">
+      <w:start w:val="1"/>
+      <w:numFmt w:val="bullet"/>
+      <w:lvlText w:val=""/>
+      <w:lvlJc w:val="left"/>
+      <w:pPr>
+        <w:ind w:left="2240" w:hanging="360"/>
+      </w:pPr>
+      <w:rPr>
+        <w:rFonts w:ascii="Wingdings" w:hAnsi="Wingdings" w:hint="default"/>
+      </w:rPr>
+    </w:lvl>
+    <w:lvl w:ilvl="3" w:tplc="04090001" w:tentative="1">
+      <w:start w:val="1"/>
+      <w:numFmt w:val="bullet"/>
+      <w:lvlText w:val=""/>
+      <w:lvlJc w:val="left"/>
+      <w:pPr>
+        <w:ind w:left="2960" w:hanging="360"/>
+      </w:pPr>
+      <w:rPr>
+        <w:rFonts w:ascii="Symbol" w:hAnsi="Symbol" w:hint="default"/>
+      </w:rPr>
+    </w:lvl>
+    <w:lvl w:ilvl="4" w:tplc="04090003" w:tentative="1">
+      <w:start w:val="1"/>
+      <w:numFmt w:val="bullet"/>
+      <w:lvlText w:val="o"/>
+      <w:lvlJc w:val="left"/>
+      <w:pPr>
+        <w:ind w:left="3680" w:hanging="360"/>
+      </w:pPr>
+      <w:rPr>
+        <w:rFonts w:ascii="Courier New" w:hAnsi="Courier New" w:cs="Courier New" w:hint="default"/>
+      </w:rPr>
+    </w:lvl>
+    <w:lvl w:ilvl="5" w:tplc="04090005" w:tentative="1">
+      <w:start w:val="1"/>
+      <w:numFmt w:val="bullet"/>
+      <w:lvlText w:val=""/>
+      <w:lvlJc w:val="left"/>
+      <w:pPr>
+        <w:ind w:left="4400" w:hanging="360"/>
+      </w:pPr>
+      <w:rPr>
+        <w:rFonts w:ascii="Wingdings" w:hAnsi="Wingdings" w:hint="default"/>
+      </w:rPr>
+    </w:lvl>
+    <w:lvl w:ilvl="6" w:tplc="04090001" w:tentative="1">
+      <w:start w:val="1"/>
+      <w:numFmt w:val="bullet"/>
+      <w:lvlText w:val=""/>
+      <w:lvlJc w:val="left"/>
+      <w:pPr>
+        <w:ind w:left="5120" w:hanging="360"/>
+      </w:pPr>
+      <w:rPr>
+        <w:rFonts w:ascii="Symbol" w:hAnsi="Symbol" w:hint="default"/>
+      </w:rPr>
+    </w:lvl>
+    <w:lvl w:ilvl="7" w:tplc="04090003" w:tentative="1">
+      <w:start w:val="1"/>
+      <w:numFmt w:val="bullet"/>
+      <w:lvlText w:val="o"/>
+      <w:lvlJc w:val="left"/>
+      <w:pPr>
+        <w:ind w:left="5840" w:hanging="360"/>
+      </w:pPr>
+      <w:rPr>
+        <w:rFonts w:ascii="Courier New" w:hAnsi="Courier New" w:cs="Courier New" w:hint="default"/>
+      </w:rPr>
+    </w:lvl>
+    <w:lvl w:ilvl="8" w:tplc="04090005" w:tentative="1">
+      <w:start w:val="1"/>
+      <w:numFmt w:val="bullet"/>
+      <w:lvlText w:val=""/>
+      <w:lvlJc w:val="left"/>
+      <w:pPr>
+        <w:ind w:left="6560" w:hanging="360"/>
+      </w:pPr>
+      <w:rPr>
+        <w:rFonts w:ascii="Wingdings" w:hAnsi="Wingdings" w:hint="default"/>
+      </w:rPr>
+    </w:lvl>
+  </w:abstractNum>
+  <w:abstractNum w:abstractNumId="8">
     <w:nsid w:val="37865C04"/>
     <w:multiLevelType w:val="hybridMultilevel"/>
     <w:tmpl w:val="4FD4F4A0"/>
@@ -4905,7 +5294,7 @@
       </w:pPr>
     </w:lvl>
   </w:abstractNum>
-  <w:abstractNum w:abstractNumId="8">
+  <w:abstractNum w:abstractNumId="9">
     <w:nsid w:val="38874685"/>
     <w:multiLevelType w:val="hybridMultilevel"/>
     <w:tmpl w:val="9C3666A2"/>
@@ -5018,7 +5407,7 @@
       </w:rPr>
     </w:lvl>
   </w:abstractNum>
-  <w:abstractNum w:abstractNumId="9">
+  <w:abstractNum w:abstractNumId="10">
     <w:nsid w:val="38A43213"/>
     <w:multiLevelType w:val="hybridMultilevel"/>
     <w:tmpl w:val="1AD26BCC"/>
@@ -5131,7 +5520,7 @@
       </w:rPr>
     </w:lvl>
   </w:abstractNum>
-  <w:abstractNum w:abstractNumId="10">
+  <w:abstractNum w:abstractNumId="11">
     <w:nsid w:val="3A2C604D"/>
     <w:multiLevelType w:val="hybridMultilevel"/>
     <w:tmpl w:val="603C4C3A"/>
@@ -5244,7 +5633,7 @@
       </w:rPr>
     </w:lvl>
   </w:abstractNum>
-  <w:abstractNum w:abstractNumId="11">
+  <w:abstractNum w:abstractNumId="12">
     <w:nsid w:val="3A6160DC"/>
     <w:multiLevelType w:val="hybridMultilevel"/>
     <w:tmpl w:val="20604C80"/>
@@ -5260,7 +5649,7 @@
         <w:rFonts w:hint="default"/>
       </w:rPr>
     </w:lvl>
-    <w:lvl w:ilvl="1" w:tplc="04090019" w:tentative="1">
+    <w:lvl w:ilvl="1" w:tplc="04090019">
       <w:start w:val="1"/>
       <w:numFmt w:val="lowerLetter"/>
       <w:lvlText w:val="%2."/>
@@ -5333,7 +5722,7 @@
       </w:pPr>
     </w:lvl>
   </w:abstractNum>
-  <w:abstractNum w:abstractNumId="12">
+  <w:abstractNum w:abstractNumId="13">
     <w:nsid w:val="43CD4EE0"/>
     <w:multiLevelType w:val="hybridMultilevel"/>
     <w:tmpl w:val="3F307BDE"/>
@@ -5422,7 +5811,7 @@
       </w:pPr>
     </w:lvl>
   </w:abstractNum>
-  <w:abstractNum w:abstractNumId="13">
+  <w:abstractNum w:abstractNumId="14">
     <w:nsid w:val="4A112A0B"/>
     <w:multiLevelType w:val="hybridMultilevel"/>
     <w:tmpl w:val="DC8461D2"/>
@@ -5511,7 +5900,7 @@
       </w:pPr>
     </w:lvl>
   </w:abstractNum>
-  <w:abstractNum w:abstractNumId="14">
+  <w:abstractNum w:abstractNumId="15">
     <w:nsid w:val="4AF300EE"/>
     <w:multiLevelType w:val="hybridMultilevel"/>
     <w:tmpl w:val="9EC2F4E0"/>
@@ -5600,7 +5989,7 @@
       </w:pPr>
     </w:lvl>
   </w:abstractNum>
-  <w:abstractNum w:abstractNumId="15">
+  <w:abstractNum w:abstractNumId="16">
     <w:nsid w:val="4BF65D23"/>
     <w:multiLevelType w:val="hybridMultilevel"/>
     <w:tmpl w:val="6DCCB942"/>
@@ -5713,7 +6102,7 @@
       </w:rPr>
     </w:lvl>
   </w:abstractNum>
-  <w:abstractNum w:abstractNumId="16">
+  <w:abstractNum w:abstractNumId="17">
     <w:nsid w:val="551B332B"/>
     <w:multiLevelType w:val="hybridMultilevel"/>
     <w:tmpl w:val="87C879B0"/>
@@ -5799,7 +6188,7 @@
       </w:pPr>
     </w:lvl>
   </w:abstractNum>
-  <w:abstractNum w:abstractNumId="17">
+  <w:abstractNum w:abstractNumId="18">
     <w:nsid w:val="57A810FA"/>
     <w:multiLevelType w:val="hybridMultilevel"/>
     <w:tmpl w:val="DE527B38"/>
@@ -5888,7 +6277,7 @@
       </w:pPr>
     </w:lvl>
   </w:abstractNum>
-  <w:abstractNum w:abstractNumId="18">
+  <w:abstractNum w:abstractNumId="19">
     <w:nsid w:val="593F1298"/>
     <w:multiLevelType w:val="hybridMultilevel"/>
     <w:tmpl w:val="FA067BF0"/>
@@ -6001,7 +6390,7 @@
       </w:rPr>
     </w:lvl>
   </w:abstractNum>
-  <w:abstractNum w:abstractNumId="19">
+  <w:abstractNum w:abstractNumId="20">
     <w:nsid w:val="5E901601"/>
     <w:multiLevelType w:val="hybridMultilevel"/>
     <w:tmpl w:val="1B4C9350"/>
@@ -6090,7 +6479,7 @@
       </w:pPr>
     </w:lvl>
   </w:abstractNum>
-  <w:abstractNum w:abstractNumId="20">
+  <w:abstractNum w:abstractNumId="21">
     <w:nsid w:val="6337123B"/>
     <w:multiLevelType w:val="hybridMultilevel"/>
     <w:tmpl w:val="37DC6EF4"/>
@@ -6179,7 +6568,120 @@
       </w:pPr>
     </w:lvl>
   </w:abstractNum>
-  <w:abstractNum w:abstractNumId="21">
+  <w:abstractNum w:abstractNumId="22">
+    <w:nsid w:val="6826347B"/>
+    <w:multiLevelType w:val="hybridMultilevel"/>
+    <w:tmpl w:val="38B6F3C6"/>
+    <w:lvl w:ilvl="0" w:tplc="460CD086">
+      <w:start w:val="2"/>
+      <w:numFmt w:val="bullet"/>
+      <w:lvlText w:val=""/>
+      <w:lvlJc w:val="left"/>
+      <w:pPr>
+        <w:ind w:left="800" w:hanging="360"/>
+      </w:pPr>
+      <w:rPr>
+        <w:rFonts w:ascii="Symbol" w:eastAsiaTheme="minorHAnsi" w:hAnsi="Symbol" w:cs="Times New Roman" w:hint="default"/>
+      </w:rPr>
+    </w:lvl>
+    <w:lvl w:ilvl="1" w:tplc="04090003" w:tentative="1">
+      <w:start w:val="1"/>
+      <w:numFmt w:val="bullet"/>
+      <w:lvlText w:val="o"/>
+      <w:lvlJc w:val="left"/>
+      <w:pPr>
+        <w:ind w:left="1520" w:hanging="360"/>
+      </w:pPr>
+      <w:rPr>
+        <w:rFonts w:ascii="Courier New" w:hAnsi="Courier New" w:cs="Courier New" w:hint="default"/>
+      </w:rPr>
+    </w:lvl>
+    <w:lvl w:ilvl="2" w:tplc="04090005" w:tentative="1">
+      <w:start w:val="1"/>
+      <w:numFmt w:val="bullet"/>
+      <w:lvlText w:val=""/>
+      <w:lvlJc w:val="left"/>
+      <w:pPr>
+        <w:ind w:left="2240" w:hanging="360"/>
+      </w:pPr>
+      <w:rPr>
+        <w:rFonts w:ascii="Wingdings" w:hAnsi="Wingdings" w:hint="default"/>
+      </w:rPr>
+    </w:lvl>
+    <w:lvl w:ilvl="3" w:tplc="04090001" w:tentative="1">
+      <w:start w:val="1"/>
+      <w:numFmt w:val="bullet"/>
+      <w:lvlText w:val=""/>
+      <w:lvlJc w:val="left"/>
+      <w:pPr>
+        <w:ind w:left="2960" w:hanging="360"/>
+      </w:pPr>
+      <w:rPr>
+        <w:rFonts w:ascii="Symbol" w:hAnsi="Symbol" w:hint="default"/>
+      </w:rPr>
+    </w:lvl>
+    <w:lvl w:ilvl="4" w:tplc="04090003" w:tentative="1">
+      <w:start w:val="1"/>
+      <w:numFmt w:val="bullet"/>
+      <w:lvlText w:val="o"/>
+      <w:lvlJc w:val="left"/>
+      <w:pPr>
+        <w:ind w:left="3680" w:hanging="360"/>
+      </w:pPr>
+      <w:rPr>
+        <w:rFonts w:ascii="Courier New" w:hAnsi="Courier New" w:cs="Courier New" w:hint="default"/>
+      </w:rPr>
+    </w:lvl>
+    <w:lvl w:ilvl="5" w:tplc="04090005" w:tentative="1">
+      <w:start w:val="1"/>
+      <w:numFmt w:val="bullet"/>
+      <w:lvlText w:val=""/>
+      <w:lvlJc w:val="left"/>
+      <w:pPr>
+        <w:ind w:left="4400" w:hanging="360"/>
+      </w:pPr>
+      <w:rPr>
+        <w:rFonts w:ascii="Wingdings" w:hAnsi="Wingdings" w:hint="default"/>
+      </w:rPr>
+    </w:lvl>
+    <w:lvl w:ilvl="6" w:tplc="04090001" w:tentative="1">
+      <w:start w:val="1"/>
+      <w:numFmt w:val="bullet"/>
+      <w:lvlText w:val=""/>
+      <w:lvlJc w:val="left"/>
+      <w:pPr>
+        <w:ind w:left="5120" w:hanging="360"/>
+      </w:pPr>
+      <w:rPr>
+        <w:rFonts w:ascii="Symbol" w:hAnsi="Symbol" w:hint="default"/>
+      </w:rPr>
+    </w:lvl>
+    <w:lvl w:ilvl="7" w:tplc="04090003" w:tentative="1">
+      <w:start w:val="1"/>
+      <w:numFmt w:val="bullet"/>
+      <w:lvlText w:val="o"/>
+      <w:lvlJc w:val="left"/>
+      <w:pPr>
+        <w:ind w:left="5840" w:hanging="360"/>
+      </w:pPr>
+      <w:rPr>
+        <w:rFonts w:ascii="Courier New" w:hAnsi="Courier New" w:cs="Courier New" w:hint="default"/>
+      </w:rPr>
+    </w:lvl>
+    <w:lvl w:ilvl="8" w:tplc="04090005" w:tentative="1">
+      <w:start w:val="1"/>
+      <w:numFmt w:val="bullet"/>
+      <w:lvlText w:val=""/>
+      <w:lvlJc w:val="left"/>
+      <w:pPr>
+        <w:ind w:left="6560" w:hanging="360"/>
+      </w:pPr>
+      <w:rPr>
+        <w:rFonts w:ascii="Wingdings" w:hAnsi="Wingdings" w:hint="default"/>
+      </w:rPr>
+    </w:lvl>
+  </w:abstractNum>
+  <w:abstractNum w:abstractNumId="23">
     <w:nsid w:val="737408EC"/>
     <w:multiLevelType w:val="hybridMultilevel"/>
     <w:tmpl w:val="CF8267F6"/>
@@ -6268,7 +6770,7 @@
       </w:pPr>
     </w:lvl>
   </w:abstractNum>
-  <w:abstractNum w:abstractNumId="22">
+  <w:abstractNum w:abstractNumId="24">
     <w:nsid w:val="7C5E002D"/>
     <w:multiLevelType w:val="hybridMultilevel"/>
     <w:tmpl w:val="762842CA"/>
@@ -6361,49 +6863,49 @@
     <w:abstractNumId w:val="1"/>
   </w:num>
   <w:num w:numId="2">
-    <w:abstractNumId w:val="16"/>
+    <w:abstractNumId w:val="17"/>
   </w:num>
   <w:num w:numId="3">
     <w:abstractNumId w:val="3"/>
   </w:num>
   <w:num w:numId="4">
-    <w:abstractNumId w:val="7"/>
+    <w:abstractNumId w:val="8"/>
   </w:num>
   <w:num w:numId="5">
-    <w:abstractNumId w:val="13"/>
+    <w:abstractNumId w:val="14"/>
   </w:num>
   <w:num w:numId="6">
-    <w:abstractNumId w:val="18"/>
+    <w:abstractNumId w:val="19"/>
   </w:num>
   <w:num w:numId="7">
-    <w:abstractNumId w:val="15"/>
+    <w:abstractNumId w:val="16"/>
   </w:num>
   <w:num w:numId="8">
     <w:abstractNumId w:val="0"/>
   </w:num>
   <w:num w:numId="9">
-    <w:abstractNumId w:val="9"/>
+    <w:abstractNumId w:val="10"/>
   </w:num>
   <w:num w:numId="10">
-    <w:abstractNumId w:val="8"/>
+    <w:abstractNumId w:val="9"/>
   </w:num>
   <w:num w:numId="11">
     <w:abstractNumId w:val="5"/>
   </w:num>
   <w:num w:numId="12">
-    <w:abstractNumId w:val="12"/>
+    <w:abstractNumId w:val="13"/>
   </w:num>
   <w:num w:numId="13">
-    <w:abstractNumId w:val="21"/>
+    <w:abstractNumId w:val="23"/>
   </w:num>
   <w:num w:numId="14">
-    <w:abstractNumId w:val="22"/>
+    <w:abstractNumId w:val="24"/>
   </w:num>
   <w:num w:numId="15">
     <w:abstractNumId w:val="4"/>
   </w:num>
   <w:num w:numId="16">
-    <w:abstractNumId w:val="19"/>
+    <w:abstractNumId w:val="20"/>
   </w:num>
   <w:num w:numId="17">
     <w:abstractNumId w:val="2"/>
@@ -6412,19 +6914,25 @@
     <w:abstractNumId w:val="6"/>
   </w:num>
   <w:num w:numId="19">
-    <w:abstractNumId w:val="17"/>
+    <w:abstractNumId w:val="18"/>
   </w:num>
   <w:num w:numId="20">
-    <w:abstractNumId w:val="14"/>
+    <w:abstractNumId w:val="15"/>
   </w:num>
   <w:num w:numId="21">
+    <w:abstractNumId w:val="12"/>
+  </w:num>
+  <w:num w:numId="22">
+    <w:abstractNumId w:val="21"/>
+  </w:num>
+  <w:num w:numId="23">
     <w:abstractNumId w:val="11"/>
   </w:num>
-  <w:num w:numId="22">
-    <w:abstractNumId w:val="20"/>
+  <w:num w:numId="24">
+    <w:abstractNumId w:val="7"/>
   </w:num>
-  <w:num w:numId="23">
-    <w:abstractNumId w:val="10"/>
+  <w:num w:numId="25">
+    <w:abstractNumId w:val="22"/>
   </w:num>
 </w:numbering>
 </file>

</xml_diff>